<commit_message>
Uniendo datos con Múltiples Campos
</commit_message>
<xml_diff>
--- a/Tableau/Sección 4; Uniendo y Combinando Datos & Gráficos de Doble Eje/Uniendo y Combinando Datos & Gráficos de Doble Eje.docx
+++ b/Tableau/Sección 4; Uniendo y Combinando Datos & Gráficos de Doble Eje/Uniendo y Combinando Datos & Gráficos de Doble Eje.docx
@@ -49,7 +49,18 @@
           <w:sz w:val="24"/>
           <w:szCs w:val="24"/>
         </w:rPr>
-        <w:t>Relaciones vs Uniones</w:t>
+        <w:t>Introducción a Join</w:t>
+      </w:r>
+      <w:r>
+        <w:rPr>
+          <w:rFonts w:ascii="Times" w:eastAsia="Times" w:hAnsi="Times" w:cs="Times"/>
+          <w:b/>
+          <w:bCs/>
+          <w:color w:val="000000" w:themeColor="text1"/>
+          <w:sz w:val="24"/>
+          <w:szCs w:val="24"/>
+        </w:rPr>
+        <w:t>: Múltiples Campos</w:t>
       </w:r>
     </w:p>
     <w:p>
@@ -73,7 +84,7 @@
           <w:sz w:val="22"/>
           <w:szCs w:val="22"/>
         </w:rPr>
-        <w:t xml:space="preserve">Importancia de los </w:t>
+        <w:t>Uniendo</w:t>
       </w:r>
       <w:r>
         <w:rPr>
@@ -84,7 +95,7 @@
           <w:sz w:val="22"/>
           <w:szCs w:val="22"/>
         </w:rPr>
-        <w:t>diagramas</w:t>
+        <w:t xml:space="preserve"> </w:t>
       </w:r>
       <w:r>
         <w:rPr>
@@ -95,43 +106,9 @@
           <w:sz w:val="22"/>
           <w:szCs w:val="22"/>
         </w:rPr>
-        <w:t xml:space="preserve"> lógicos y físicos </w:t>
-      </w:r>
-    </w:p>
-    <w:p>
-      <w:pPr>
-        <w:wordWrap w:val="0"/>
-        <w:rPr>
-          <w:rFonts w:ascii="Times" w:eastAsia="Times" w:hAnsi="Times"/>
-          <w:b/>
-          <w:bCs/>
-          <w:color w:val="000000"/>
-          <w:sz w:val="20"/>
-          <w:szCs w:val="20"/>
-        </w:rPr>
-      </w:pPr>
-      <w:r>
-        <w:rPr>
-          <w:rFonts w:ascii="Times" w:eastAsia="Times" w:hAnsi="Times"/>
-          <w:color w:val="000000"/>
-          <w:sz w:val="20"/>
-          <w:szCs w:val="20"/>
-        </w:rPr>
-        <w:br/>
-      </w:r>
-      <w:r>
-        <w:rPr>
-          <w:rFonts w:ascii="Times" w:eastAsia="Times" w:hAnsi="Times"/>
-          <w:color w:val="000000"/>
-          <w:sz w:val="20"/>
-          <w:szCs w:val="20"/>
-        </w:rPr>
-        <w:t xml:space="preserve">Si </w:t>
-      </w:r>
-    </w:p>
-    <w:p>
-      <w:pPr>
-        <w:pStyle w:val="Ttulo3"/>
+        <w:t xml:space="preserve">tablas </w:t>
+      </w:r>
+      <w:r>
         <w:rPr>
           <w:rFonts w:ascii="Times" w:eastAsia="Times" w:hAnsi="Times" w:cs="Times"/>
           <w:b/>
@@ -140,7 +117,8 @@
           <w:sz w:val="22"/>
           <w:szCs w:val="22"/>
         </w:rPr>
-      </w:pPr>
+        <w:t>con</w:t>
+      </w:r>
       <w:r>
         <w:rPr>
           <w:rFonts w:ascii="Times" w:eastAsia="Times" w:hAnsi="Times" w:cs="Times"/>
@@ -150,84 +128,1172 @@
           <w:sz w:val="22"/>
           <w:szCs w:val="22"/>
         </w:rPr>
-        <w:t>Configura</w:t>
-      </w:r>
-      <w:r>
-        <w:rPr>
-          <w:rFonts w:ascii="Times" w:eastAsia="Times" w:hAnsi="Times" w:cs="Times"/>
-          <w:b/>
-          <w:bCs/>
-          <w:color w:val="000000" w:themeColor="text1"/>
-          <w:sz w:val="22"/>
-          <w:szCs w:val="22"/>
-        </w:rPr>
-        <w:t>r</w:t>
-      </w:r>
-      <w:r>
-        <w:rPr>
-          <w:rFonts w:ascii="Times" w:eastAsia="Times" w:hAnsi="Times" w:cs="Times"/>
-          <w:b/>
-          <w:bCs/>
-          <w:color w:val="000000" w:themeColor="text1"/>
-          <w:sz w:val="22"/>
-          <w:szCs w:val="22"/>
-        </w:rPr>
-        <w:t xml:space="preserve"> </w:t>
-      </w:r>
-      <w:r>
-        <w:rPr>
-          <w:rFonts w:ascii="Times" w:eastAsia="Times" w:hAnsi="Times" w:cs="Times"/>
-          <w:b/>
-          <w:bCs/>
-          <w:color w:val="000000" w:themeColor="text1"/>
-          <w:sz w:val="22"/>
-          <w:szCs w:val="22"/>
-        </w:rPr>
-        <w:t>relaciones y uniones en Tableau</w:t>
+        <w:t xml:space="preserve"> Múltiples Campos</w:t>
       </w:r>
     </w:p>
     <w:p>
       <w:pPr>
-        <w:rPr>
-          <w:rFonts w:ascii="Times" w:eastAsia="Times" w:hAnsi="Times"/>
-          <w:color w:val="000000"/>
-          <w:sz w:val="20"/>
-          <w:szCs w:val="20"/>
-        </w:rPr>
-      </w:pPr>
-      <w:r>
-        <w:rPr>
-          <w:rFonts w:ascii="Times" w:eastAsia="Times" w:hAnsi="Times"/>
-          <w:color w:val="000000"/>
-          <w:sz w:val="20"/>
-          <w:szCs w:val="20"/>
-        </w:rPr>
-        <w:t xml:space="preserve">En esta sección nos </w:t>
+        <w:wordWrap w:val="0"/>
+        <w:rPr>
+          <w:rFonts w:ascii="Times" w:eastAsia="Times" w:hAnsi="Times"/>
+          <w:color w:val="000000"/>
+          <w:sz w:val="20"/>
+          <w:szCs w:val="20"/>
+        </w:rPr>
+      </w:pPr>
+      <w:r>
+        <w:rPr>
+          <w:rFonts w:ascii="Times" w:eastAsia="Times" w:hAnsi="Times"/>
+          <w:color w:val="000000"/>
+          <w:sz w:val="20"/>
+          <w:szCs w:val="20"/>
+        </w:rPr>
+        <w:br/>
+      </w:r>
+      <w:r>
+        <w:rPr>
+          <w:rFonts w:ascii="Times" w:eastAsia="Times" w:hAnsi="Times"/>
+          <w:color w:val="000000"/>
+          <w:sz w:val="20"/>
+          <w:szCs w:val="20"/>
+        </w:rPr>
+        <w:t xml:space="preserve">Al grano. </w:t>
+      </w:r>
+      <w:r>
+        <w:rPr>
+          <w:rFonts w:ascii="Times" w:eastAsia="Times" w:hAnsi="Times"/>
+          <w:color w:val="000000"/>
+          <w:sz w:val="20"/>
+          <w:szCs w:val="20"/>
+        </w:rPr>
+        <w:t>Realmente</w:t>
+      </w:r>
+      <w:r>
+        <w:rPr>
+          <w:rFonts w:ascii="Times" w:eastAsia="Times" w:hAnsi="Times"/>
+          <w:color w:val="000000"/>
+          <w:sz w:val="20"/>
+          <w:szCs w:val="20"/>
+        </w:rPr>
+        <w:t xml:space="preserve"> Tableau guarda </w:t>
+      </w:r>
+      <w:r>
+        <w:rPr>
+          <w:rFonts w:ascii="Times" w:eastAsia="Times" w:hAnsi="Times"/>
+          <w:color w:val="000000"/>
+          <w:sz w:val="20"/>
+          <w:szCs w:val="20"/>
+        </w:rPr>
+        <w:t xml:space="preserve">los mismos principios que SQL a la hora de hacer </w:t>
+      </w:r>
+      <w:r>
+        <w:rPr>
+          <w:rFonts w:ascii="Times" w:eastAsia="Times" w:hAnsi="Times"/>
+          <w:i/>
+          <w:iCs/>
+          <w:color w:val="000000"/>
+          <w:sz w:val="20"/>
+          <w:szCs w:val="20"/>
+        </w:rPr>
+        <w:t xml:space="preserve">Joins, </w:t>
+      </w:r>
+      <w:r>
+        <w:rPr>
+          <w:rFonts w:ascii="Times" w:eastAsia="Times" w:hAnsi="Times"/>
+          <w:color w:val="000000"/>
+          <w:sz w:val="20"/>
+          <w:szCs w:val="20"/>
+        </w:rPr>
+        <w:t xml:space="preserve">por lo que </w:t>
+      </w:r>
+      <w:r>
+        <w:rPr>
+          <w:rFonts w:ascii="Times" w:eastAsia="Times" w:hAnsi="Times"/>
+          <w:color w:val="000000"/>
+          <w:sz w:val="20"/>
+          <w:szCs w:val="20"/>
+        </w:rPr>
+        <w:t xml:space="preserve">se recomienda leer sobre </w:t>
+      </w:r>
+      <w:r>
+        <w:rPr>
+          <w:rFonts w:ascii="Times" w:eastAsia="Times" w:hAnsi="Times"/>
+          <w:i/>
+          <w:iCs/>
+          <w:color w:val="000000"/>
+          <w:sz w:val="20"/>
+          <w:szCs w:val="20"/>
+        </w:rPr>
+        <w:t xml:space="preserve">Joins </w:t>
+      </w:r>
+      <w:r>
+        <w:rPr>
+          <w:rFonts w:ascii="Times" w:eastAsia="Times" w:hAnsi="Times"/>
+          <w:color w:val="000000"/>
+          <w:sz w:val="20"/>
+          <w:szCs w:val="20"/>
+        </w:rPr>
+        <w:t>desde la documentación que ya hay de SQL</w:t>
+      </w:r>
+      <w:r>
+        <w:rPr>
+          <w:rFonts w:ascii="Times" w:eastAsia="Times" w:hAnsi="Times"/>
+          <w:color w:val="000000"/>
+          <w:sz w:val="20"/>
+          <w:szCs w:val="20"/>
+        </w:rPr>
+        <w:t xml:space="preserve">. Ahora, una novedad particular. </w:t>
+      </w:r>
+      <w:r>
+        <w:rPr>
+          <w:rFonts w:ascii="Times" w:eastAsia="Times" w:hAnsi="Times"/>
+          <w:color w:val="000000"/>
+          <w:sz w:val="20"/>
+          <w:szCs w:val="20"/>
+        </w:rPr>
+        <w:t>Si usted bien recuerda, e</w:t>
+      </w:r>
+      <w:r>
+        <w:rPr>
+          <w:rFonts w:ascii="Times" w:eastAsia="Times" w:hAnsi="Times"/>
+          <w:color w:val="000000"/>
+          <w:sz w:val="20"/>
+          <w:szCs w:val="20"/>
+        </w:rPr>
+        <w:t xml:space="preserve">n SQL </w:t>
+      </w:r>
+      <w:r>
+        <w:rPr>
+          <w:rFonts w:ascii="Times" w:eastAsia="Times" w:hAnsi="Times"/>
+          <w:color w:val="000000"/>
+          <w:sz w:val="20"/>
+          <w:szCs w:val="20"/>
+        </w:rPr>
+        <w:t>sólo basta</w:t>
+      </w:r>
+      <w:r>
+        <w:rPr>
+          <w:rFonts w:ascii="Times" w:eastAsia="Times" w:hAnsi="Times"/>
+          <w:color w:val="000000"/>
+          <w:sz w:val="20"/>
+          <w:szCs w:val="20"/>
+        </w:rPr>
+        <w:t>ba</w:t>
+      </w:r>
+      <w:r>
+        <w:rPr>
+          <w:rFonts w:ascii="Times" w:eastAsia="Times" w:hAnsi="Times"/>
+          <w:color w:val="000000"/>
+          <w:sz w:val="20"/>
+          <w:szCs w:val="20"/>
+        </w:rPr>
+        <w:t xml:space="preserve"> </w:t>
+      </w:r>
+      <w:r>
+        <w:rPr>
+          <w:rFonts w:ascii="Times" w:eastAsia="Times" w:hAnsi="Times"/>
+          <w:color w:val="000000"/>
+          <w:sz w:val="20"/>
+          <w:szCs w:val="20"/>
+        </w:rPr>
+        <w:t xml:space="preserve">con </w:t>
+      </w:r>
+      <w:r>
+        <w:rPr>
+          <w:rFonts w:ascii="Times" w:eastAsia="Times" w:hAnsi="Times"/>
+          <w:color w:val="000000"/>
+          <w:sz w:val="20"/>
+          <w:szCs w:val="20"/>
+        </w:rPr>
+        <w:t xml:space="preserve">que las tablas </w:t>
+      </w:r>
+      <w:r>
+        <w:rPr>
+          <w:rFonts w:ascii="Times" w:eastAsia="Times" w:hAnsi="Times"/>
+          <w:color w:val="000000"/>
+          <w:sz w:val="20"/>
+          <w:szCs w:val="20"/>
+        </w:rPr>
+        <w:t>estuviesen</w:t>
+      </w:r>
+      <w:r>
+        <w:rPr>
+          <w:rFonts w:ascii="Times" w:eastAsia="Times" w:hAnsi="Times"/>
+          <w:color w:val="000000"/>
+          <w:sz w:val="20"/>
+          <w:szCs w:val="20"/>
+        </w:rPr>
+        <w:t xml:space="preserve"> lo suficientemente </w:t>
+      </w:r>
+      <w:r>
+        <w:rPr>
+          <w:rFonts w:ascii="Times" w:eastAsia="Times" w:hAnsi="Times"/>
+          <w:i/>
+          <w:iCs/>
+          <w:color w:val="000000"/>
+          <w:sz w:val="20"/>
+          <w:szCs w:val="20"/>
+        </w:rPr>
+        <w:t>normalizadas</w:t>
+      </w:r>
+      <w:r>
+        <w:rPr>
+          <w:rFonts w:ascii="Times" w:eastAsia="Times" w:hAnsi="Times"/>
+          <w:i/>
+          <w:iCs/>
+          <w:color w:val="000000"/>
+          <w:sz w:val="20"/>
+          <w:szCs w:val="20"/>
+        </w:rPr>
+        <w:t xml:space="preserve"> </w:t>
+      </w:r>
+      <w:r>
+        <w:rPr>
+          <w:rFonts w:ascii="Times" w:eastAsia="Times" w:hAnsi="Times"/>
+          <w:color w:val="000000"/>
+          <w:sz w:val="20"/>
+          <w:szCs w:val="20"/>
+        </w:rPr>
+        <w:t xml:space="preserve">como para garantizar que sólo </w:t>
+      </w:r>
+      <w:r>
+        <w:rPr>
+          <w:rFonts w:ascii="Times" w:eastAsia="Times" w:hAnsi="Times"/>
+          <w:color w:val="000000"/>
+          <w:sz w:val="20"/>
+          <w:szCs w:val="20"/>
+        </w:rPr>
+        <w:t>fuera</w:t>
+      </w:r>
+      <w:r>
+        <w:rPr>
+          <w:rFonts w:ascii="Times" w:eastAsia="Times" w:hAnsi="Times"/>
+          <w:color w:val="000000"/>
+          <w:sz w:val="20"/>
+          <w:szCs w:val="20"/>
+        </w:rPr>
+        <w:t xml:space="preserve"> necesario </w:t>
+      </w:r>
+      <w:r>
+        <w:rPr>
+          <w:rFonts w:ascii="Times" w:eastAsia="Times" w:hAnsi="Times"/>
+          <w:color w:val="000000"/>
+          <w:sz w:val="20"/>
+          <w:szCs w:val="20"/>
+        </w:rPr>
+        <w:t xml:space="preserve">el uso </w:t>
+      </w:r>
+      <w:r>
+        <w:rPr>
+          <w:rFonts w:ascii="Times" w:eastAsia="Times" w:hAnsi="Times"/>
+          <w:color w:val="000000"/>
+          <w:sz w:val="20"/>
+          <w:szCs w:val="20"/>
+        </w:rPr>
+        <w:t xml:space="preserve">de un solo </w:t>
+      </w:r>
+      <w:r>
+        <w:rPr>
+          <w:rFonts w:ascii="Times" w:eastAsia="Times" w:hAnsi="Times"/>
+          <w:i/>
+          <w:iCs/>
+          <w:color w:val="000000"/>
+          <w:sz w:val="20"/>
+          <w:szCs w:val="20"/>
+        </w:rPr>
+        <w:t>campo</w:t>
+      </w:r>
+      <w:r>
+        <w:rPr>
+          <w:rFonts w:ascii="Times" w:eastAsia="Times" w:hAnsi="Times"/>
+          <w:i/>
+          <w:iCs/>
+          <w:color w:val="000000"/>
+          <w:sz w:val="20"/>
+          <w:szCs w:val="20"/>
+        </w:rPr>
+        <w:t xml:space="preserve">, </w:t>
+      </w:r>
+      <w:r>
+        <w:rPr>
+          <w:rFonts w:ascii="Times" w:eastAsia="Times" w:hAnsi="Times"/>
+          <w:color w:val="000000"/>
+          <w:sz w:val="20"/>
+          <w:szCs w:val="20"/>
+        </w:rPr>
+        <w:t xml:space="preserve">de tipo </w:t>
+      </w:r>
+      <w:r>
+        <w:rPr>
+          <w:rFonts w:ascii="Times" w:eastAsia="Times" w:hAnsi="Times"/>
+          <w:i/>
+          <w:iCs/>
+          <w:color w:val="000000"/>
+          <w:sz w:val="20"/>
+          <w:szCs w:val="20"/>
+        </w:rPr>
+        <w:t>llave</w:t>
+      </w:r>
+      <w:r>
+        <w:rPr>
+          <w:rFonts w:ascii="Times" w:eastAsia="Times" w:hAnsi="Times"/>
+          <w:color w:val="000000"/>
+          <w:sz w:val="20"/>
+          <w:szCs w:val="20"/>
+        </w:rPr>
+        <w:t xml:space="preserve"> y por cada</w:t>
+      </w:r>
+      <w:r>
+        <w:rPr>
+          <w:rFonts w:ascii="Times" w:eastAsia="Times" w:hAnsi="Times"/>
+          <w:color w:val="000000"/>
+          <w:sz w:val="20"/>
+          <w:szCs w:val="20"/>
+        </w:rPr>
+        <w:t xml:space="preserve"> tabla</w:t>
+      </w:r>
+      <w:r>
+        <w:rPr>
+          <w:rFonts w:ascii="Times" w:eastAsia="Times" w:hAnsi="Times"/>
+          <w:color w:val="000000"/>
+          <w:sz w:val="20"/>
+          <w:szCs w:val="20"/>
+        </w:rPr>
+        <w:t>,</w:t>
+      </w:r>
+      <w:r>
+        <w:rPr>
+          <w:rFonts w:ascii="Times" w:eastAsia="Times" w:hAnsi="Times"/>
+          <w:i/>
+          <w:iCs/>
+          <w:color w:val="000000"/>
+          <w:sz w:val="20"/>
+          <w:szCs w:val="20"/>
+        </w:rPr>
+        <w:t xml:space="preserve"> </w:t>
+      </w:r>
+      <w:r>
+        <w:rPr>
+          <w:rFonts w:ascii="Times" w:eastAsia="Times" w:hAnsi="Times"/>
+          <w:color w:val="000000"/>
+          <w:sz w:val="20"/>
+          <w:szCs w:val="20"/>
+        </w:rPr>
+        <w:t xml:space="preserve">para poder unir </w:t>
+      </w:r>
+      <w:r>
+        <w:rPr>
+          <w:rFonts w:ascii="Times" w:eastAsia="Times" w:hAnsi="Times"/>
+          <w:color w:val="000000"/>
+          <w:sz w:val="20"/>
+          <w:szCs w:val="20"/>
+        </w:rPr>
+        <w:t xml:space="preserve">dos tablas </w:t>
+      </w:r>
+      <w:r>
+        <w:rPr>
+          <w:rFonts w:ascii="Times" w:eastAsia="Times" w:hAnsi="Times"/>
+          <w:color w:val="000000"/>
+          <w:sz w:val="20"/>
+          <w:szCs w:val="20"/>
+        </w:rPr>
+        <w:t xml:space="preserve">relacionadas </w:t>
+      </w:r>
+      <w:r>
+        <w:rPr>
+          <w:rFonts w:ascii="Times" w:eastAsia="Times" w:hAnsi="Times"/>
+          <w:color w:val="000000"/>
+          <w:sz w:val="20"/>
+          <w:szCs w:val="20"/>
+        </w:rPr>
+        <w:t xml:space="preserve">entre sí. </w:t>
+      </w:r>
+      <w:r>
+        <w:rPr>
+          <w:rFonts w:ascii="Times" w:eastAsia="Times" w:hAnsi="Times"/>
+          <w:color w:val="000000"/>
+          <w:sz w:val="20"/>
+          <w:szCs w:val="20"/>
+        </w:rPr>
+        <w:t xml:space="preserve">Es decir, con solo un campo </w:t>
+      </w:r>
+      <w:r>
+        <w:rPr>
+          <w:rFonts w:ascii="Times" w:eastAsia="Times" w:hAnsi="Times"/>
+          <w:i/>
+          <w:iCs/>
+          <w:color w:val="000000"/>
+          <w:sz w:val="20"/>
+          <w:szCs w:val="20"/>
+        </w:rPr>
+        <w:t>llave</w:t>
+      </w:r>
+      <w:r>
+        <w:rPr>
+          <w:rFonts w:ascii="Times" w:eastAsia="Times" w:hAnsi="Times"/>
+          <w:color w:val="000000"/>
+          <w:sz w:val="20"/>
+          <w:szCs w:val="20"/>
+        </w:rPr>
+        <w:t xml:space="preserve"> que estuviese en ambas tablas</w:t>
+      </w:r>
+      <w:r>
+        <w:rPr>
+          <w:rFonts w:ascii="Times" w:eastAsia="Times" w:hAnsi="Times"/>
+          <w:color w:val="000000"/>
+          <w:sz w:val="20"/>
+          <w:szCs w:val="20"/>
+        </w:rPr>
+        <w:t xml:space="preserve"> relacionadas</w:t>
+      </w:r>
+      <w:r>
+        <w:rPr>
+          <w:rFonts w:ascii="Times" w:eastAsia="Times" w:hAnsi="Times"/>
+          <w:color w:val="000000"/>
+          <w:sz w:val="20"/>
+          <w:szCs w:val="20"/>
+        </w:rPr>
+        <w:t xml:space="preserve">, que no fuera </w:t>
+      </w:r>
+      <w:r>
+        <w:rPr>
+          <w:rFonts w:ascii="Times" w:eastAsia="Times" w:hAnsi="Times"/>
+          <w:i/>
+          <w:iCs/>
+          <w:color w:val="000000"/>
+          <w:sz w:val="20"/>
+          <w:szCs w:val="20"/>
+        </w:rPr>
+        <w:t xml:space="preserve">null </w:t>
+      </w:r>
+      <w:r>
+        <w:rPr>
+          <w:rFonts w:ascii="Times" w:eastAsia="Times" w:hAnsi="Times"/>
+          <w:color w:val="000000"/>
+          <w:sz w:val="20"/>
+          <w:szCs w:val="20"/>
+        </w:rPr>
+        <w:t xml:space="preserve">ni </w:t>
+      </w:r>
+      <w:r>
+        <w:rPr>
+          <w:rFonts w:ascii="Times" w:eastAsia="Times" w:hAnsi="Times"/>
+          <w:color w:val="000000"/>
+          <w:sz w:val="20"/>
+          <w:szCs w:val="20"/>
+        </w:rPr>
+        <w:t xml:space="preserve">se repitiera (que fuera </w:t>
+      </w:r>
+      <w:r>
+        <w:rPr>
+          <w:rFonts w:ascii="Times" w:eastAsia="Times" w:hAnsi="Times"/>
+          <w:i/>
+          <w:iCs/>
+          <w:color w:val="000000"/>
+          <w:sz w:val="20"/>
+          <w:szCs w:val="20"/>
+        </w:rPr>
+        <w:t>unique</w:t>
+      </w:r>
+      <w:r>
+        <w:rPr>
+          <w:rFonts w:ascii="Times" w:eastAsia="Times" w:hAnsi="Times"/>
+          <w:i/>
+          <w:iCs/>
+          <w:color w:val="000000"/>
+          <w:sz w:val="20"/>
+          <w:szCs w:val="20"/>
+        </w:rPr>
+        <w:t xml:space="preserve"> </w:t>
+      </w:r>
+      <w:r>
+        <w:rPr>
+          <w:rFonts w:ascii="Times" w:eastAsia="Times" w:hAnsi="Times"/>
+          <w:color w:val="000000"/>
+          <w:sz w:val="20"/>
+          <w:szCs w:val="20"/>
+        </w:rPr>
+        <w:t>por cada registro</w:t>
+      </w:r>
+      <w:r>
+        <w:rPr>
+          <w:rFonts w:ascii="Times" w:eastAsia="Times" w:hAnsi="Times"/>
+          <w:color w:val="000000"/>
+          <w:sz w:val="20"/>
+          <w:szCs w:val="20"/>
+        </w:rPr>
+        <w:t>)</w:t>
+      </w:r>
+      <w:r>
+        <w:rPr>
+          <w:rFonts w:ascii="Times" w:eastAsia="Times" w:hAnsi="Times"/>
+          <w:color w:val="000000"/>
+          <w:sz w:val="20"/>
+          <w:szCs w:val="20"/>
+        </w:rPr>
+        <w:t xml:space="preserve">, era posible </w:t>
+      </w:r>
+      <w:r>
+        <w:rPr>
+          <w:rFonts w:ascii="Times" w:eastAsia="Times" w:hAnsi="Times"/>
+          <w:color w:val="000000"/>
+          <w:sz w:val="20"/>
+          <w:szCs w:val="20"/>
+        </w:rPr>
+        <w:t xml:space="preserve">hacer una unión correcta entre dos </w:t>
+      </w:r>
+      <w:r>
+        <w:rPr>
+          <w:rFonts w:ascii="Times" w:eastAsia="Times" w:hAnsi="Times"/>
+          <w:color w:val="000000"/>
+          <w:sz w:val="20"/>
+          <w:szCs w:val="20"/>
+        </w:rPr>
+        <w:t xml:space="preserve">o más de dos </w:t>
+      </w:r>
+      <w:r>
+        <w:rPr>
+          <w:rFonts w:ascii="Times" w:eastAsia="Times" w:hAnsi="Times"/>
+          <w:color w:val="000000"/>
+          <w:sz w:val="20"/>
+          <w:szCs w:val="20"/>
+        </w:rPr>
+        <w:t>tablas</w:t>
+      </w:r>
+      <w:r>
+        <w:rPr>
+          <w:rFonts w:ascii="Times" w:eastAsia="Times" w:hAnsi="Times"/>
+          <w:color w:val="000000"/>
+          <w:sz w:val="20"/>
+          <w:szCs w:val="20"/>
+        </w:rPr>
+        <w:t xml:space="preserve"> (y de hecho esto es lo ideal, no se conoce otra forma en SQL para hacer </w:t>
+      </w:r>
+      <w:r>
+        <w:rPr>
+          <w:rFonts w:ascii="Times" w:eastAsia="Times" w:hAnsi="Times"/>
+          <w:i/>
+          <w:iCs/>
+          <w:color w:val="000000"/>
+          <w:sz w:val="20"/>
+          <w:szCs w:val="20"/>
+        </w:rPr>
+        <w:t>Joins</w:t>
+      </w:r>
+      <w:r>
+        <w:rPr>
+          <w:rFonts w:ascii="Times" w:eastAsia="Times" w:hAnsi="Times"/>
+          <w:color w:val="000000"/>
+          <w:sz w:val="20"/>
+          <w:szCs w:val="20"/>
+        </w:rPr>
+        <w:t xml:space="preserve">). </w:t>
       </w:r>
     </w:p>
     <w:p>
       <w:pPr>
-        <w:rPr>
-          <w:rFonts w:ascii="Times" w:eastAsia="Times" w:hAnsi="Times"/>
-          <w:color w:val="000000"/>
-          <w:sz w:val="20"/>
-          <w:szCs w:val="20"/>
-        </w:rPr>
-      </w:pPr>
+        <w:wordWrap w:val="0"/>
+        <w:rPr>
+          <w:rFonts w:ascii="Times" w:eastAsia="Times" w:hAnsi="Times"/>
+          <w:color w:val="000000"/>
+          <w:sz w:val="20"/>
+          <w:szCs w:val="20"/>
+        </w:rPr>
+      </w:pPr>
+      <w:r>
+        <w:rPr>
+          <w:rFonts w:ascii="Times" w:eastAsia="Times" w:hAnsi="Times"/>
+          <w:color w:val="000000"/>
+          <w:sz w:val="20"/>
+          <w:szCs w:val="20"/>
+        </w:rPr>
+        <w:t xml:space="preserve">Sin embargo, en Tableau, </w:t>
+      </w:r>
+      <w:r>
+        <w:rPr>
+          <w:rFonts w:ascii="Times" w:eastAsia="Times" w:hAnsi="Times"/>
+          <w:color w:val="000000"/>
+          <w:sz w:val="20"/>
+          <w:szCs w:val="20"/>
+        </w:rPr>
+        <w:t xml:space="preserve">las tablas no siempre están lo suficientemente </w:t>
+      </w:r>
+      <w:r>
+        <w:rPr>
+          <w:rFonts w:ascii="Times" w:eastAsia="Times" w:hAnsi="Times"/>
+          <w:i/>
+          <w:iCs/>
+          <w:color w:val="000000"/>
+          <w:sz w:val="20"/>
+          <w:szCs w:val="20"/>
+        </w:rPr>
+        <w:t xml:space="preserve">normalizadas </w:t>
+      </w:r>
+      <w:r>
+        <w:rPr>
+          <w:rFonts w:ascii="Times" w:eastAsia="Times" w:hAnsi="Times"/>
+          <w:color w:val="000000"/>
+          <w:sz w:val="20"/>
+          <w:szCs w:val="20"/>
+        </w:rPr>
+        <w:t xml:space="preserve">y </w:t>
+      </w:r>
+      <w:r>
+        <w:rPr>
+          <w:rFonts w:ascii="Times" w:eastAsia="Times" w:hAnsi="Times"/>
+          <w:color w:val="000000"/>
+          <w:sz w:val="20"/>
+          <w:szCs w:val="20"/>
+        </w:rPr>
+        <w:t>se corre el riesg</w:t>
+      </w:r>
+      <w:r>
+        <w:rPr>
+          <w:rFonts w:ascii="Times" w:eastAsia="Times" w:hAnsi="Times"/>
+          <w:color w:val="000000"/>
+          <w:sz w:val="20"/>
+          <w:szCs w:val="20"/>
+        </w:rPr>
+        <w:t>o de que ninguna tabla teng</w:t>
+      </w:r>
+      <w:r>
+        <w:rPr>
+          <w:rFonts w:ascii="Times" w:eastAsia="Times" w:hAnsi="Times"/>
+          <w:color w:val="000000"/>
+          <w:sz w:val="20"/>
+          <w:szCs w:val="20"/>
+        </w:rPr>
+        <w:t>a</w:t>
+      </w:r>
+      <w:r>
+        <w:rPr>
+          <w:rFonts w:ascii="Times" w:eastAsia="Times" w:hAnsi="Times"/>
+          <w:color w:val="000000"/>
+          <w:sz w:val="20"/>
+          <w:szCs w:val="20"/>
+        </w:rPr>
+        <w:t xml:space="preserve"> un campo con </w:t>
+      </w:r>
+      <w:r>
+        <w:rPr>
+          <w:rFonts w:ascii="Times" w:eastAsia="Times" w:hAnsi="Times"/>
+          <w:color w:val="000000"/>
+          <w:sz w:val="20"/>
+          <w:szCs w:val="20"/>
+        </w:rPr>
+        <w:t xml:space="preserve">un </w:t>
+      </w:r>
+      <w:r>
+        <w:rPr>
+          <w:rFonts w:ascii="Times" w:eastAsia="Times" w:hAnsi="Times"/>
+          <w:color w:val="000000"/>
+          <w:sz w:val="20"/>
+          <w:szCs w:val="20"/>
+        </w:rPr>
+        <w:t>identificador único por cada registro</w:t>
+      </w:r>
+      <w:r>
+        <w:rPr>
+          <w:rFonts w:ascii="Times" w:eastAsia="Times" w:hAnsi="Times"/>
+          <w:color w:val="000000"/>
+          <w:sz w:val="20"/>
+          <w:szCs w:val="20"/>
+        </w:rPr>
+        <w:t xml:space="preserve"> (</w:t>
+      </w:r>
+      <w:r>
+        <w:rPr>
+          <w:rFonts w:ascii="Times" w:eastAsia="Times" w:hAnsi="Times"/>
+          <w:color w:val="000000"/>
+          <w:sz w:val="20"/>
+          <w:szCs w:val="20"/>
+        </w:rPr>
+        <w:t>al</w:t>
+      </w:r>
+      <w:r>
+        <w:rPr>
+          <w:rFonts w:ascii="Times" w:eastAsia="Times" w:hAnsi="Times"/>
+          <w:color w:val="000000"/>
+          <w:sz w:val="20"/>
+          <w:szCs w:val="20"/>
+        </w:rPr>
+        <w:t xml:space="preserve"> menos</w:t>
+      </w:r>
+      <w:r>
+        <w:rPr>
+          <w:rFonts w:ascii="Times" w:eastAsia="Times" w:hAnsi="Times"/>
+          <w:color w:val="000000"/>
+          <w:sz w:val="20"/>
+          <w:szCs w:val="20"/>
+        </w:rPr>
+        <w:t xml:space="preserve"> no lo tenga el campo</w:t>
+      </w:r>
+      <w:r>
+        <w:rPr>
+          <w:rFonts w:ascii="Times" w:eastAsia="Times" w:hAnsi="Times"/>
+          <w:color w:val="000000"/>
+          <w:sz w:val="20"/>
+          <w:szCs w:val="20"/>
+        </w:rPr>
+        <w:t xml:space="preserve"> </w:t>
+      </w:r>
+      <w:r>
+        <w:rPr>
+          <w:rFonts w:ascii="Times" w:eastAsia="Times" w:hAnsi="Times"/>
+          <w:i/>
+          <w:iCs/>
+          <w:color w:val="000000"/>
+          <w:sz w:val="20"/>
+          <w:szCs w:val="20"/>
+        </w:rPr>
+        <w:t>primario</w:t>
+      </w:r>
+      <w:r>
+        <w:rPr>
+          <w:rFonts w:ascii="Times" w:eastAsia="Times" w:hAnsi="Times"/>
+          <w:color w:val="000000"/>
+          <w:sz w:val="20"/>
+          <w:szCs w:val="20"/>
+        </w:rPr>
+        <w:t xml:space="preserve"> con el que </w:t>
+      </w:r>
+      <w:r>
+        <w:rPr>
+          <w:rFonts w:ascii="Times" w:eastAsia="Times" w:hAnsi="Times"/>
+          <w:color w:val="000000"/>
+          <w:sz w:val="20"/>
+          <w:szCs w:val="20"/>
+        </w:rPr>
+        <w:t>nos</w:t>
+      </w:r>
+      <w:r>
+        <w:rPr>
+          <w:rFonts w:ascii="Times" w:eastAsia="Times" w:hAnsi="Times"/>
+          <w:color w:val="000000"/>
+          <w:sz w:val="20"/>
+          <w:szCs w:val="20"/>
+        </w:rPr>
+        <w:t xml:space="preserve"> interese</w:t>
+      </w:r>
+      <w:r>
+        <w:rPr>
+          <w:rFonts w:ascii="Times" w:eastAsia="Times" w:hAnsi="Times"/>
+          <w:color w:val="000000"/>
+          <w:sz w:val="20"/>
+          <w:szCs w:val="20"/>
+        </w:rPr>
+        <w:t>,</w:t>
+      </w:r>
+      <w:r>
+        <w:rPr>
+          <w:rFonts w:ascii="Times" w:eastAsia="Times" w:hAnsi="Times"/>
+          <w:color w:val="000000"/>
+          <w:sz w:val="20"/>
+          <w:szCs w:val="20"/>
+        </w:rPr>
+        <w:t xml:space="preserve"> </w:t>
+      </w:r>
+      <w:r>
+        <w:rPr>
+          <w:rFonts w:ascii="Times" w:eastAsia="Times" w:hAnsi="Times"/>
+          <w:color w:val="000000"/>
+          <w:sz w:val="20"/>
+          <w:szCs w:val="20"/>
+        </w:rPr>
+        <w:t xml:space="preserve">propiamente, </w:t>
+      </w:r>
+      <w:r>
+        <w:rPr>
+          <w:rFonts w:ascii="Times" w:eastAsia="Times" w:hAnsi="Times"/>
+          <w:color w:val="000000"/>
+          <w:sz w:val="20"/>
+          <w:szCs w:val="20"/>
+        </w:rPr>
+        <w:t>unir las tablas en sí</w:t>
+      </w:r>
+      <w:r>
+        <w:rPr>
+          <w:rFonts w:ascii="Times" w:eastAsia="Times" w:hAnsi="Times"/>
+          <w:color w:val="000000"/>
+          <w:sz w:val="20"/>
+          <w:szCs w:val="20"/>
+        </w:rPr>
+        <w:t>)</w:t>
+      </w:r>
+      <w:r>
+        <w:rPr>
+          <w:rFonts w:ascii="Times" w:eastAsia="Times" w:hAnsi="Times"/>
+          <w:color w:val="000000"/>
+          <w:sz w:val="20"/>
+          <w:szCs w:val="20"/>
+        </w:rPr>
+        <w:t xml:space="preserve">, es decir, se corre el riesgo de que se repitan valores </w:t>
+      </w:r>
+      <w:r>
+        <w:rPr>
+          <w:rFonts w:ascii="Times" w:eastAsia="Times" w:hAnsi="Times"/>
+          <w:color w:val="000000"/>
+          <w:sz w:val="20"/>
+          <w:szCs w:val="20"/>
+        </w:rPr>
+        <w:t>en</w:t>
+      </w:r>
+      <w:r>
+        <w:rPr>
+          <w:rFonts w:ascii="Times" w:eastAsia="Times" w:hAnsi="Times"/>
+          <w:color w:val="000000"/>
+          <w:sz w:val="20"/>
+          <w:szCs w:val="20"/>
+        </w:rPr>
+        <w:t xml:space="preserve"> l</w:t>
+      </w:r>
+      <w:r>
+        <w:rPr>
+          <w:rFonts w:ascii="Times" w:eastAsia="Times" w:hAnsi="Times"/>
+          <w:color w:val="000000"/>
+          <w:sz w:val="20"/>
+          <w:szCs w:val="20"/>
+        </w:rPr>
+        <w:t>os registros de</w:t>
+      </w:r>
+      <w:r>
+        <w:rPr>
+          <w:rFonts w:ascii="Times" w:eastAsia="Times" w:hAnsi="Times"/>
+          <w:color w:val="000000"/>
+          <w:sz w:val="20"/>
+          <w:szCs w:val="20"/>
+        </w:rPr>
+        <w:t xml:space="preserve"> los campos</w:t>
+      </w:r>
+      <w:r>
+        <w:rPr>
+          <w:rFonts w:ascii="Times" w:eastAsia="Times" w:hAnsi="Times"/>
+          <w:color w:val="000000"/>
+          <w:sz w:val="20"/>
+          <w:szCs w:val="20"/>
+        </w:rPr>
+        <w:t xml:space="preserve"> o columnas</w:t>
+      </w:r>
+      <w:r>
+        <w:rPr>
+          <w:rFonts w:ascii="Times" w:eastAsia="Times" w:hAnsi="Times"/>
+          <w:color w:val="000000"/>
+          <w:sz w:val="20"/>
+          <w:szCs w:val="20"/>
+        </w:rPr>
+        <w:t xml:space="preserve"> </w:t>
+      </w:r>
+      <w:r>
+        <w:rPr>
+          <w:rFonts w:ascii="Times" w:eastAsia="Times" w:hAnsi="Times"/>
+          <w:i/>
+          <w:iCs/>
+          <w:color w:val="000000"/>
+          <w:sz w:val="20"/>
+          <w:szCs w:val="20"/>
+        </w:rPr>
+        <w:t>llaves</w:t>
+      </w:r>
+      <w:r>
+        <w:rPr>
+          <w:rFonts w:ascii="Times" w:eastAsia="Times" w:hAnsi="Times"/>
+          <w:color w:val="000000"/>
+          <w:sz w:val="20"/>
+          <w:szCs w:val="20"/>
+        </w:rPr>
+        <w:t xml:space="preserve"> de las tablas de interés </w:t>
+      </w:r>
+      <w:r>
+        <w:rPr>
+          <w:rFonts w:ascii="Times" w:eastAsia="Times" w:hAnsi="Times"/>
+          <w:color w:val="000000"/>
+          <w:sz w:val="20"/>
+          <w:szCs w:val="20"/>
+        </w:rPr>
+        <w:t>(las que nos interesa unir)</w:t>
+      </w:r>
+      <w:r>
+        <w:rPr>
+          <w:rFonts w:ascii="Times" w:eastAsia="Times" w:hAnsi="Times"/>
+          <w:color w:val="000000"/>
+          <w:sz w:val="20"/>
+          <w:szCs w:val="20"/>
+        </w:rPr>
+        <w:t>;</w:t>
+      </w:r>
+      <w:r>
+        <w:rPr>
+          <w:rFonts w:ascii="Times" w:eastAsia="Times" w:hAnsi="Times"/>
+          <w:color w:val="000000"/>
+          <w:sz w:val="20"/>
+          <w:szCs w:val="20"/>
+        </w:rPr>
+        <w:t xml:space="preserve"> </w:t>
+      </w:r>
+      <w:r>
+        <w:rPr>
+          <w:rFonts w:ascii="Times" w:eastAsia="Times" w:hAnsi="Times"/>
+          <w:color w:val="000000"/>
+          <w:sz w:val="20"/>
+          <w:szCs w:val="20"/>
+        </w:rPr>
+        <w:t>por lo que a veces es necesario no sólo tomar un campo como parámetro</w:t>
+      </w:r>
+      <w:r>
+        <w:rPr>
+          <w:rFonts w:ascii="Times" w:eastAsia="Times" w:hAnsi="Times"/>
+          <w:color w:val="000000"/>
+          <w:sz w:val="20"/>
+          <w:szCs w:val="20"/>
+        </w:rPr>
+        <w:t xml:space="preserve"> (como </w:t>
+      </w:r>
+      <w:r>
+        <w:rPr>
+          <w:rFonts w:ascii="Times" w:eastAsia="Times" w:hAnsi="Times"/>
+          <w:i/>
+          <w:iCs/>
+          <w:color w:val="000000"/>
+          <w:sz w:val="20"/>
+          <w:szCs w:val="20"/>
+        </w:rPr>
+        <w:t xml:space="preserve">llave </w:t>
+      </w:r>
+      <w:r>
+        <w:rPr>
+          <w:rFonts w:ascii="Times" w:eastAsia="Times" w:hAnsi="Times"/>
+          <w:color w:val="000000"/>
+          <w:sz w:val="20"/>
+          <w:szCs w:val="20"/>
+        </w:rPr>
+        <w:t>única)</w:t>
+      </w:r>
+      <w:r>
+        <w:rPr>
+          <w:rFonts w:ascii="Times" w:eastAsia="Times" w:hAnsi="Times"/>
+          <w:color w:val="000000"/>
+          <w:sz w:val="20"/>
+          <w:szCs w:val="20"/>
+        </w:rPr>
+        <w:t xml:space="preserve"> para hacer una unión correcta </w:t>
+      </w:r>
+      <w:r>
+        <w:rPr>
+          <w:rFonts w:ascii="Times" w:eastAsia="Times" w:hAnsi="Times"/>
+          <w:color w:val="000000"/>
+          <w:sz w:val="20"/>
+          <w:szCs w:val="20"/>
+        </w:rPr>
+        <w:t xml:space="preserve">sin generar </w:t>
+      </w:r>
+      <w:r>
+        <w:rPr>
+          <w:rFonts w:ascii="Times" w:eastAsia="Times" w:hAnsi="Times"/>
+          <w:color w:val="000000"/>
+          <w:sz w:val="20"/>
+          <w:szCs w:val="20"/>
+        </w:rPr>
+        <w:t>registro</w:t>
+      </w:r>
+      <w:r>
+        <w:rPr>
+          <w:rFonts w:ascii="Times" w:eastAsia="Times" w:hAnsi="Times"/>
+          <w:color w:val="000000"/>
+          <w:sz w:val="20"/>
+          <w:szCs w:val="20"/>
+        </w:rPr>
+        <w:t>s</w:t>
+      </w:r>
+      <w:r>
+        <w:rPr>
+          <w:rFonts w:ascii="Times" w:eastAsia="Times" w:hAnsi="Times"/>
+          <w:color w:val="000000"/>
+          <w:sz w:val="20"/>
+          <w:szCs w:val="20"/>
+        </w:rPr>
+        <w:t xml:space="preserve"> erróneos; sino, </w:t>
+      </w:r>
+      <w:r>
+        <w:rPr>
+          <w:rFonts w:ascii="Times" w:eastAsia="Times" w:hAnsi="Times"/>
+          <w:color w:val="000000"/>
+          <w:sz w:val="20"/>
+          <w:szCs w:val="20"/>
+        </w:rPr>
+        <w:t xml:space="preserve">tomar </w:t>
+      </w:r>
+      <w:r>
+        <w:rPr>
+          <w:rFonts w:ascii="Times" w:eastAsia="Times" w:hAnsi="Times"/>
+          <w:b/>
+          <w:bCs/>
+          <w:color w:val="000000"/>
+          <w:sz w:val="20"/>
+          <w:szCs w:val="20"/>
+        </w:rPr>
+        <w:t xml:space="preserve">múltiples campos </w:t>
+      </w:r>
+      <w:r>
+        <w:rPr>
+          <w:rFonts w:ascii="Times" w:eastAsia="Times" w:hAnsi="Times"/>
+          <w:color w:val="000000"/>
+          <w:sz w:val="20"/>
+          <w:szCs w:val="20"/>
+        </w:rPr>
+        <w:t xml:space="preserve">para garantizar que los registros de cada una de las tablas unidas </w:t>
+      </w:r>
+      <w:r>
+        <w:rPr>
+          <w:rFonts w:ascii="Times" w:eastAsia="Times" w:hAnsi="Times"/>
+          <w:b/>
+          <w:bCs/>
+          <w:color w:val="000000"/>
+          <w:sz w:val="20"/>
+          <w:szCs w:val="20"/>
+        </w:rPr>
+        <w:t>sí</w:t>
+      </w:r>
+      <w:r>
+        <w:rPr>
+          <w:rFonts w:ascii="Times" w:eastAsia="Times" w:hAnsi="Times"/>
+          <w:color w:val="000000"/>
+          <w:sz w:val="20"/>
+          <w:szCs w:val="20"/>
+        </w:rPr>
+        <w:t xml:space="preserve"> sean correspondidos entre sí</w:t>
+      </w:r>
+      <w:r>
+        <w:rPr>
+          <w:rFonts w:ascii="Times" w:eastAsia="Times" w:hAnsi="Times"/>
+          <w:color w:val="000000"/>
+          <w:sz w:val="20"/>
+          <w:szCs w:val="20"/>
+        </w:rPr>
+        <w:t xml:space="preserve">, </w:t>
+      </w:r>
+      <w:r>
+        <w:rPr>
+          <w:rFonts w:ascii="Times" w:eastAsia="Times" w:hAnsi="Times"/>
+          <w:i/>
+          <w:iCs/>
+          <w:color w:val="000000"/>
+          <w:sz w:val="20"/>
+          <w:szCs w:val="20"/>
+        </w:rPr>
+        <w:t>los datos sí estén limpios</w:t>
+      </w:r>
+      <w:r>
+        <w:rPr>
+          <w:rFonts w:ascii="Times" w:eastAsia="Times" w:hAnsi="Times"/>
+          <w:color w:val="000000"/>
+          <w:sz w:val="20"/>
+          <w:szCs w:val="20"/>
+        </w:rPr>
+        <w:t xml:space="preserve">. </w:t>
+      </w:r>
+      <w:r>
+        <w:rPr>
+          <w:rFonts w:ascii="Times" w:eastAsia="Times" w:hAnsi="Times"/>
+          <w:b/>
+          <w:bCs/>
+          <w:color w:val="000000"/>
+          <w:sz w:val="20"/>
+          <w:szCs w:val="20"/>
+        </w:rPr>
+        <w:t xml:space="preserve">Observe el siguiente ejemplo para </w:t>
+      </w:r>
+      <w:r>
+        <w:rPr>
+          <w:rFonts w:ascii="Times" w:eastAsia="Times" w:hAnsi="Times"/>
+          <w:b/>
+          <w:bCs/>
+          <w:color w:val="000000"/>
+          <w:sz w:val="20"/>
+          <w:szCs w:val="20"/>
+        </w:rPr>
+        <w:t>mayor comprensión</w:t>
+      </w:r>
+      <w:r>
+        <w:rPr>
+          <w:rFonts w:ascii="Times" w:eastAsia="Times" w:hAnsi="Times"/>
+          <w:b/>
+          <w:bCs/>
+          <w:color w:val="000000"/>
+          <w:sz w:val="20"/>
+          <w:szCs w:val="20"/>
+        </w:rPr>
+        <w:t>.</w:t>
+      </w:r>
+      <w:r>
+        <w:rPr>
+          <w:rFonts w:ascii="Times" w:eastAsia="Times" w:hAnsi="Times"/>
+          <w:b/>
+          <w:bCs/>
+          <w:color w:val="000000"/>
+          <w:sz w:val="20"/>
+          <w:szCs w:val="20"/>
+        </w:rPr>
+        <w:t xml:space="preserve"> </w:t>
+      </w:r>
+      <w:r>
+        <w:rPr>
+          <w:rFonts w:ascii="Times" w:eastAsia="Times" w:hAnsi="Times"/>
+          <w:b/>
+          <w:bCs/>
+          <w:color w:val="000000"/>
+          <w:sz w:val="20"/>
+          <w:szCs w:val="20"/>
+        </w:rPr>
+        <w:t>S</w:t>
+      </w:r>
+      <w:r>
+        <w:rPr>
+          <w:rFonts w:ascii="Times" w:eastAsia="Times" w:hAnsi="Times"/>
+          <w:b/>
+          <w:bCs/>
+          <w:color w:val="000000"/>
+          <w:sz w:val="20"/>
+          <w:szCs w:val="20"/>
+        </w:rPr>
+        <w:t>e evidenciará porqué</w:t>
+      </w:r>
+      <w:r>
+        <w:rPr>
+          <w:rFonts w:ascii="Times" w:eastAsia="Times" w:hAnsi="Times"/>
+          <w:b/>
+          <w:bCs/>
+          <w:color w:val="000000"/>
+          <w:sz w:val="20"/>
+          <w:szCs w:val="20"/>
+        </w:rPr>
+        <w:t>, para este caso,</w:t>
+      </w:r>
+      <w:r>
+        <w:rPr>
+          <w:rFonts w:ascii="Times" w:eastAsia="Times" w:hAnsi="Times"/>
+          <w:b/>
+          <w:bCs/>
+          <w:color w:val="000000"/>
+          <w:sz w:val="20"/>
+          <w:szCs w:val="20"/>
+        </w:rPr>
+        <w:t xml:space="preserve"> será necesario </w:t>
+      </w:r>
+      <w:r>
+        <w:rPr>
+          <w:rFonts w:ascii="Times" w:eastAsia="Times" w:hAnsi="Times"/>
+          <w:b/>
+          <w:bCs/>
+          <w:color w:val="000000"/>
+          <w:sz w:val="20"/>
+          <w:szCs w:val="20"/>
+        </w:rPr>
+        <w:t>unir las tablas con múltiples campos.</w:t>
+      </w:r>
     </w:p>
     <w:p>
       <w:pPr>
         <w:pStyle w:val="Ttulo4"/>
-        <w:rPr>
-          <w:rFonts w:ascii="Times" w:eastAsia="Times" w:hAnsi="Times" w:cs="Times"/>
-          <w:b/>
-          <w:bCs/>
-          <w:color w:val="000000" w:themeColor="text1"/>
-          <w:sz w:val="20"/>
-          <w:szCs w:val="20"/>
-        </w:rPr>
-      </w:pPr>
-      <w:r>
         <w:rPr>
           <w:rFonts w:ascii="Times" w:eastAsia="Times" w:hAnsi="Times" w:cs="Times"/>
           <w:b/>
@@ -238,18 +1304,19 @@
           <w:sz w:val="20"/>
           <w:szCs w:val="20"/>
         </w:rPr>
-        <w:t xml:space="preserve">Configuración de </w:t>
-      </w:r>
+      </w:pPr>
       <w:r>
         <w:rPr>
           <w:rFonts w:ascii="Times" w:eastAsia="Times" w:hAnsi="Times" w:cs="Times"/>
           <w:b/>
           <w:bCs/>
+          <w:i w:val="0"/>
+          <w:iCs w:val="0"/>
           <w:color w:val="000000" w:themeColor="text1"/>
           <w:sz w:val="20"/>
           <w:szCs w:val="20"/>
         </w:rPr>
-        <w:t>Relaciones</w:t>
+        <w:t>Ejemplo</w:t>
       </w:r>
     </w:p>
     <w:p>
@@ -259,36 +1326,67 @@
           <w:color w:val="000000"/>
           <w:sz w:val="20"/>
           <w:szCs w:val="20"/>
-        </w:rPr>
-      </w:pPr>
-      <w:r>
-        <w:rPr>
-          <w:rFonts w:ascii="Times" w:eastAsia="Times" w:hAnsi="Times"/>
-          <w:color w:val="000000"/>
-          <w:sz w:val="20"/>
-          <w:szCs w:val="20"/>
-        </w:rPr>
-        <w:t xml:space="preserve">Por defecto, usted actualmente se encuentra en el espacio que corresponde al diagrama lógico; es decir, es este el espacio apropiado para crear </w:t>
-      </w:r>
-      <w:r>
-        <w:rPr>
-          <w:rFonts w:ascii="Times" w:eastAsia="Times" w:hAnsi="Times"/>
+          <w:u w:val="single"/>
+        </w:rPr>
+      </w:pPr>
+      <w:r>
+        <w:rPr>
+          <w:rFonts w:ascii="Times" w:eastAsia="Times" w:hAnsi="Times"/>
+          <w:color w:val="000000"/>
+          <w:sz w:val="20"/>
+          <w:szCs w:val="20"/>
+        </w:rPr>
+        <w:br/>
+        <w:t>Trataremos de unir</w:t>
+      </w:r>
+      <w:r>
+        <w:rPr>
+          <w:rFonts w:ascii="Times" w:eastAsia="Times" w:hAnsi="Times"/>
+          <w:color w:val="000000"/>
+          <w:sz w:val="20"/>
+          <w:szCs w:val="20"/>
+        </w:rPr>
+        <w:t xml:space="preserve"> dos tablas, A &amp; B, </w:t>
+      </w:r>
+      <w:r>
+        <w:rPr>
+          <w:rFonts w:ascii="Times" w:eastAsia="Times" w:hAnsi="Times"/>
+          <w:color w:val="000000"/>
+          <w:sz w:val="20"/>
+          <w:szCs w:val="20"/>
+        </w:rPr>
+        <w:t xml:space="preserve">considerando </w:t>
+      </w:r>
+      <w:r>
+        <w:rPr>
+          <w:rFonts w:ascii="Times" w:eastAsia="Times" w:hAnsi="Times"/>
+          <w:color w:val="000000"/>
+          <w:sz w:val="20"/>
+          <w:szCs w:val="20"/>
+        </w:rPr>
+        <w:t xml:space="preserve">solamente al campo </w:t>
+      </w:r>
+      <w:r>
+        <w:rPr>
+          <w:rFonts w:ascii="Times" w:eastAsia="Times" w:hAnsi="Times"/>
+          <w:b/>
+          <w:bCs/>
           <w:i/>
           <w:iCs/>
           <w:color w:val="000000"/>
           <w:sz w:val="20"/>
           <w:szCs w:val="20"/>
         </w:rPr>
-        <w:t xml:space="preserve">relaciones </w:t>
-      </w:r>
-      <w:r>
-        <w:rPr>
-          <w:rFonts w:ascii="Times" w:eastAsia="Times" w:hAnsi="Times"/>
-          <w:color w:val="000000"/>
-          <w:sz w:val="20"/>
-          <w:szCs w:val="20"/>
-        </w:rPr>
-        <w:t xml:space="preserve">con otras tablas en Tableau; por ejemplo, extendamos una </w:t>
+        <w:t>Order #</w:t>
+      </w:r>
+      <w:r>
+        <w:rPr>
+          <w:rFonts w:ascii="Times" w:eastAsia="Times" w:hAnsi="Times"/>
+          <w:color w:val="000000"/>
+          <w:sz w:val="20"/>
+          <w:szCs w:val="20"/>
+        </w:rPr>
+        <w:t xml:space="preserve"> como campo </w:t>
       </w:r>
       <w:r>
         <w:rPr>
@@ -299,109 +1397,182 @@
           <w:sz w:val="20"/>
           <w:szCs w:val="20"/>
         </w:rPr>
-        <w:t>relación</w:t>
-      </w:r>
-      <w:r>
-        <w:rPr>
-          <w:rFonts w:ascii="Times" w:eastAsia="Times" w:hAnsi="Times"/>
-          <w:color w:val="000000"/>
-          <w:sz w:val="20"/>
-          <w:szCs w:val="20"/>
-        </w:rPr>
-        <w:t xml:space="preserve"> entre la tabla ‘</w:t>
-      </w:r>
-      <w:r>
-        <w:rPr>
-          <w:rFonts w:ascii="Times" w:eastAsia="Times" w:hAnsi="Times"/>
-          <w:color w:val="000000"/>
-          <w:sz w:val="20"/>
-          <w:szCs w:val="20"/>
-        </w:rPr>
-        <w:t>ListOfOrder</w:t>
-      </w:r>
-      <w:r>
-        <w:rPr>
-          <w:rFonts w:ascii="Times" w:eastAsia="Times" w:hAnsi="Times"/>
-          <w:color w:val="000000"/>
-          <w:sz w:val="20"/>
-          <w:szCs w:val="20"/>
-        </w:rPr>
-        <w:t>s’ y la tabla ‘</w:t>
-      </w:r>
-      <w:r>
-        <w:rPr>
-          <w:rFonts w:ascii="Times" w:eastAsia="Times" w:hAnsi="Times"/>
-          <w:color w:val="000000"/>
-          <w:sz w:val="20"/>
-          <w:szCs w:val="20"/>
-        </w:rPr>
-        <w:t>Order</w:t>
-      </w:r>
-      <w:r>
-        <w:rPr>
-          <w:rFonts w:ascii="Times" w:eastAsia="Times" w:hAnsi="Times"/>
-          <w:color w:val="000000"/>
-          <w:sz w:val="20"/>
-          <w:szCs w:val="20"/>
-        </w:rPr>
-        <w:t>Breakdown</w:t>
-      </w:r>
-      <w:r>
-        <w:rPr>
-          <w:rFonts w:ascii="Times" w:eastAsia="Times" w:hAnsi="Times"/>
-          <w:color w:val="000000"/>
-          <w:sz w:val="20"/>
-          <w:szCs w:val="20"/>
-        </w:rPr>
-        <w:t>’</w:t>
-      </w:r>
-      <w:r>
-        <w:rPr>
-          <w:rFonts w:ascii="Times" w:eastAsia="Times" w:hAnsi="Times"/>
-          <w:color w:val="000000"/>
-          <w:sz w:val="20"/>
-          <w:szCs w:val="20"/>
-        </w:rPr>
-        <w:t xml:space="preserve"> (debe arrastrar esta última</w:t>
-      </w:r>
-      <w:r>
-        <w:rPr>
-          <w:rFonts w:ascii="Times" w:eastAsia="Times" w:hAnsi="Times"/>
-          <w:color w:val="000000"/>
-          <w:sz w:val="20"/>
-          <w:szCs w:val="20"/>
-        </w:rPr>
-        <w:t xml:space="preserve"> al panel</w:t>
-      </w:r>
-      <w:r>
-        <w:rPr>
-          <w:rFonts w:ascii="Times" w:eastAsia="Times" w:hAnsi="Times"/>
-          <w:color w:val="000000"/>
-          <w:sz w:val="20"/>
-          <w:szCs w:val="20"/>
-        </w:rPr>
-        <w:t xml:space="preserve">), tal que así: </w:t>
-      </w:r>
-      <w:r>
-        <w:rPr>
-          <w:rFonts w:ascii="Times" w:eastAsia="Times" w:hAnsi="Times"/>
-          <w:color w:val="000000"/>
-          <w:sz w:val="20"/>
-          <w:szCs w:val="20"/>
-        </w:rPr>
-        <w:t xml:space="preserve"> </w:t>
+        <w:t>llave</w:t>
+      </w:r>
+      <w:r>
+        <w:rPr>
+          <w:rFonts w:ascii="Times" w:eastAsia="Times" w:hAnsi="Times"/>
+          <w:color w:val="000000"/>
+          <w:sz w:val="20"/>
+          <w:szCs w:val="20"/>
+        </w:rPr>
+        <w:t xml:space="preserve"> para</w:t>
+      </w:r>
+      <w:r>
+        <w:rPr>
+          <w:rFonts w:ascii="Times" w:eastAsia="Times" w:hAnsi="Times"/>
+          <w:color w:val="000000"/>
+          <w:sz w:val="20"/>
+          <w:szCs w:val="20"/>
+        </w:rPr>
+        <w:t xml:space="preserve"> lograr la unión.</w:t>
       </w:r>
     </w:p>
     <w:p>
       <w:pPr>
-        <w:ind w:left="1416" w:hanging="1416"/>
-        <w:rPr>
-          <w:rFonts w:ascii="Times" w:eastAsia="Times" w:hAnsi="Times"/>
-          <w:color w:val="000000"/>
-          <w:sz w:val="20"/>
-          <w:szCs w:val="20"/>
-        </w:rPr>
-      </w:pPr>
+        <w:rPr>
+          <w:rFonts w:ascii="Times" w:eastAsia="Times" w:hAnsi="Times"/>
+          <w:color w:val="000000"/>
+          <w:sz w:val="20"/>
+          <w:szCs w:val="20"/>
+        </w:rPr>
+      </w:pPr>
+      <w:r>
+        <w:rPr>
+          <w:rFonts w:ascii="Times" w:eastAsia="Times" w:hAnsi="Times"/>
+          <w:noProof/>
+          <w:color w:val="000000"/>
+          <w:sz w:val="20"/>
+          <w:szCs w:val="20"/>
+        </w:rPr>
+        <w:drawing>
+          <wp:inline distT="0" distB="0" distL="0" distR="0" wp14:anchorId="271540A9" wp14:editId="0332209A">
+            <wp:extent cx="4544059" cy="2838846"/>
+            <wp:effectExtent l="0" t="0" r="9525" b="0"/>
+            <wp:docPr id="1" name="Imagen 1" descr="Interfaz de usuario gráfica, Aplicación&#10;&#10;Descripción generada automáticamente"/>
+            <wp:cNvGraphicFramePr>
+              <a:graphicFrameLocks xmlns:a="http://schemas.openxmlformats.org/drawingml/2006/main" noChangeAspect="1"/>
+            </wp:cNvGraphicFramePr>
+            <a:graphic xmlns:a="http://schemas.openxmlformats.org/drawingml/2006/main">
+              <a:graphicData uri="http://schemas.openxmlformats.org/drawingml/2006/picture">
+                <pic:pic xmlns:pic="http://schemas.openxmlformats.org/drawingml/2006/picture">
+                  <pic:nvPicPr>
+                    <pic:cNvPr id="1" name="Imagen 1" descr="Interfaz de usuario gráfica, Aplicación&#10;&#10;Descripción generada automáticamente"/>
+                    <pic:cNvPicPr/>
+                  </pic:nvPicPr>
+                  <pic:blipFill>
+                    <a:blip r:embed="rId8">
+                      <a:extLst>
+                        <a:ext uri="{28A0092B-C50C-407E-A947-70E740481C1C}">
+                          <a14:useLocalDpi xmlns:a14="http://schemas.microsoft.com/office/drawing/2010/main" val="0"/>
+                        </a:ext>
+                      </a:extLst>
+                    </a:blip>
+                    <a:stretch>
+                      <a:fillRect/>
+                    </a:stretch>
+                  </pic:blipFill>
+                  <pic:spPr>
+                    <a:xfrm>
+                      <a:off x="0" y="0"/>
+                      <a:ext cx="4544059" cy="2838846"/>
+                    </a:xfrm>
+                    <a:prstGeom prst="rect">
+                      <a:avLst/>
+                    </a:prstGeom>
+                  </pic:spPr>
+                </pic:pic>
+              </a:graphicData>
+            </a:graphic>
+          </wp:inline>
+        </w:drawing>
+      </w:r>
+    </w:p>
+    <w:p>
+      <w:pPr>
+        <w:rPr>
+          <w:rFonts w:ascii="Times" w:eastAsia="Times" w:hAnsi="Times"/>
+          <w:color w:val="000000"/>
+          <w:sz w:val="20"/>
+          <w:szCs w:val="20"/>
+        </w:rPr>
+      </w:pPr>
+    </w:p>
+    <w:p>
+      <w:pPr>
+        <w:rPr>
+          <w:rFonts w:ascii="Times" w:eastAsia="Times" w:hAnsi="Times"/>
+          <w:color w:val="000000"/>
+          <w:sz w:val="20"/>
+          <w:szCs w:val="20"/>
+        </w:rPr>
+      </w:pPr>
+    </w:p>
+    <w:p>
+      <w:pPr>
+        <w:rPr>
+          <w:rFonts w:ascii="Times" w:eastAsia="Times" w:hAnsi="Times"/>
+          <w:color w:val="000000"/>
+          <w:sz w:val="20"/>
+          <w:szCs w:val="20"/>
+        </w:rPr>
+      </w:pPr>
+    </w:p>
+    <w:p>
+      <w:pPr>
+        <w:rPr>
+          <w:rFonts w:ascii="Times" w:eastAsia="Times" w:hAnsi="Times"/>
+          <w:color w:val="000000"/>
+          <w:sz w:val="20"/>
+          <w:szCs w:val="20"/>
+        </w:rPr>
+      </w:pPr>
+    </w:p>
+    <w:p>
+      <w:pPr>
+        <w:rPr>
+          <w:rFonts w:ascii="Times" w:eastAsia="Times" w:hAnsi="Times"/>
+          <w:color w:val="000000"/>
+          <w:sz w:val="20"/>
+          <w:szCs w:val="20"/>
+        </w:rPr>
+      </w:pPr>
+      <w:r>
+        <w:rPr>
+          <w:rFonts w:ascii="Times" w:eastAsia="Times" w:hAnsi="Times"/>
+          <w:color w:val="000000"/>
+          <w:sz w:val="20"/>
+          <w:szCs w:val="20"/>
+        </w:rPr>
+        <w:lastRenderedPageBreak/>
+        <w:t>C</w:t>
+      </w:r>
+      <w:r>
+        <w:rPr>
+          <w:rFonts w:ascii="Times" w:eastAsia="Times" w:hAnsi="Times"/>
+          <w:color w:val="000000"/>
+          <w:sz w:val="20"/>
+          <w:szCs w:val="20"/>
+        </w:rPr>
+        <w:t>on las especificaciones</w:t>
+      </w:r>
+      <w:r>
+        <w:rPr>
+          <w:rFonts w:ascii="Times" w:eastAsia="Times" w:hAnsi="Times"/>
+          <w:color w:val="000000"/>
+          <w:sz w:val="20"/>
+          <w:szCs w:val="20"/>
+        </w:rPr>
+        <w:t xml:space="preserve"> previamente</w:t>
+      </w:r>
+      <w:r>
+        <w:rPr>
+          <w:rFonts w:ascii="Times" w:eastAsia="Times" w:hAnsi="Times"/>
+          <w:color w:val="000000"/>
+          <w:sz w:val="20"/>
+          <w:szCs w:val="20"/>
+        </w:rPr>
+        <w:t xml:space="preserve"> dadas</w:t>
+      </w:r>
+      <w:r>
+        <w:rPr>
+          <w:rFonts w:ascii="Times" w:eastAsia="Times" w:hAnsi="Times"/>
+          <w:color w:val="000000"/>
+          <w:sz w:val="20"/>
+          <w:szCs w:val="20"/>
+        </w:rPr>
+        <w:t>,</w:t>
+      </w:r>
       <w:r>
         <w:rPr>
           <w:rFonts w:ascii="Times" w:eastAsia="Times" w:hAnsi="Times"/>
@@ -410,10 +1581,804 @@
           <w:szCs w:val="20"/>
         </w:rPr>
         <w:t xml:space="preserve"> </w:t>
+      </w:r>
+      <w:r>
+        <w:rPr>
+          <w:rFonts w:ascii="Times" w:eastAsia="Times" w:hAnsi="Times"/>
+          <w:color w:val="000000"/>
+          <w:sz w:val="20"/>
+          <w:szCs w:val="20"/>
+        </w:rPr>
+        <w:t xml:space="preserve">nuestra unión </w:t>
+      </w:r>
+      <w:r>
+        <w:rPr>
+          <w:rFonts w:ascii="Times" w:eastAsia="Times" w:hAnsi="Times"/>
+          <w:color w:val="000000"/>
+          <w:sz w:val="20"/>
+          <w:szCs w:val="20"/>
+        </w:rPr>
+        <w:t>quedarí</w:t>
+      </w:r>
+      <w:r>
+        <w:rPr>
+          <w:rFonts w:ascii="Times" w:eastAsia="Times" w:hAnsi="Times"/>
+          <w:color w:val="000000"/>
+          <w:sz w:val="20"/>
+          <w:szCs w:val="20"/>
+        </w:rPr>
+        <w:t xml:space="preserve">a así: </w:t>
+      </w:r>
+    </w:p>
+    <w:p>
+      <w:pPr>
+        <w:rPr>
+          <w:rFonts w:ascii="Times" w:eastAsia="Times" w:hAnsi="Times"/>
+          <w:b/>
+          <w:bCs/>
+          <w:color w:val="000000"/>
+          <w:sz w:val="20"/>
+          <w:szCs w:val="20"/>
+        </w:rPr>
+      </w:pPr>
+      <w:r>
+        <w:rPr>
+          <w:rFonts w:ascii="Times" w:eastAsia="Times" w:hAnsi="Times"/>
+          <w:noProof/>
+          <w:color w:val="000000"/>
+          <w:sz w:val="20"/>
+          <w:szCs w:val="20"/>
+        </w:rPr>
+        <w:drawing>
+          <wp:inline distT="0" distB="0" distL="0" distR="0" wp14:anchorId="5545359B" wp14:editId="77E67FD3">
+            <wp:extent cx="5612130" cy="2973070"/>
+            <wp:effectExtent l="0" t="0" r="7620" b="0"/>
+            <wp:docPr id="2" name="Imagen 2" descr="Interfaz de usuario gráfica&#10;&#10;Descripción generada automáticamente"/>
+            <wp:cNvGraphicFramePr>
+              <a:graphicFrameLocks xmlns:a="http://schemas.openxmlformats.org/drawingml/2006/main" noChangeAspect="1"/>
+            </wp:cNvGraphicFramePr>
+            <a:graphic xmlns:a="http://schemas.openxmlformats.org/drawingml/2006/main">
+              <a:graphicData uri="http://schemas.openxmlformats.org/drawingml/2006/picture">
+                <pic:pic xmlns:pic="http://schemas.openxmlformats.org/drawingml/2006/picture">
+                  <pic:nvPicPr>
+                    <pic:cNvPr id="2" name="Imagen 2" descr="Interfaz de usuario gráfica&#10;&#10;Descripción generada automáticamente"/>
+                    <pic:cNvPicPr/>
+                  </pic:nvPicPr>
+                  <pic:blipFill>
+                    <a:blip r:embed="rId9">
+                      <a:extLst>
+                        <a:ext uri="{28A0092B-C50C-407E-A947-70E740481C1C}">
+                          <a14:useLocalDpi xmlns:a14="http://schemas.microsoft.com/office/drawing/2010/main" val="0"/>
+                        </a:ext>
+                      </a:extLst>
+                    </a:blip>
+                    <a:stretch>
+                      <a:fillRect/>
+                    </a:stretch>
+                  </pic:blipFill>
+                  <pic:spPr>
+                    <a:xfrm>
+                      <a:off x="0" y="0"/>
+                      <a:ext cx="5612130" cy="2973070"/>
+                    </a:xfrm>
+                    <a:prstGeom prst="rect">
+                      <a:avLst/>
+                    </a:prstGeom>
+                  </pic:spPr>
+                </pic:pic>
+              </a:graphicData>
+            </a:graphic>
+          </wp:inline>
+        </w:drawing>
+      </w:r>
+      <w:r>
+        <w:rPr>
+          <w:rFonts w:ascii="Times" w:eastAsia="Times" w:hAnsi="Times"/>
+          <w:color w:val="000000"/>
+          <w:sz w:val="20"/>
+          <w:szCs w:val="20"/>
+        </w:rPr>
+        <w:br/>
+      </w:r>
+      <w:r>
+        <w:rPr>
+          <w:rFonts w:ascii="Times" w:eastAsia="Times" w:hAnsi="Times"/>
+          <w:b/>
+          <w:bCs/>
+          <w:color w:val="000000"/>
+          <w:sz w:val="20"/>
+          <w:szCs w:val="20"/>
+        </w:rPr>
+        <w:t>Esto es incorrecto.</w:t>
+      </w:r>
+      <w:r>
+        <w:rPr>
+          <w:rFonts w:ascii="Times" w:eastAsia="Times" w:hAnsi="Times"/>
+          <w:color w:val="000000"/>
+          <w:sz w:val="20"/>
+          <w:szCs w:val="20"/>
+        </w:rPr>
+        <w:t xml:space="preserve"> </w:t>
+      </w:r>
+      <w:r>
+        <w:rPr>
+          <w:rFonts w:ascii="Times" w:eastAsia="Times" w:hAnsi="Times"/>
+          <w:color w:val="000000"/>
+          <w:sz w:val="20"/>
+          <w:szCs w:val="20"/>
+        </w:rPr>
+        <w:t xml:space="preserve">El cruce de datos está mal. </w:t>
+      </w:r>
+      <w:r>
+        <w:rPr>
+          <w:rFonts w:ascii="Times" w:eastAsia="Times" w:hAnsi="Times"/>
+          <w:color w:val="000000"/>
+          <w:sz w:val="20"/>
+          <w:szCs w:val="20"/>
+        </w:rPr>
+        <w:t xml:space="preserve">Si se percata, </w:t>
+      </w:r>
+      <w:r>
+        <w:rPr>
+          <w:rFonts w:ascii="Times" w:eastAsia="Times" w:hAnsi="Times"/>
+          <w:b/>
+          <w:bCs/>
+          <w:color w:val="000000"/>
+          <w:sz w:val="20"/>
+          <w:szCs w:val="20"/>
+        </w:rPr>
+        <w:t>n</w:t>
+      </w:r>
+      <w:r>
+        <w:rPr>
+          <w:rFonts w:ascii="Times" w:eastAsia="Times" w:hAnsi="Times"/>
+          <w:b/>
+          <w:bCs/>
+          <w:color w:val="000000"/>
+          <w:sz w:val="20"/>
+          <w:szCs w:val="20"/>
+        </w:rPr>
+        <w:t>o coincide</w:t>
+      </w:r>
+      <w:r>
+        <w:rPr>
+          <w:rFonts w:ascii="Times" w:eastAsia="Times" w:hAnsi="Times"/>
+          <w:b/>
+          <w:bCs/>
+          <w:color w:val="000000"/>
+          <w:sz w:val="20"/>
+          <w:szCs w:val="20"/>
+        </w:rPr>
+        <w:t>n</w:t>
+      </w:r>
+      <w:r>
+        <w:rPr>
+          <w:rFonts w:ascii="Times" w:eastAsia="Times" w:hAnsi="Times"/>
+          <w:b/>
+          <w:bCs/>
+          <w:color w:val="000000"/>
+          <w:sz w:val="20"/>
+          <w:szCs w:val="20"/>
+        </w:rPr>
+        <w:t xml:space="preserve"> l</w:t>
+      </w:r>
+      <w:r>
+        <w:rPr>
+          <w:rFonts w:ascii="Times" w:eastAsia="Times" w:hAnsi="Times"/>
+          <w:b/>
+          <w:bCs/>
+          <w:color w:val="000000"/>
+          <w:sz w:val="20"/>
+          <w:szCs w:val="20"/>
+        </w:rPr>
+        <w:t xml:space="preserve">os datos </w:t>
+      </w:r>
+      <w:r>
+        <w:rPr>
+          <w:rFonts w:ascii="Times" w:eastAsia="Times" w:hAnsi="Times"/>
+          <w:b/>
+          <w:bCs/>
+          <w:color w:val="000000"/>
+          <w:sz w:val="20"/>
+          <w:szCs w:val="20"/>
+        </w:rPr>
+        <w:t>de cada uno de los registros al ser unidos</w:t>
+      </w:r>
+      <w:r>
+        <w:rPr>
+          <w:rFonts w:ascii="Times" w:eastAsia="Times" w:hAnsi="Times"/>
+          <w:b/>
+          <w:bCs/>
+          <w:color w:val="000000"/>
+          <w:sz w:val="20"/>
+          <w:szCs w:val="20"/>
+        </w:rPr>
+        <w:t>, puntualmente</w:t>
+      </w:r>
+      <w:r>
+        <w:rPr>
+          <w:rFonts w:ascii="Times" w:eastAsia="Times" w:hAnsi="Times"/>
+          <w:b/>
+          <w:bCs/>
+          <w:color w:val="000000"/>
+          <w:sz w:val="20"/>
+          <w:szCs w:val="20"/>
+        </w:rPr>
+        <w:t xml:space="preserve"> son errados los</w:t>
+      </w:r>
+      <w:r>
+        <w:rPr>
+          <w:rFonts w:ascii="Times" w:eastAsia="Times" w:hAnsi="Times"/>
+          <w:b/>
+          <w:bCs/>
+          <w:color w:val="000000"/>
+          <w:sz w:val="20"/>
+          <w:szCs w:val="20"/>
+        </w:rPr>
+        <w:t xml:space="preserve"> registro</w:t>
+      </w:r>
+      <w:r>
+        <w:rPr>
+          <w:rFonts w:ascii="Times" w:eastAsia="Times" w:hAnsi="Times"/>
+          <w:b/>
+          <w:bCs/>
+          <w:color w:val="000000"/>
+          <w:sz w:val="20"/>
+          <w:szCs w:val="20"/>
+        </w:rPr>
+        <w:t>s</w:t>
+      </w:r>
+      <w:r>
+        <w:rPr>
+          <w:rFonts w:ascii="Times" w:eastAsia="Times" w:hAnsi="Times"/>
+          <w:b/>
+          <w:bCs/>
+          <w:color w:val="000000"/>
+          <w:sz w:val="20"/>
+          <w:szCs w:val="20"/>
+        </w:rPr>
+        <w:t xml:space="preserve"> </w:t>
+      </w:r>
+      <w:r>
+        <w:rPr>
+          <w:rFonts w:ascii="Times" w:eastAsia="Times" w:hAnsi="Times"/>
+          <w:b/>
+          <w:bCs/>
+          <w:color w:val="000000"/>
+          <w:sz w:val="20"/>
+          <w:szCs w:val="20"/>
+        </w:rPr>
+        <w:t>3, 5</w:t>
+      </w:r>
+      <w:r>
+        <w:rPr>
+          <w:rFonts w:ascii="Times" w:eastAsia="Times" w:hAnsi="Times"/>
+          <w:b/>
+          <w:bCs/>
+          <w:color w:val="000000"/>
+          <w:sz w:val="20"/>
+          <w:szCs w:val="20"/>
+        </w:rPr>
+        <w:t xml:space="preserve"> &amp; 6</w:t>
+      </w:r>
+      <w:r>
+        <w:rPr>
+          <w:rFonts w:ascii="Times" w:eastAsia="Times" w:hAnsi="Times"/>
+          <w:b/>
+          <w:bCs/>
+          <w:color w:val="000000"/>
+          <w:sz w:val="20"/>
+          <w:szCs w:val="20"/>
+        </w:rPr>
+        <w:t xml:space="preserve"> </w:t>
+      </w:r>
+      <w:r>
+        <w:rPr>
+          <w:rFonts w:ascii="Times" w:eastAsia="Times" w:hAnsi="Times"/>
+          <w:b/>
+          <w:bCs/>
+          <w:color w:val="000000"/>
+          <w:sz w:val="20"/>
+          <w:szCs w:val="20"/>
+        </w:rPr>
+        <w:t>(no hacen falta)</w:t>
+      </w:r>
+      <w:r>
+        <w:rPr>
+          <w:rFonts w:ascii="Times" w:eastAsia="Times" w:hAnsi="Times"/>
+          <w:color w:val="000000"/>
+          <w:sz w:val="20"/>
+          <w:szCs w:val="20"/>
+        </w:rPr>
+        <w:t>. Planteado lo anterior,</w:t>
+      </w:r>
+      <w:r>
+        <w:rPr>
+          <w:rFonts w:ascii="Times" w:eastAsia="Times" w:hAnsi="Times"/>
+          <w:color w:val="000000"/>
+          <w:sz w:val="20"/>
+          <w:szCs w:val="20"/>
+        </w:rPr>
+        <w:t xml:space="preserve"> lo que corresponde </w:t>
+      </w:r>
+      <w:r>
+        <w:rPr>
+          <w:rFonts w:ascii="Times" w:eastAsia="Times" w:hAnsi="Times"/>
+          <w:color w:val="000000"/>
+          <w:sz w:val="20"/>
+          <w:szCs w:val="20"/>
+        </w:rPr>
+        <w:t xml:space="preserve">sería </w:t>
+      </w:r>
+      <w:r>
+        <w:rPr>
+          <w:rFonts w:ascii="Times" w:eastAsia="Times" w:hAnsi="Times"/>
+          <w:color w:val="000000"/>
+          <w:sz w:val="20"/>
+          <w:szCs w:val="20"/>
+        </w:rPr>
+        <w:t>considerar un campo adicional</w:t>
+      </w:r>
+      <w:r>
+        <w:rPr>
+          <w:rFonts w:ascii="Times" w:eastAsia="Times" w:hAnsi="Times"/>
+          <w:color w:val="000000"/>
+          <w:sz w:val="20"/>
+          <w:szCs w:val="20"/>
+        </w:rPr>
+        <w:t>, como parámetro</w:t>
+      </w:r>
+      <w:r>
+        <w:rPr>
+          <w:rFonts w:ascii="Times" w:eastAsia="Times" w:hAnsi="Times"/>
+          <w:color w:val="000000"/>
+          <w:sz w:val="20"/>
+          <w:szCs w:val="20"/>
+        </w:rPr>
+        <w:t>,</w:t>
+      </w:r>
+      <w:r>
+        <w:rPr>
+          <w:rFonts w:ascii="Times" w:eastAsia="Times" w:hAnsi="Times"/>
+          <w:color w:val="000000"/>
+          <w:sz w:val="20"/>
+          <w:szCs w:val="20"/>
+        </w:rPr>
+        <w:t xml:space="preserve"> para </w:t>
+      </w:r>
+      <w:r>
+        <w:rPr>
+          <w:rFonts w:ascii="Times" w:eastAsia="Times" w:hAnsi="Times"/>
+          <w:color w:val="000000"/>
+          <w:sz w:val="20"/>
+          <w:szCs w:val="20"/>
+        </w:rPr>
+        <w:t>lograr</w:t>
+      </w:r>
+      <w:r>
+        <w:rPr>
+          <w:rFonts w:ascii="Times" w:eastAsia="Times" w:hAnsi="Times"/>
+          <w:color w:val="000000"/>
+          <w:sz w:val="20"/>
+          <w:szCs w:val="20"/>
+        </w:rPr>
+        <w:t xml:space="preserve"> </w:t>
+      </w:r>
+      <w:r>
+        <w:rPr>
+          <w:rFonts w:ascii="Times" w:eastAsia="Times" w:hAnsi="Times"/>
+          <w:color w:val="000000"/>
+          <w:sz w:val="20"/>
+          <w:szCs w:val="20"/>
+        </w:rPr>
+        <w:t xml:space="preserve">una unión correcta </w:t>
+      </w:r>
+      <w:r>
+        <w:rPr>
+          <w:rFonts w:ascii="Times" w:eastAsia="Times" w:hAnsi="Times"/>
+          <w:color w:val="000000"/>
+          <w:sz w:val="20"/>
+          <w:szCs w:val="20"/>
+        </w:rPr>
+        <w:t xml:space="preserve">y </w:t>
+      </w:r>
+      <w:r>
+        <w:rPr>
+          <w:rFonts w:ascii="Times" w:eastAsia="Times" w:hAnsi="Times"/>
+          <w:i/>
+          <w:iCs/>
+          <w:color w:val="000000"/>
+          <w:sz w:val="20"/>
+          <w:szCs w:val="20"/>
+        </w:rPr>
+        <w:t xml:space="preserve">limpia </w:t>
+      </w:r>
+      <w:r>
+        <w:rPr>
+          <w:rFonts w:ascii="Times" w:eastAsia="Times" w:hAnsi="Times"/>
+          <w:color w:val="000000"/>
+          <w:sz w:val="20"/>
+          <w:szCs w:val="20"/>
+        </w:rPr>
+        <w:t>entre ambas tablas.</w:t>
+      </w:r>
+      <w:r>
+        <w:rPr>
+          <w:rFonts w:ascii="Times" w:eastAsia="Times" w:hAnsi="Times"/>
+          <w:color w:val="000000"/>
+          <w:sz w:val="20"/>
+          <w:szCs w:val="20"/>
+        </w:rPr>
+        <w:t xml:space="preserve"> El parámetro </w:t>
+      </w:r>
+      <w:r>
+        <w:rPr>
+          <w:rFonts w:ascii="Times" w:eastAsia="Times" w:hAnsi="Times"/>
+          <w:i/>
+          <w:iCs/>
+          <w:color w:val="000000"/>
+          <w:sz w:val="20"/>
+          <w:szCs w:val="20"/>
+        </w:rPr>
+        <w:t xml:space="preserve">llave </w:t>
+      </w:r>
+      <w:r>
+        <w:rPr>
+          <w:rFonts w:ascii="Times" w:eastAsia="Times" w:hAnsi="Times"/>
+          <w:color w:val="000000"/>
+          <w:sz w:val="20"/>
+          <w:szCs w:val="20"/>
+        </w:rPr>
+        <w:t xml:space="preserve">adicional será </w:t>
+      </w:r>
+      <w:r>
+        <w:rPr>
+          <w:rFonts w:ascii="Times" w:eastAsia="Times" w:hAnsi="Times"/>
+          <w:b/>
+          <w:bCs/>
+          <w:i/>
+          <w:iCs/>
+          <w:color w:val="000000"/>
+          <w:sz w:val="20"/>
+          <w:szCs w:val="20"/>
+        </w:rPr>
+        <w:t>Store</w:t>
+      </w:r>
+      <w:r>
+        <w:rPr>
+          <w:rFonts w:ascii="Times" w:eastAsia="Times" w:hAnsi="Times"/>
+          <w:b/>
+          <w:bCs/>
+          <w:i/>
+          <w:iCs/>
+          <w:color w:val="000000"/>
+          <w:sz w:val="20"/>
+          <w:szCs w:val="20"/>
+        </w:rPr>
+        <w:t xml:space="preserve">. </w:t>
+      </w:r>
+      <w:r>
+        <w:rPr>
+          <w:rFonts w:ascii="Times" w:eastAsia="Times" w:hAnsi="Times"/>
+          <w:color w:val="000000"/>
+          <w:sz w:val="20"/>
+          <w:szCs w:val="20"/>
+        </w:rPr>
+        <w:t>Veamos.</w:t>
+      </w:r>
+      <w:r>
+        <w:rPr>
+          <w:rFonts w:ascii="Times" w:eastAsia="Times" w:hAnsi="Times"/>
+          <w:color w:val="000000"/>
+          <w:sz w:val="20"/>
+          <w:szCs w:val="20"/>
+        </w:rPr>
+        <w:t xml:space="preserve"> </w:t>
+      </w:r>
+      <w:r>
+        <w:rPr>
+          <w:rFonts w:ascii="Times" w:eastAsia="Times" w:hAnsi="Times"/>
+          <w:b/>
+          <w:bCs/>
+          <w:color w:val="000000"/>
+          <w:sz w:val="20"/>
+          <w:szCs w:val="20"/>
+        </w:rPr>
+        <w:t xml:space="preserve">Observe la </w:t>
+      </w:r>
+      <w:r>
+        <w:rPr>
+          <w:rFonts w:ascii="Times" w:eastAsia="Times" w:hAnsi="Times"/>
+          <w:b/>
+          <w:bCs/>
+          <w:color w:val="000000"/>
+          <w:sz w:val="20"/>
+          <w:szCs w:val="20"/>
+        </w:rPr>
+        <w:t xml:space="preserve">nueva </w:t>
+      </w:r>
+      <w:r>
+        <w:rPr>
+          <w:rFonts w:ascii="Times" w:eastAsia="Times" w:hAnsi="Times"/>
+          <w:b/>
+          <w:bCs/>
+          <w:color w:val="000000"/>
+          <w:sz w:val="20"/>
+          <w:szCs w:val="20"/>
+        </w:rPr>
+        <w:t>sentencia de</w:t>
+      </w:r>
+      <w:r>
+        <w:rPr>
+          <w:rFonts w:ascii="Times" w:eastAsia="Times" w:hAnsi="Times"/>
+          <w:b/>
+          <w:bCs/>
+          <w:color w:val="000000"/>
+          <w:sz w:val="20"/>
+          <w:szCs w:val="20"/>
+        </w:rPr>
+        <w:t xml:space="preserve"> la</w:t>
+      </w:r>
+      <w:r>
+        <w:rPr>
+          <w:rFonts w:ascii="Times" w:eastAsia="Times" w:hAnsi="Times"/>
+          <w:b/>
+          <w:bCs/>
+          <w:color w:val="000000"/>
+          <w:sz w:val="20"/>
+          <w:szCs w:val="20"/>
+        </w:rPr>
+        <w:t xml:space="preserve"> unión</w:t>
+      </w:r>
+      <w:r>
+        <w:rPr>
+          <w:rFonts w:ascii="Times" w:eastAsia="Times" w:hAnsi="Times"/>
+          <w:b/>
+          <w:bCs/>
+          <w:color w:val="000000"/>
+          <w:sz w:val="20"/>
+          <w:szCs w:val="20"/>
+        </w:rPr>
+        <w:t xml:space="preserve"> (que ya incluye </w:t>
+      </w:r>
+      <w:r>
+        <w:rPr>
+          <w:rFonts w:ascii="Times" w:eastAsia="Times" w:hAnsi="Times"/>
+          <w:b/>
+          <w:bCs/>
+          <w:color w:val="000000"/>
+          <w:sz w:val="20"/>
+          <w:szCs w:val="20"/>
+        </w:rPr>
+        <w:t>a</w:t>
+      </w:r>
+      <w:r>
+        <w:rPr>
+          <w:rFonts w:ascii="Times" w:eastAsia="Times" w:hAnsi="Times"/>
+          <w:b/>
+          <w:bCs/>
+          <w:color w:val="000000"/>
+          <w:sz w:val="20"/>
+          <w:szCs w:val="20"/>
+        </w:rPr>
+        <w:t xml:space="preserve">l campo </w:t>
+      </w:r>
+      <w:r>
+        <w:rPr>
+          <w:rFonts w:ascii="Times" w:eastAsia="Times" w:hAnsi="Times"/>
+          <w:b/>
+          <w:bCs/>
+          <w:i/>
+          <w:iCs/>
+          <w:color w:val="000000"/>
+          <w:sz w:val="20"/>
+          <w:szCs w:val="20"/>
+        </w:rPr>
+        <w:t>Store</w:t>
+      </w:r>
+      <w:r>
+        <w:rPr>
+          <w:rFonts w:ascii="Times" w:eastAsia="Times" w:hAnsi="Times"/>
+          <w:b/>
+          <w:bCs/>
+          <w:color w:val="000000"/>
+          <w:sz w:val="20"/>
+          <w:szCs w:val="20"/>
+        </w:rPr>
+        <w:t>)</w:t>
+      </w:r>
+      <w:r>
+        <w:rPr>
+          <w:rFonts w:ascii="Times" w:eastAsia="Times" w:hAnsi="Times"/>
+          <w:b/>
+          <w:bCs/>
+          <w:color w:val="000000"/>
+          <w:sz w:val="20"/>
+          <w:szCs w:val="20"/>
+        </w:rPr>
+        <w:t>.</w:t>
+      </w:r>
+      <w:r>
+        <w:rPr>
+          <w:rFonts w:ascii="Times" w:eastAsia="Times" w:hAnsi="Times"/>
+          <w:b/>
+          <w:bCs/>
+          <w:color w:val="000000"/>
+          <w:sz w:val="20"/>
+          <w:szCs w:val="20"/>
+        </w:rPr>
+        <w:br/>
+      </w:r>
+    </w:p>
+    <w:p>
+      <w:pPr>
+        <w:rPr>
+          <w:rFonts w:ascii="Times" w:eastAsia="Times" w:hAnsi="Times"/>
+          <w:b/>
+          <w:bCs/>
+          <w:i/>
+          <w:iCs/>
+          <w:color w:val="000000"/>
+          <w:sz w:val="20"/>
+          <w:szCs w:val="20"/>
+        </w:rPr>
+      </w:pPr>
+      <w:r>
+        <w:rPr>
+          <w:rFonts w:ascii="Times" w:eastAsia="Times" w:hAnsi="Times"/>
+          <w:b/>
+          <w:bCs/>
+          <w:noProof/>
+          <w:color w:val="000000"/>
+          <w:sz w:val="20"/>
+          <w:szCs w:val="20"/>
+        </w:rPr>
+        <w:drawing>
+          <wp:inline distT="0" distB="0" distL="0" distR="0" wp14:anchorId="5F09BCCE" wp14:editId="6B3E22F5">
+            <wp:extent cx="5143500" cy="2173679"/>
+            <wp:effectExtent l="0" t="0" r="0" b="0"/>
+            <wp:docPr id="4" name="Imagen 4" descr="Captura de pantalla de un celular&#10;&#10;Descripción generada automáticamente"/>
+            <wp:cNvGraphicFramePr>
+              <a:graphicFrameLocks xmlns:a="http://schemas.openxmlformats.org/drawingml/2006/main" noChangeAspect="1"/>
+            </wp:cNvGraphicFramePr>
+            <a:graphic xmlns:a="http://schemas.openxmlformats.org/drawingml/2006/main">
+              <a:graphicData uri="http://schemas.openxmlformats.org/drawingml/2006/picture">
+                <pic:pic xmlns:pic="http://schemas.openxmlformats.org/drawingml/2006/picture">
+                  <pic:nvPicPr>
+                    <pic:cNvPr id="4" name="Imagen 4" descr="Captura de pantalla de un celular&#10;&#10;Descripción generada automáticamente"/>
+                    <pic:cNvPicPr/>
+                  </pic:nvPicPr>
+                  <pic:blipFill>
+                    <a:blip r:embed="rId10">
+                      <a:extLst>
+                        <a:ext uri="{28A0092B-C50C-407E-A947-70E740481C1C}">
+                          <a14:useLocalDpi xmlns:a14="http://schemas.microsoft.com/office/drawing/2010/main" val="0"/>
+                        </a:ext>
+                      </a:extLst>
+                    </a:blip>
+                    <a:stretch>
+                      <a:fillRect/>
+                    </a:stretch>
+                  </pic:blipFill>
+                  <pic:spPr>
+                    <a:xfrm>
+                      <a:off x="0" y="0"/>
+                      <a:ext cx="5153048" cy="2177714"/>
+                    </a:xfrm>
+                    <a:prstGeom prst="rect">
+                      <a:avLst/>
+                    </a:prstGeom>
+                  </pic:spPr>
+                </pic:pic>
+              </a:graphicData>
+            </a:graphic>
+          </wp:inline>
+        </w:drawing>
+      </w:r>
+      <w:r>
+        <w:rPr>
+          <w:rFonts w:ascii="Times" w:eastAsia="Times" w:hAnsi="Times"/>
+          <w:b/>
+          <w:bCs/>
+          <w:color w:val="000000"/>
+          <w:sz w:val="20"/>
+          <w:szCs w:val="20"/>
+        </w:rPr>
+        <w:br/>
+      </w:r>
+      <w:r>
+        <w:rPr>
+          <w:rFonts w:ascii="Times" w:eastAsia="Times" w:hAnsi="Times"/>
+          <w:b/>
+          <w:bCs/>
+          <w:i/>
+          <w:iCs/>
+          <w:color w:val="000000"/>
+          <w:sz w:val="20"/>
+          <w:szCs w:val="20"/>
+        </w:rPr>
+        <w:br/>
+      </w:r>
+      <w:r>
+        <w:rPr>
+          <w:rFonts w:ascii="Times" w:eastAsia="Times" w:hAnsi="Times"/>
+          <w:b/>
+          <w:bCs/>
+          <w:i/>
+          <w:iCs/>
+          <w:color w:val="000000"/>
+          <w:sz w:val="20"/>
+          <w:szCs w:val="20"/>
+        </w:rPr>
+        <w:t>Resultado</w:t>
+      </w:r>
+    </w:p>
+    <w:p>
+      <w:pPr>
+        <w:rPr>
+          <w:rFonts w:ascii="Times" w:eastAsia="Times" w:hAnsi="Times"/>
+          <w:b/>
+          <w:bCs/>
+          <w:color w:val="000000"/>
+          <w:sz w:val="20"/>
+          <w:szCs w:val="20"/>
+        </w:rPr>
+      </w:pPr>
+      <w:r>
+        <w:rPr>
+          <w:rFonts w:ascii="Times" w:eastAsia="Times" w:hAnsi="Times"/>
+          <w:b/>
+          <w:bCs/>
+          <w:noProof/>
+          <w:color w:val="000000"/>
+          <w:sz w:val="20"/>
+          <w:szCs w:val="20"/>
+        </w:rPr>
+        <w:drawing>
+          <wp:inline distT="0" distB="0" distL="0" distR="0" wp14:anchorId="1010B2E5" wp14:editId="7B319442">
+            <wp:extent cx="3915321" cy="1219370"/>
+            <wp:effectExtent l="0" t="0" r="9525" b="0"/>
+            <wp:docPr id="5" name="Imagen 5" descr="Tabla&#10;&#10;Descripción generada automáticamente"/>
+            <wp:cNvGraphicFramePr>
+              <a:graphicFrameLocks xmlns:a="http://schemas.openxmlformats.org/drawingml/2006/main" noChangeAspect="1"/>
+            </wp:cNvGraphicFramePr>
+            <a:graphic xmlns:a="http://schemas.openxmlformats.org/drawingml/2006/main">
+              <a:graphicData uri="http://schemas.openxmlformats.org/drawingml/2006/picture">
+                <pic:pic xmlns:pic="http://schemas.openxmlformats.org/drawingml/2006/picture">
+                  <pic:nvPicPr>
+                    <pic:cNvPr id="5" name="Imagen 5" descr="Tabla&#10;&#10;Descripción generada automáticamente"/>
+                    <pic:cNvPicPr/>
+                  </pic:nvPicPr>
+                  <pic:blipFill>
+                    <a:blip r:embed="rId11">
+                      <a:extLst>
+                        <a:ext uri="{28A0092B-C50C-407E-A947-70E740481C1C}">
+                          <a14:useLocalDpi xmlns:a14="http://schemas.microsoft.com/office/drawing/2010/main" val="0"/>
+                        </a:ext>
+                      </a:extLst>
+                    </a:blip>
+                    <a:stretch>
+                      <a:fillRect/>
+                    </a:stretch>
+                  </pic:blipFill>
+                  <pic:spPr>
+                    <a:xfrm>
+                      <a:off x="0" y="0"/>
+                      <a:ext cx="3915321" cy="1219370"/>
+                    </a:xfrm>
+                    <a:prstGeom prst="rect">
+                      <a:avLst/>
+                    </a:prstGeom>
+                  </pic:spPr>
+                </pic:pic>
+              </a:graphicData>
+            </a:graphic>
+          </wp:inline>
+        </w:drawing>
       </w:r>
     </w:p>
     <w:sectPr>
-      <w:footerReference w:type="default" r:id="rId8"/>
+      <w:footerReference w:type="default" r:id="rId12"/>
       <w:type w:val="continuous"/>
       <w:pgSz w:w="12240" w:h="15840"/>
       <w:pgMar w:top="1417" w:right="1701" w:bottom="1417" w:left="1701" w:header="720" w:footer="720" w:gutter="0"/>

</xml_diff>

<commit_message>
Presentación a gráficos de doble eje
</commit_message>
<xml_diff>
--- a/Tableau/Sección 4; Uniendo y Combinando Datos & Gráficos de Doble Eje/Uniendo y Combinando Datos & Gráficos de Doble Eje.docx
+++ b/Tableau/Sección 4; Uniendo y Combinando Datos & Gráficos de Doble Eje/Uniendo y Combinando Datos & Gráficos de Doble Eje.docx
@@ -2436,7 +2436,29 @@
           <w:szCs w:val="24"/>
         </w:rPr>
         <w:lastRenderedPageBreak/>
-        <w:t>Joins de datos VS Blend de datos</w:t>
+        <w:t>Joins de datos V</w:t>
+      </w:r>
+      <w:r>
+        <w:rPr>
+          <w:rFonts w:ascii="Times" w:eastAsia="Times" w:hAnsi="Times" w:cs="Times"/>
+          <w:b/>
+          <w:bCs/>
+          <w:color w:val="000000" w:themeColor="text1"/>
+          <w:sz w:val="24"/>
+          <w:szCs w:val="24"/>
+        </w:rPr>
+        <w:t>s</w:t>
+      </w:r>
+      <w:r>
+        <w:rPr>
+          <w:rFonts w:ascii="Times" w:eastAsia="Times" w:hAnsi="Times" w:cs="Times"/>
+          <w:b/>
+          <w:bCs/>
+          <w:color w:val="000000" w:themeColor="text1"/>
+          <w:sz w:val="24"/>
+          <w:szCs w:val="24"/>
+        </w:rPr>
+        <w:t xml:space="preserve"> Blend de datos</w:t>
       </w:r>
     </w:p>
     <w:p>
@@ -3371,27 +3393,75 @@
           <w:sz w:val="20"/>
           <w:szCs w:val="20"/>
         </w:rPr>
-        <w:t xml:space="preserve"> mes a mes</w:t>
-      </w:r>
-      <w:r>
-        <w:rPr>
-          <w:rFonts w:ascii="Times" w:eastAsia="Times" w:hAnsi="Times"/>
-          <w:b/>
-          <w:bCs/>
-          <w:color w:val="000000"/>
-          <w:sz w:val="20"/>
-          <w:szCs w:val="20"/>
-        </w:rPr>
-        <w:t xml:space="preserve"> y compararlo con el objetivo de ventas que tienen trazado para ese mismo marco temporal, es decir, para cada mes</w:t>
-      </w:r>
-      <w:r>
-        <w:rPr>
-          <w:rFonts w:ascii="Times" w:eastAsia="Times" w:hAnsi="Times"/>
-          <w:color w:val="000000"/>
-          <w:sz w:val="20"/>
-          <w:szCs w:val="20"/>
-        </w:rPr>
-        <w:t>.</w:t>
+        <w:t xml:space="preserve"> </w:t>
+      </w:r>
+      <w:r>
+        <w:rPr>
+          <w:rFonts w:ascii="Times" w:eastAsia="Times" w:hAnsi="Times"/>
+          <w:b/>
+          <w:bCs/>
+          <w:color w:val="000000"/>
+          <w:sz w:val="20"/>
+          <w:szCs w:val="20"/>
+        </w:rPr>
+        <w:t>(</w:t>
+      </w:r>
+      <w:r>
+        <w:rPr>
+          <w:rFonts w:ascii="Times" w:eastAsia="Times" w:hAnsi="Times"/>
+          <w:b/>
+          <w:bCs/>
+          <w:i/>
+          <w:iCs/>
+          <w:color w:val="000000"/>
+          <w:sz w:val="20"/>
+          <w:szCs w:val="20"/>
+        </w:rPr>
+        <w:t>category</w:t>
+      </w:r>
+      <w:r>
+        <w:rPr>
+          <w:rFonts w:ascii="Times" w:eastAsia="Times" w:hAnsi="Times"/>
+          <w:b/>
+          <w:bCs/>
+          <w:color w:val="000000"/>
+          <w:sz w:val="20"/>
+          <w:szCs w:val="20"/>
+        </w:rPr>
+        <w:t xml:space="preserve">) </w:t>
+      </w:r>
+      <w:r>
+        <w:rPr>
+          <w:rFonts w:ascii="Times" w:eastAsia="Times" w:hAnsi="Times"/>
+          <w:b/>
+          <w:bCs/>
+          <w:color w:val="000000"/>
+          <w:sz w:val="20"/>
+          <w:szCs w:val="20"/>
+        </w:rPr>
+        <w:t>mes a mes</w:t>
+      </w:r>
+      <w:r>
+        <w:rPr>
+          <w:rFonts w:ascii="Times" w:eastAsia="Times" w:hAnsi="Times"/>
+          <w:b/>
+          <w:bCs/>
+          <w:color w:val="000000"/>
+          <w:sz w:val="20"/>
+          <w:szCs w:val="20"/>
+        </w:rPr>
+        <w:t xml:space="preserve"> y compararlo con el objetivo de ventas que tiene trazado para ese mismo marco temporal</w:t>
+      </w:r>
+      <w:r>
+        <w:rPr>
+          <w:rFonts w:ascii="Times" w:eastAsia="Times" w:hAnsi="Times"/>
+          <w:b/>
+          <w:bCs/>
+          <w:color w:val="000000"/>
+          <w:sz w:val="20"/>
+          <w:szCs w:val="20"/>
+        </w:rPr>
+        <w:t xml:space="preserve"> (mes a mes)</w:t>
       </w:r>
       <w:r>
         <w:rPr>
@@ -4460,6 +4530,7 @@
     <w:p>
       <w:pPr>
         <w:pStyle w:val="Ttulo3"/>
+        <w:ind w:left="708" w:hanging="708"/>
         <w:rPr>
           <w:rFonts w:ascii="Times" w:eastAsia="Times" w:hAnsi="Times" w:cs="Times"/>
           <w:b/>
@@ -17790,6 +17861,8 @@
       <w:pPr>
         <w:rPr>
           <w:rFonts w:ascii="Times" w:hAnsi="Times" w:cs="Times"/>
+          <w:b/>
+          <w:bCs/>
           <w:sz w:val="20"/>
           <w:szCs w:val="20"/>
         </w:rPr>
@@ -18115,21 +18188,85 @@
     </w:p>
     <w:p>
       <w:pPr>
-        <w:rPr>
-          <w:rFonts w:ascii="Times" w:hAnsi="Times" w:cs="Times"/>
-          <w:sz w:val="20"/>
-          <w:szCs w:val="20"/>
-        </w:rPr>
-      </w:pPr>
-      <w:r>
-        <w:rPr>
-          <w:rFonts w:ascii="Times" w:hAnsi="Times" w:cs="Times"/>
-          <w:i/>
-          <w:iCs/>
-          <w:sz w:val="20"/>
-          <w:szCs w:val="20"/>
-        </w:rPr>
-        <w:t xml:space="preserve"> </w:t>
+        <w:pStyle w:val="Ttulo3"/>
+        <w:rPr>
+          <w:rFonts w:ascii="Times" w:eastAsia="Times" w:hAnsi="Times" w:cs="Times"/>
+          <w:b/>
+          <w:bCs/>
+          <w:i/>
+          <w:iCs/>
+          <w:color w:val="000000" w:themeColor="text1"/>
+          <w:sz w:val="22"/>
+          <w:szCs w:val="22"/>
+        </w:rPr>
+      </w:pPr>
+      <w:r>
+        <w:rPr>
+          <w:rFonts w:ascii="Times" w:eastAsia="Times" w:hAnsi="Times" w:cs="Times"/>
+          <w:b/>
+          <w:bCs/>
+          <w:color w:val="000000" w:themeColor="text1"/>
+          <w:sz w:val="22"/>
+          <w:szCs w:val="22"/>
+        </w:rPr>
+        <w:t>Caso</w:t>
+      </w:r>
+      <w:r>
+        <w:rPr>
+          <w:rFonts w:ascii="Times" w:eastAsia="Times" w:hAnsi="Times" w:cs="Times"/>
+          <w:b/>
+          <w:bCs/>
+          <w:color w:val="000000" w:themeColor="text1"/>
+          <w:sz w:val="22"/>
+          <w:szCs w:val="22"/>
+        </w:rPr>
+        <w:t xml:space="preserve"> del</w:t>
+      </w:r>
+      <w:r>
+        <w:rPr>
+          <w:rFonts w:ascii="Times" w:eastAsia="Times" w:hAnsi="Times" w:cs="Times"/>
+          <w:b/>
+          <w:bCs/>
+          <w:color w:val="000000" w:themeColor="text1"/>
+          <w:sz w:val="22"/>
+          <w:szCs w:val="22"/>
+        </w:rPr>
+        <w:t xml:space="preserve"> Apartado 2</w:t>
+      </w:r>
+      <w:r>
+        <w:rPr>
+          <w:rFonts w:ascii="Times" w:eastAsia="Times" w:hAnsi="Times" w:cs="Times"/>
+          <w:b/>
+          <w:bCs/>
+          <w:color w:val="000000" w:themeColor="text1"/>
+          <w:sz w:val="22"/>
+          <w:szCs w:val="22"/>
+        </w:rPr>
+        <w:t>. resuelto</w:t>
+      </w:r>
+      <w:r>
+        <w:rPr>
+          <w:rFonts w:ascii="Times" w:eastAsia="Times" w:hAnsi="Times" w:cs="Times"/>
+          <w:b/>
+          <w:bCs/>
+          <w:color w:val="000000" w:themeColor="text1"/>
+          <w:sz w:val="22"/>
+          <w:szCs w:val="22"/>
+        </w:rPr>
+        <w:t xml:space="preserve"> con </w:t>
+      </w:r>
+      <w:r>
+        <w:rPr>
+          <w:rFonts w:ascii="Times" w:eastAsia="Times" w:hAnsi="Times" w:cs="Times"/>
+          <w:b/>
+          <w:bCs/>
+          <w:i/>
+          <w:iCs/>
+          <w:color w:val="000000" w:themeColor="text1"/>
+          <w:sz w:val="22"/>
+          <w:szCs w:val="22"/>
+        </w:rPr>
+        <w:t>Blend</w:t>
       </w:r>
     </w:p>
     <w:p>
@@ -18140,16 +18277,243 @@
           <w:szCs w:val="20"/>
         </w:rPr>
       </w:pPr>
+      <w:r>
+        <w:rPr>
+          <w:rFonts w:ascii="Times" w:hAnsi="Times" w:cs="Times"/>
+          <w:sz w:val="20"/>
+          <w:szCs w:val="20"/>
+        </w:rPr>
+        <w:br/>
+      </w:r>
+      <w:r>
+        <w:rPr>
+          <w:rFonts w:ascii="Times" w:hAnsi="Times" w:cs="Times"/>
+          <w:sz w:val="20"/>
+          <w:szCs w:val="20"/>
+        </w:rPr>
+        <w:t xml:space="preserve">¿Recuerda el requerimiento </w:t>
+      </w:r>
+      <w:r>
+        <w:rPr>
+          <w:rFonts w:ascii="Times" w:hAnsi="Times" w:cs="Times"/>
+          <w:sz w:val="20"/>
+          <w:szCs w:val="20"/>
+        </w:rPr>
+        <w:t xml:space="preserve">de la consulta </w:t>
+      </w:r>
+      <w:r>
+        <w:rPr>
+          <w:rFonts w:ascii="Times" w:hAnsi="Times" w:cs="Times"/>
+          <w:sz w:val="20"/>
+          <w:szCs w:val="20"/>
+        </w:rPr>
+        <w:t>inicialmente plantead</w:t>
+      </w:r>
+      <w:r>
+        <w:rPr>
+          <w:rFonts w:ascii="Times" w:hAnsi="Times" w:cs="Times"/>
+          <w:sz w:val="20"/>
+          <w:szCs w:val="20"/>
+        </w:rPr>
+        <w:t>a</w:t>
+      </w:r>
+      <w:r>
+        <w:rPr>
+          <w:rFonts w:ascii="Times" w:hAnsi="Times" w:cs="Times"/>
+          <w:sz w:val="20"/>
+          <w:szCs w:val="20"/>
+        </w:rPr>
+        <w:t xml:space="preserve"> en el caso del apartado</w:t>
+      </w:r>
+      <w:r>
+        <w:rPr>
+          <w:rFonts w:ascii="Times" w:hAnsi="Times" w:cs="Times"/>
+          <w:i/>
+          <w:iCs/>
+          <w:sz w:val="20"/>
+          <w:szCs w:val="20"/>
+        </w:rPr>
+        <w:t xml:space="preserve"> ‘2. Joins de datos V</w:t>
+      </w:r>
+      <w:r>
+        <w:rPr>
+          <w:rFonts w:ascii="Times" w:hAnsi="Times" w:cs="Times"/>
+          <w:i/>
+          <w:iCs/>
+          <w:sz w:val="20"/>
+          <w:szCs w:val="20"/>
+        </w:rPr>
+        <w:t>s</w:t>
+      </w:r>
+      <w:r>
+        <w:rPr>
+          <w:rFonts w:ascii="Times" w:hAnsi="Times" w:cs="Times"/>
+          <w:i/>
+          <w:iCs/>
+          <w:sz w:val="20"/>
+          <w:szCs w:val="20"/>
+        </w:rPr>
+        <w:t xml:space="preserve"> Blend de datos’</w:t>
+      </w:r>
+      <w:r>
+        <w:rPr>
+          <w:rFonts w:ascii="Times" w:hAnsi="Times" w:cs="Times"/>
+          <w:sz w:val="20"/>
+          <w:szCs w:val="20"/>
+        </w:rPr>
+        <w:t>?</w:t>
+      </w:r>
+      <w:r>
+        <w:rPr>
+          <w:rFonts w:ascii="Times" w:hAnsi="Times" w:cs="Times"/>
+          <w:sz w:val="20"/>
+          <w:szCs w:val="20"/>
+        </w:rPr>
+        <w:t xml:space="preserve"> Recordemos. </w:t>
+      </w:r>
     </w:p>
     <w:p>
       <w:pPr>
         <w:rPr>
           <w:rFonts w:ascii="Times" w:eastAsia="Times" w:hAnsi="Times"/>
-          <w:color w:val="000000"/>
-          <w:sz w:val="20"/>
-          <w:szCs w:val="20"/>
-        </w:rPr>
-      </w:pPr>
+          <w:b/>
+          <w:bCs/>
+          <w:color w:val="000000"/>
+          <w:sz w:val="20"/>
+          <w:szCs w:val="20"/>
+        </w:rPr>
+      </w:pPr>
+      <w:r>
+        <w:rPr>
+          <w:rFonts w:ascii="Times" w:hAnsi="Times" w:cs="Times"/>
+          <w:sz w:val="20"/>
+          <w:szCs w:val="20"/>
+        </w:rPr>
+        <w:t xml:space="preserve">Consulta: </w:t>
+      </w:r>
+      <w:r>
+        <w:rPr>
+          <w:rFonts w:ascii="Times" w:eastAsia="Times" w:hAnsi="Times"/>
+          <w:b/>
+          <w:bCs/>
+          <w:color w:val="000000"/>
+          <w:sz w:val="20"/>
+          <w:szCs w:val="20"/>
+        </w:rPr>
+        <w:t>E</w:t>
+      </w:r>
+      <w:r>
+        <w:rPr>
+          <w:rFonts w:ascii="Times" w:eastAsia="Times" w:hAnsi="Times"/>
+          <w:b/>
+          <w:bCs/>
+          <w:color w:val="000000"/>
+          <w:sz w:val="20"/>
+          <w:szCs w:val="20"/>
+        </w:rPr>
+        <w:t>val</w:t>
+      </w:r>
+      <w:r>
+        <w:rPr>
+          <w:rFonts w:ascii="Times" w:eastAsia="Times" w:hAnsi="Times"/>
+          <w:b/>
+          <w:bCs/>
+          <w:color w:val="000000"/>
+          <w:sz w:val="20"/>
+          <w:szCs w:val="20"/>
+        </w:rPr>
+        <w:t>uar</w:t>
+      </w:r>
+      <w:r>
+        <w:rPr>
+          <w:rFonts w:ascii="Times" w:eastAsia="Times" w:hAnsi="Times"/>
+          <w:b/>
+          <w:bCs/>
+          <w:color w:val="000000"/>
+          <w:sz w:val="20"/>
+          <w:szCs w:val="20"/>
+        </w:rPr>
+        <w:t xml:space="preserve"> </w:t>
+      </w:r>
+      <w:r>
+        <w:rPr>
+          <w:rFonts w:ascii="Times" w:eastAsia="Times" w:hAnsi="Times"/>
+          <w:b/>
+          <w:bCs/>
+          <w:color w:val="000000"/>
+          <w:sz w:val="20"/>
+          <w:szCs w:val="20"/>
+        </w:rPr>
+        <w:t xml:space="preserve">el </w:t>
+      </w:r>
+      <w:r>
+        <w:rPr>
+          <w:rFonts w:ascii="Times" w:eastAsia="Times" w:hAnsi="Times"/>
+          <w:b/>
+          <w:bCs/>
+          <w:color w:val="000000"/>
+          <w:sz w:val="20"/>
+          <w:szCs w:val="20"/>
+        </w:rPr>
+        <w:t>rendimiento</w:t>
+      </w:r>
+      <w:r>
+        <w:rPr>
+          <w:rFonts w:ascii="Times" w:eastAsia="Times" w:hAnsi="Times"/>
+          <w:b/>
+          <w:bCs/>
+          <w:color w:val="000000"/>
+          <w:sz w:val="20"/>
+          <w:szCs w:val="20"/>
+        </w:rPr>
+        <w:t xml:space="preserve"> de cada departamento</w:t>
+      </w:r>
+      <w:r>
+        <w:rPr>
+          <w:rFonts w:ascii="Times" w:eastAsia="Times" w:hAnsi="Times"/>
+          <w:b/>
+          <w:bCs/>
+          <w:color w:val="000000"/>
+          <w:sz w:val="20"/>
+          <w:szCs w:val="20"/>
+        </w:rPr>
+        <w:t xml:space="preserve"> (</w:t>
+      </w:r>
+      <w:r>
+        <w:rPr>
+          <w:rFonts w:ascii="Times" w:eastAsia="Times" w:hAnsi="Times"/>
+          <w:b/>
+          <w:bCs/>
+          <w:i/>
+          <w:iCs/>
+          <w:color w:val="000000"/>
+          <w:sz w:val="20"/>
+          <w:szCs w:val="20"/>
+        </w:rPr>
+        <w:t>category</w:t>
+      </w:r>
+      <w:r>
+        <w:rPr>
+          <w:rFonts w:ascii="Times" w:eastAsia="Times" w:hAnsi="Times"/>
+          <w:b/>
+          <w:bCs/>
+          <w:color w:val="000000"/>
+          <w:sz w:val="20"/>
+          <w:szCs w:val="20"/>
+        </w:rPr>
+        <w:t>) mes a mes y compararlo con el objetivo de ventas que tiene trazado para ese mismo marco temporal</w:t>
+      </w:r>
+      <w:r>
+        <w:rPr>
+          <w:rFonts w:ascii="Times" w:eastAsia="Times" w:hAnsi="Times"/>
+          <w:b/>
+          <w:bCs/>
+          <w:color w:val="000000"/>
+          <w:sz w:val="20"/>
+          <w:szCs w:val="20"/>
+        </w:rPr>
+        <w:t>, es decir, para cada mes.</w:t>
+      </w:r>
     </w:p>
     <w:p>
       <w:pPr>
@@ -18160,11 +18524,1295 @@
           <w:szCs w:val="20"/>
         </w:rPr>
       </w:pPr>
+      <w:r>
+        <w:rPr>
+          <w:rFonts w:ascii="Times" w:eastAsia="Times" w:hAnsi="Times"/>
+          <w:color w:val="000000"/>
+          <w:sz w:val="20"/>
+          <w:szCs w:val="20"/>
+        </w:rPr>
+        <w:t xml:space="preserve">Pues bien, con el conocimiento que tiene sobre cómo poner en práctica correctamente el </w:t>
+      </w:r>
+      <w:r>
+        <w:rPr>
+          <w:rFonts w:ascii="Times" w:eastAsia="Times" w:hAnsi="Times"/>
+          <w:i/>
+          <w:iCs/>
+          <w:color w:val="000000"/>
+          <w:sz w:val="20"/>
+          <w:szCs w:val="20"/>
+        </w:rPr>
+        <w:t>Blending</w:t>
+      </w:r>
+      <w:r>
+        <w:rPr>
+          <w:rFonts w:ascii="Times" w:eastAsia="Times" w:hAnsi="Times"/>
+          <w:i/>
+          <w:iCs/>
+          <w:color w:val="000000"/>
+          <w:sz w:val="20"/>
+          <w:szCs w:val="20"/>
+        </w:rPr>
+        <w:t xml:space="preserve">, </w:t>
+      </w:r>
+      <w:r>
+        <w:rPr>
+          <w:rFonts w:ascii="Times" w:eastAsia="Times" w:hAnsi="Times"/>
+          <w:color w:val="000000"/>
+          <w:sz w:val="20"/>
+          <w:szCs w:val="20"/>
+        </w:rPr>
+        <w:t>ya</w:t>
+      </w:r>
+      <w:r>
+        <w:rPr>
+          <w:rFonts w:ascii="Times" w:eastAsia="Times" w:hAnsi="Times"/>
+          <w:i/>
+          <w:iCs/>
+          <w:color w:val="000000"/>
+          <w:sz w:val="20"/>
+          <w:szCs w:val="20"/>
+        </w:rPr>
+        <w:t xml:space="preserve"> </w:t>
+      </w:r>
+      <w:r>
+        <w:rPr>
+          <w:rFonts w:ascii="Times" w:eastAsia="Times" w:hAnsi="Times"/>
+          <w:color w:val="000000"/>
+          <w:sz w:val="20"/>
+          <w:szCs w:val="20"/>
+        </w:rPr>
+        <w:t>podría abordar la resolución a esta consulta</w:t>
+      </w:r>
+      <w:r>
+        <w:rPr>
+          <w:rFonts w:ascii="Times" w:eastAsia="Times" w:hAnsi="Times"/>
+          <w:color w:val="000000"/>
+          <w:sz w:val="20"/>
+          <w:szCs w:val="20"/>
+        </w:rPr>
+        <w:t xml:space="preserve"> haciendo un </w:t>
+      </w:r>
+      <w:r>
+        <w:rPr>
+          <w:rFonts w:ascii="Times" w:eastAsia="Times" w:hAnsi="Times"/>
+          <w:i/>
+          <w:iCs/>
+          <w:color w:val="000000"/>
+          <w:sz w:val="20"/>
+          <w:szCs w:val="20"/>
+        </w:rPr>
+        <w:t>Blend</w:t>
+      </w:r>
+      <w:r>
+        <w:rPr>
+          <w:rFonts w:ascii="Times" w:eastAsia="Times" w:hAnsi="Times"/>
+          <w:color w:val="000000"/>
+          <w:sz w:val="20"/>
+          <w:szCs w:val="20"/>
+        </w:rPr>
+        <w:t xml:space="preserve">. </w:t>
+      </w:r>
+      <w:r>
+        <w:rPr>
+          <w:rFonts w:ascii="Times" w:eastAsia="Times" w:hAnsi="Times"/>
+          <w:color w:val="000000"/>
+          <w:sz w:val="20"/>
+          <w:szCs w:val="20"/>
+        </w:rPr>
+        <w:t xml:space="preserve">Observemos </w:t>
+      </w:r>
+      <w:r>
+        <w:rPr>
+          <w:rFonts w:ascii="Times" w:eastAsia="Times" w:hAnsi="Times"/>
+          <w:color w:val="000000"/>
+          <w:sz w:val="20"/>
+          <w:szCs w:val="20"/>
+        </w:rPr>
+        <w:t xml:space="preserve">la resolución de la consulta sobre el departamento </w:t>
+      </w:r>
+      <w:r>
+        <w:rPr>
+          <w:rFonts w:ascii="Times" w:eastAsia="Times" w:hAnsi="Times"/>
+          <w:b/>
+          <w:bCs/>
+          <w:i/>
+          <w:iCs/>
+          <w:color w:val="000000"/>
+          <w:sz w:val="20"/>
+          <w:szCs w:val="20"/>
+        </w:rPr>
+        <w:t>Furniture</w:t>
+      </w:r>
+      <w:r>
+        <w:rPr>
+          <w:rFonts w:ascii="Times" w:eastAsia="Times" w:hAnsi="Times"/>
+          <w:b/>
+          <w:bCs/>
+          <w:i/>
+          <w:iCs/>
+          <w:color w:val="000000"/>
+          <w:sz w:val="20"/>
+          <w:szCs w:val="20"/>
+        </w:rPr>
+        <w:t xml:space="preserve"> </w:t>
+      </w:r>
+      <w:r>
+        <w:rPr>
+          <w:rFonts w:ascii="Times" w:eastAsia="Times" w:hAnsi="Times"/>
+          <w:color w:val="000000"/>
+          <w:sz w:val="20"/>
+          <w:szCs w:val="20"/>
+        </w:rPr>
+        <w:t>en la visualización</w:t>
+      </w:r>
+      <w:r>
+        <w:rPr>
+          <w:rFonts w:ascii="Times" w:eastAsia="Times" w:hAnsi="Times"/>
+          <w:b/>
+          <w:bCs/>
+          <w:i/>
+          <w:iCs/>
+          <w:color w:val="000000"/>
+          <w:sz w:val="20"/>
+          <w:szCs w:val="20"/>
+        </w:rPr>
+        <w:t>.</w:t>
+      </w:r>
     </w:p>
     <w:p>
       <w:pPr>
         <w:rPr>
           <w:rFonts w:ascii="Times" w:eastAsia="Times" w:hAnsi="Times"/>
+          <w:b/>
+          <w:bCs/>
+          <w:i/>
+          <w:iCs/>
+          <w:color w:val="000000"/>
+          <w:sz w:val="20"/>
+          <w:szCs w:val="20"/>
+        </w:rPr>
+      </w:pPr>
+      <w:r>
+        <w:rPr>
+          <w:rFonts w:ascii="Times" w:eastAsia="Times" w:hAnsi="Times"/>
+          <w:b/>
+          <w:bCs/>
+          <w:i/>
+          <w:iCs/>
+          <w:noProof/>
+          <w:color w:val="000000"/>
+          <w:sz w:val="20"/>
+          <w:szCs w:val="20"/>
+        </w:rPr>
+        <w:drawing>
+          <wp:inline distT="0" distB="0" distL="0" distR="0" wp14:anchorId="3D186EA4" wp14:editId="679B37AC">
+            <wp:extent cx="5612130" cy="2404110"/>
+            <wp:effectExtent l="0" t="0" r="7620" b="0"/>
+            <wp:docPr id="35" name="Imagen 35" descr="Gráfico, Gráfico de barras&#10;&#10;Descripción generada automáticamente"/>
+            <wp:cNvGraphicFramePr>
+              <a:graphicFrameLocks xmlns:a="http://schemas.openxmlformats.org/drawingml/2006/main" noChangeAspect="1"/>
+            </wp:cNvGraphicFramePr>
+            <a:graphic xmlns:a="http://schemas.openxmlformats.org/drawingml/2006/main">
+              <a:graphicData uri="http://schemas.openxmlformats.org/drawingml/2006/picture">
+                <pic:pic xmlns:pic="http://schemas.openxmlformats.org/drawingml/2006/picture">
+                  <pic:nvPicPr>
+                    <pic:cNvPr id="35" name="Imagen 35" descr="Gráfico, Gráfico de barras&#10;&#10;Descripción generada automáticamente"/>
+                    <pic:cNvPicPr/>
+                  </pic:nvPicPr>
+                  <pic:blipFill>
+                    <a:blip r:embed="rId39">
+                      <a:extLst>
+                        <a:ext uri="{28A0092B-C50C-407E-A947-70E740481C1C}">
+                          <a14:useLocalDpi xmlns:a14="http://schemas.microsoft.com/office/drawing/2010/main" val="0"/>
+                        </a:ext>
+                      </a:extLst>
+                    </a:blip>
+                    <a:stretch>
+                      <a:fillRect/>
+                    </a:stretch>
+                  </pic:blipFill>
+                  <pic:spPr>
+                    <a:xfrm>
+                      <a:off x="0" y="0"/>
+                      <a:ext cx="5612130" cy="2404110"/>
+                    </a:xfrm>
+                    <a:prstGeom prst="rect">
+                      <a:avLst/>
+                    </a:prstGeom>
+                  </pic:spPr>
+                </pic:pic>
+              </a:graphicData>
+            </a:graphic>
+          </wp:inline>
+        </w:drawing>
+      </w:r>
+      <w:r>
+        <w:rPr>
+          <w:rFonts w:ascii="Times" w:eastAsia="Times" w:hAnsi="Times"/>
+          <w:b/>
+          <w:bCs/>
+          <w:i/>
+          <w:iCs/>
+          <w:color w:val="000000"/>
+          <w:sz w:val="20"/>
+          <w:szCs w:val="20"/>
+        </w:rPr>
+        <w:t xml:space="preserve"> </w:t>
+      </w:r>
+    </w:p>
+    <w:p>
+      <w:pPr>
+        <w:rPr>
+          <w:rFonts w:ascii="Times" w:eastAsia="Times" w:hAnsi="Times"/>
+          <w:b/>
+          <w:bCs/>
+          <w:i/>
+          <w:iCs/>
+          <w:color w:val="000000"/>
+          <w:sz w:val="20"/>
+          <w:szCs w:val="20"/>
+        </w:rPr>
+      </w:pPr>
+    </w:p>
+    <w:p>
+      <w:pPr>
+        <w:rPr>
+          <w:rFonts w:ascii="Times" w:eastAsia="Times" w:hAnsi="Times"/>
+          <w:color w:val="000000"/>
+          <w:sz w:val="20"/>
+          <w:szCs w:val="20"/>
+        </w:rPr>
+      </w:pPr>
+      <w:r>
+        <w:rPr>
+          <w:rFonts w:ascii="Times" w:eastAsia="Times" w:hAnsi="Times"/>
+          <w:b/>
+          <w:bCs/>
+          <w:color w:val="000000"/>
+          <w:sz w:val="20"/>
+          <w:szCs w:val="20"/>
+        </w:rPr>
+        <w:t>IMPORTANTE</w:t>
+      </w:r>
+      <w:r>
+        <w:rPr>
+          <w:rFonts w:ascii="Times" w:eastAsia="Times" w:hAnsi="Times"/>
+          <w:color w:val="000000"/>
+          <w:sz w:val="20"/>
+          <w:szCs w:val="20"/>
+        </w:rPr>
+        <w:t xml:space="preserve">: </w:t>
+      </w:r>
+      <w:r>
+        <w:rPr>
+          <w:rFonts w:ascii="Times" w:eastAsia="Times" w:hAnsi="Times"/>
+          <w:color w:val="000000"/>
+          <w:sz w:val="20"/>
+          <w:szCs w:val="20"/>
+        </w:rPr>
+        <w:t xml:space="preserve">Fue necesario agregar dos relaciones de </w:t>
+      </w:r>
+      <w:r>
+        <w:rPr>
+          <w:rFonts w:ascii="Times" w:eastAsia="Times" w:hAnsi="Times"/>
+          <w:color w:val="000000"/>
+          <w:sz w:val="20"/>
+          <w:szCs w:val="20"/>
+        </w:rPr>
+        <w:t>combinación</w:t>
+      </w:r>
+      <w:r>
+        <w:rPr>
+          <w:rFonts w:ascii="Times" w:eastAsia="Times" w:hAnsi="Times"/>
+          <w:color w:val="000000"/>
+          <w:sz w:val="20"/>
+          <w:szCs w:val="20"/>
+        </w:rPr>
+        <w:t xml:space="preserve">, entre el </w:t>
+      </w:r>
+      <w:r>
+        <w:rPr>
+          <w:rFonts w:ascii="Times" w:eastAsia="Times" w:hAnsi="Times"/>
+          <w:i/>
+          <w:iCs/>
+          <w:color w:val="000000"/>
+          <w:sz w:val="20"/>
+          <w:szCs w:val="20"/>
+        </w:rPr>
+        <w:t>Join</w:t>
+      </w:r>
+      <w:r>
+        <w:rPr>
+          <w:rFonts w:ascii="Times" w:eastAsia="Times" w:hAnsi="Times"/>
+          <w:i/>
+          <w:iCs/>
+          <w:color w:val="000000"/>
+          <w:sz w:val="20"/>
+          <w:szCs w:val="20"/>
+        </w:rPr>
+        <w:t xml:space="preserve"> </w:t>
+      </w:r>
+      <w:r>
+        <w:rPr>
+          <w:rFonts w:ascii="Times" w:eastAsia="Times" w:hAnsi="Times"/>
+          <w:color w:val="000000"/>
+          <w:sz w:val="20"/>
+          <w:szCs w:val="20"/>
+        </w:rPr>
+        <w:t>‘</w:t>
+      </w:r>
+      <w:r>
+        <w:rPr>
+          <w:rFonts w:ascii="Times" w:eastAsia="Times" w:hAnsi="Times"/>
+          <w:color w:val="000000"/>
+          <w:sz w:val="20"/>
+          <w:szCs w:val="20"/>
+        </w:rPr>
+        <w:t>ListOfOrders+OrderBreakdown</w:t>
+      </w:r>
+      <w:r>
+        <w:rPr>
+          <w:rFonts w:ascii="Times" w:eastAsia="Times" w:hAnsi="Times"/>
+          <w:color w:val="000000"/>
+          <w:sz w:val="20"/>
+          <w:szCs w:val="20"/>
+        </w:rPr>
+        <w:t>’</w:t>
+      </w:r>
+      <w:r>
+        <w:rPr>
+          <w:rFonts w:ascii="Times" w:eastAsia="Times" w:hAnsi="Times"/>
+          <w:i/>
+          <w:iCs/>
+          <w:color w:val="000000"/>
+          <w:sz w:val="20"/>
+          <w:szCs w:val="20"/>
+        </w:rPr>
+        <w:t xml:space="preserve"> </w:t>
+      </w:r>
+      <w:r>
+        <w:rPr>
+          <w:rFonts w:ascii="Times" w:eastAsia="Times" w:hAnsi="Times"/>
+          <w:color w:val="000000"/>
+          <w:sz w:val="20"/>
+          <w:szCs w:val="20"/>
+        </w:rPr>
+        <w:t xml:space="preserve">+ el </w:t>
+      </w:r>
+      <w:r>
+        <w:rPr>
+          <w:rFonts w:ascii="Times" w:eastAsia="Times" w:hAnsi="Times"/>
+          <w:i/>
+          <w:iCs/>
+          <w:color w:val="000000"/>
+          <w:sz w:val="20"/>
+          <w:szCs w:val="20"/>
+        </w:rPr>
+        <w:t xml:space="preserve">Blend </w:t>
+      </w:r>
+      <w:r>
+        <w:rPr>
+          <w:rFonts w:ascii="Times" w:eastAsia="Times" w:hAnsi="Times"/>
+          <w:color w:val="000000"/>
+          <w:sz w:val="20"/>
+          <w:szCs w:val="20"/>
+        </w:rPr>
+        <w:t xml:space="preserve">con </w:t>
+      </w:r>
+      <w:r>
+        <w:rPr>
+          <w:rFonts w:ascii="Times" w:eastAsia="Times" w:hAnsi="Times"/>
+          <w:b/>
+          <w:bCs/>
+          <w:color w:val="000000"/>
+          <w:sz w:val="20"/>
+          <w:szCs w:val="20"/>
+        </w:rPr>
+        <w:t>‘</w:t>
+      </w:r>
+      <w:r>
+        <w:rPr>
+          <w:rFonts w:ascii="Times" w:eastAsia="Times" w:hAnsi="Times"/>
+          <w:b/>
+          <w:bCs/>
+          <w:color w:val="000000"/>
+          <w:sz w:val="20"/>
+          <w:szCs w:val="20"/>
+        </w:rPr>
+        <w:t>SalesTargets</w:t>
+      </w:r>
+      <w:r>
+        <w:rPr>
+          <w:rFonts w:ascii="Times" w:eastAsia="Times" w:hAnsi="Times"/>
+          <w:b/>
+          <w:bCs/>
+          <w:color w:val="000000"/>
+          <w:sz w:val="20"/>
+          <w:szCs w:val="20"/>
+        </w:rPr>
+        <w:t>’</w:t>
+      </w:r>
+      <w:r>
+        <w:rPr>
+          <w:rFonts w:ascii="Times" w:eastAsia="Times" w:hAnsi="Times"/>
+          <w:color w:val="000000"/>
+          <w:sz w:val="20"/>
+          <w:szCs w:val="20"/>
+        </w:rPr>
+        <w:t>,</w:t>
+      </w:r>
+      <w:r>
+        <w:rPr>
+          <w:rFonts w:ascii="Times" w:eastAsia="Times" w:hAnsi="Times"/>
+          <w:color w:val="000000"/>
+          <w:sz w:val="20"/>
+          <w:szCs w:val="20"/>
+        </w:rPr>
+        <w:t xml:space="preserve"> </w:t>
+      </w:r>
+      <w:r>
+        <w:rPr>
+          <w:rFonts w:ascii="Times" w:eastAsia="Times" w:hAnsi="Times"/>
+          <w:color w:val="000000"/>
+          <w:sz w:val="20"/>
+          <w:szCs w:val="20"/>
+        </w:rPr>
+        <w:t xml:space="preserve">para </w:t>
+      </w:r>
+      <w:r>
+        <w:rPr>
+          <w:rFonts w:ascii="Times" w:eastAsia="Times" w:hAnsi="Times"/>
+          <w:color w:val="000000"/>
+          <w:sz w:val="20"/>
+          <w:szCs w:val="20"/>
+        </w:rPr>
+        <w:t>granular</w:t>
+      </w:r>
+      <w:r>
+        <w:rPr>
+          <w:rFonts w:ascii="Times" w:eastAsia="Times" w:hAnsi="Times"/>
+          <w:color w:val="000000"/>
+          <w:sz w:val="20"/>
+          <w:szCs w:val="20"/>
+        </w:rPr>
+        <w:t xml:space="preserve"> </w:t>
+      </w:r>
+      <w:r>
+        <w:rPr>
+          <w:rFonts w:ascii="Times" w:eastAsia="Times" w:hAnsi="Times"/>
+          <w:color w:val="000000"/>
+          <w:sz w:val="20"/>
+          <w:szCs w:val="20"/>
+        </w:rPr>
+        <w:t xml:space="preserve">el </w:t>
+      </w:r>
+      <w:r>
+        <w:rPr>
+          <w:rFonts w:ascii="Times" w:eastAsia="Times" w:hAnsi="Times"/>
+          <w:b/>
+          <w:bCs/>
+          <w:i/>
+          <w:iCs/>
+          <w:color w:val="000000"/>
+          <w:sz w:val="20"/>
+          <w:szCs w:val="20"/>
+        </w:rPr>
+        <w:t>target</w:t>
+      </w:r>
+      <w:r>
+        <w:rPr>
+          <w:rFonts w:ascii="Times" w:eastAsia="Times" w:hAnsi="Times"/>
+          <w:i/>
+          <w:iCs/>
+          <w:color w:val="000000"/>
+          <w:sz w:val="20"/>
+          <w:szCs w:val="20"/>
+        </w:rPr>
+        <w:t xml:space="preserve"> </w:t>
+      </w:r>
+      <w:r>
+        <w:rPr>
+          <w:rFonts w:ascii="Times" w:eastAsia="Times" w:hAnsi="Times"/>
+          <w:color w:val="000000"/>
+          <w:sz w:val="20"/>
+          <w:szCs w:val="20"/>
+        </w:rPr>
+        <w:t>(mensual) de</w:t>
+      </w:r>
+      <w:r>
+        <w:rPr>
+          <w:rFonts w:ascii="Times" w:eastAsia="Times" w:hAnsi="Times"/>
+          <w:color w:val="000000"/>
+          <w:sz w:val="20"/>
+          <w:szCs w:val="20"/>
+        </w:rPr>
+        <w:t xml:space="preserve"> cada departamento </w:t>
+      </w:r>
+      <w:r>
+        <w:rPr>
+          <w:rFonts w:ascii="Times" w:eastAsia="Times" w:hAnsi="Times"/>
+          <w:b/>
+          <w:bCs/>
+          <w:color w:val="000000"/>
+          <w:sz w:val="20"/>
+          <w:szCs w:val="20"/>
+        </w:rPr>
+        <w:t>mes a mes</w:t>
+      </w:r>
+      <w:r>
+        <w:rPr>
+          <w:rFonts w:ascii="Times" w:eastAsia="Times" w:hAnsi="Times"/>
+          <w:color w:val="000000"/>
+          <w:sz w:val="20"/>
+          <w:szCs w:val="20"/>
+        </w:rPr>
+        <w:t>. Observe.</w:t>
+      </w:r>
+    </w:p>
+    <w:p>
+      <w:pPr>
+        <w:rPr>
+          <w:rFonts w:ascii="Times" w:eastAsia="Times" w:hAnsi="Times"/>
+          <w:color w:val="000000"/>
+          <w:sz w:val="20"/>
+          <w:szCs w:val="20"/>
+        </w:rPr>
+      </w:pPr>
+      <w:r>
+        <w:rPr>
+          <w:rFonts w:ascii="Times" w:eastAsia="Times" w:hAnsi="Times"/>
+          <w:noProof/>
+          <w:color w:val="000000"/>
+          <w:sz w:val="20"/>
+          <w:szCs w:val="20"/>
+        </w:rPr>
+        <w:lastRenderedPageBreak/>
+        <w:drawing>
+          <wp:inline distT="0" distB="0" distL="0" distR="0" wp14:anchorId="64210E9F" wp14:editId="688A408E">
+            <wp:extent cx="5612130" cy="2687955"/>
+            <wp:effectExtent l="0" t="0" r="7620" b="0"/>
+            <wp:docPr id="33" name="Imagen 33" descr="Interfaz de usuario gráfica, Texto, Aplicación&#10;&#10;Descripción generada automáticamente"/>
+            <wp:cNvGraphicFramePr>
+              <a:graphicFrameLocks xmlns:a="http://schemas.openxmlformats.org/drawingml/2006/main" noChangeAspect="1"/>
+            </wp:cNvGraphicFramePr>
+            <a:graphic xmlns:a="http://schemas.openxmlformats.org/drawingml/2006/main">
+              <a:graphicData uri="http://schemas.openxmlformats.org/drawingml/2006/picture">
+                <pic:pic xmlns:pic="http://schemas.openxmlformats.org/drawingml/2006/picture">
+                  <pic:nvPicPr>
+                    <pic:cNvPr id="33" name="Imagen 33" descr="Interfaz de usuario gráfica, Texto, Aplicación&#10;&#10;Descripción generada automáticamente"/>
+                    <pic:cNvPicPr/>
+                  </pic:nvPicPr>
+                  <pic:blipFill>
+                    <a:blip r:embed="rId40">
+                      <a:extLst>
+                        <a:ext uri="{28A0092B-C50C-407E-A947-70E740481C1C}">
+                          <a14:useLocalDpi xmlns:a14="http://schemas.microsoft.com/office/drawing/2010/main" val="0"/>
+                        </a:ext>
+                      </a:extLst>
+                    </a:blip>
+                    <a:stretch>
+                      <a:fillRect/>
+                    </a:stretch>
+                  </pic:blipFill>
+                  <pic:spPr>
+                    <a:xfrm>
+                      <a:off x="0" y="0"/>
+                      <a:ext cx="5612130" cy="2687955"/>
+                    </a:xfrm>
+                    <a:prstGeom prst="rect">
+                      <a:avLst/>
+                    </a:prstGeom>
+                  </pic:spPr>
+                </pic:pic>
+              </a:graphicData>
+            </a:graphic>
+          </wp:inline>
+        </w:drawing>
+      </w:r>
+    </w:p>
+    <w:p>
+      <w:pPr>
+        <w:rPr>
+          <w:rFonts w:ascii="Times" w:eastAsia="Times" w:hAnsi="Times"/>
+          <w:color w:val="000000"/>
+          <w:sz w:val="20"/>
+          <w:szCs w:val="20"/>
+        </w:rPr>
+      </w:pPr>
+      <w:r>
+        <w:rPr>
+          <w:rFonts w:ascii="Times" w:eastAsia="Times" w:hAnsi="Times"/>
+          <w:b/>
+          <w:bCs/>
+          <w:color w:val="000000"/>
+          <w:sz w:val="20"/>
+          <w:szCs w:val="20"/>
+        </w:rPr>
+        <w:t>Anotación</w:t>
+      </w:r>
+      <w:r>
+        <w:rPr>
+          <w:rFonts w:ascii="Times" w:eastAsia="Times" w:hAnsi="Times"/>
+          <w:color w:val="000000"/>
+          <w:sz w:val="20"/>
+          <w:szCs w:val="20"/>
+        </w:rPr>
+        <w:t xml:space="preserve">: </w:t>
+      </w:r>
+      <w:r>
+        <w:rPr>
+          <w:rFonts w:ascii="Times" w:eastAsia="Times" w:hAnsi="Times"/>
+          <w:color w:val="000000"/>
+          <w:sz w:val="20"/>
+          <w:szCs w:val="20"/>
+        </w:rPr>
+        <w:t xml:space="preserve">La relación de combinación </w:t>
+      </w:r>
+      <w:r>
+        <w:rPr>
+          <w:rFonts w:ascii="Times" w:eastAsia="Times" w:hAnsi="Times"/>
+          <w:color w:val="000000"/>
+          <w:sz w:val="20"/>
+          <w:szCs w:val="20"/>
+        </w:rPr>
+        <w:t xml:space="preserve">que anteriormente ya existía, por defecto, </w:t>
+      </w:r>
+      <w:r>
+        <w:rPr>
+          <w:rFonts w:ascii="Times" w:eastAsia="Times" w:hAnsi="Times"/>
+          <w:color w:val="000000"/>
+          <w:sz w:val="20"/>
+          <w:szCs w:val="20"/>
+        </w:rPr>
+        <w:t>era</w:t>
+      </w:r>
+      <w:r>
+        <w:rPr>
+          <w:rFonts w:ascii="Times" w:eastAsia="Times" w:hAnsi="Times"/>
+          <w:color w:val="000000"/>
+          <w:sz w:val="20"/>
+          <w:szCs w:val="20"/>
+        </w:rPr>
+        <w:t xml:space="preserve">: </w:t>
+      </w:r>
+      <w:r>
+        <w:rPr>
+          <w:rFonts w:ascii="Times" w:eastAsia="Times" w:hAnsi="Times"/>
+          <w:b/>
+          <w:bCs/>
+          <w:color w:val="000000"/>
+          <w:sz w:val="20"/>
+          <w:szCs w:val="20"/>
+        </w:rPr>
+        <w:t>Category + Category</w:t>
+      </w:r>
+      <w:r>
+        <w:rPr>
+          <w:rFonts w:ascii="Times" w:eastAsia="Times" w:hAnsi="Times"/>
+          <w:color w:val="000000"/>
+          <w:sz w:val="20"/>
+          <w:szCs w:val="20"/>
+        </w:rPr>
+        <w:t>.</w:t>
+      </w:r>
+    </w:p>
+    <w:p>
+      <w:pPr>
+        <w:pStyle w:val="Ttulo4"/>
+        <w:rPr>
+          <w:rFonts w:ascii="Times" w:hAnsi="Times" w:cs="Times"/>
+          <w:i w:val="0"/>
+          <w:iCs w:val="0"/>
+          <w:sz w:val="20"/>
+          <w:szCs w:val="20"/>
+        </w:rPr>
+      </w:pPr>
+      <w:r>
+        <w:rPr>
+          <w:rFonts w:ascii="Times" w:eastAsia="Times" w:hAnsi="Times" w:cs="Times"/>
+          <w:b/>
+          <w:bCs/>
+          <w:i w:val="0"/>
+          <w:iCs w:val="0"/>
+          <w:color w:val="000000" w:themeColor="text1"/>
+          <w:sz w:val="20"/>
+          <w:szCs w:val="20"/>
+        </w:rPr>
+        <w:t>Introducción a Gráficos de Doble Eje</w:t>
+      </w:r>
+      <w:r>
+        <w:rPr>
+          <w:rFonts w:ascii="Times" w:eastAsia="Times" w:hAnsi="Times" w:cs="Times"/>
+          <w:b/>
+          <w:bCs/>
+          <w:i w:val="0"/>
+          <w:iCs w:val="0"/>
+          <w:color w:val="000000" w:themeColor="text1"/>
+          <w:sz w:val="20"/>
+          <w:szCs w:val="20"/>
+        </w:rPr>
+        <w:br/>
+      </w:r>
+    </w:p>
+    <w:p>
+      <w:pPr>
+        <w:rPr>
+          <w:b/>
+          <w:bCs/>
+        </w:rPr>
+      </w:pPr>
+      <w:r>
+        <w:rPr>
+          <w:rFonts w:ascii="Times" w:eastAsia="Times" w:hAnsi="Times"/>
+          <w:color w:val="000000"/>
+          <w:sz w:val="20"/>
+          <w:szCs w:val="20"/>
+        </w:rPr>
+        <w:t xml:space="preserve">Ahora bien, </w:t>
+      </w:r>
+      <w:r>
+        <w:rPr>
+          <w:rFonts w:ascii="Times" w:eastAsia="Times" w:hAnsi="Times"/>
+          <w:color w:val="000000"/>
+          <w:sz w:val="20"/>
+          <w:szCs w:val="20"/>
+        </w:rPr>
+        <w:t xml:space="preserve">lo que nos interesa puntualmente de comparar los rendimientos reales obtenidos </w:t>
+      </w:r>
+      <w:r>
+        <w:rPr>
+          <w:rFonts w:ascii="Times" w:eastAsia="Times" w:hAnsi="Times"/>
+          <w:color w:val="000000"/>
+          <w:sz w:val="20"/>
+          <w:szCs w:val="20"/>
+        </w:rPr>
+        <w:t>en cada departamento, mes a mes, V</w:t>
+      </w:r>
+      <w:r>
+        <w:rPr>
+          <w:rFonts w:ascii="Times" w:eastAsia="Times" w:hAnsi="Times"/>
+          <w:color w:val="000000"/>
+          <w:sz w:val="20"/>
+          <w:szCs w:val="20"/>
+        </w:rPr>
+        <w:t xml:space="preserve">s </w:t>
+      </w:r>
+      <w:r>
+        <w:rPr>
+          <w:rFonts w:ascii="Times" w:eastAsia="Times" w:hAnsi="Times"/>
+          <w:color w:val="000000"/>
+          <w:sz w:val="20"/>
+          <w:szCs w:val="20"/>
+        </w:rPr>
+        <w:t xml:space="preserve">los </w:t>
+      </w:r>
+      <w:r>
+        <w:rPr>
+          <w:rFonts w:ascii="Times" w:eastAsia="Times" w:hAnsi="Times"/>
+          <w:i/>
+          <w:iCs/>
+          <w:color w:val="000000"/>
+          <w:sz w:val="20"/>
+          <w:szCs w:val="20"/>
+        </w:rPr>
+        <w:t xml:space="preserve">targets </w:t>
+      </w:r>
+      <w:r>
+        <w:rPr>
+          <w:rFonts w:ascii="Times" w:eastAsia="Times" w:hAnsi="Times"/>
+          <w:color w:val="000000"/>
+          <w:sz w:val="20"/>
+          <w:szCs w:val="20"/>
+        </w:rPr>
+        <w:t xml:space="preserve">inicialmente </w:t>
+      </w:r>
+      <w:r>
+        <w:rPr>
+          <w:rFonts w:ascii="Times" w:eastAsia="Times" w:hAnsi="Times"/>
+          <w:color w:val="000000"/>
+          <w:sz w:val="20"/>
+          <w:szCs w:val="20"/>
+        </w:rPr>
+        <w:t>trazados</w:t>
+      </w:r>
+      <w:r>
+        <w:rPr>
+          <w:rFonts w:ascii="Times" w:eastAsia="Times" w:hAnsi="Times"/>
+          <w:color w:val="000000"/>
+          <w:sz w:val="20"/>
+          <w:szCs w:val="20"/>
+        </w:rPr>
+        <w:t>,</w:t>
+      </w:r>
+      <w:r>
+        <w:rPr>
+          <w:rFonts w:ascii="Times" w:eastAsia="Times" w:hAnsi="Times"/>
+          <w:color w:val="000000"/>
+          <w:sz w:val="20"/>
+          <w:szCs w:val="20"/>
+        </w:rPr>
+        <w:t xml:space="preserve"> es </w:t>
+      </w:r>
+      <w:r>
+        <w:rPr>
+          <w:rFonts w:ascii="Times" w:eastAsia="Times" w:hAnsi="Times"/>
+          <w:b/>
+          <w:bCs/>
+          <w:color w:val="000000"/>
+          <w:sz w:val="20"/>
+          <w:szCs w:val="20"/>
+        </w:rPr>
+        <w:t>combinar ambos gráficos</w:t>
+      </w:r>
+      <w:r>
+        <w:rPr>
+          <w:rFonts w:ascii="Times" w:eastAsia="Times" w:hAnsi="Times"/>
+          <w:color w:val="000000"/>
+          <w:sz w:val="20"/>
+          <w:szCs w:val="20"/>
+        </w:rPr>
+        <w:t xml:space="preserve">; de tal manera que, </w:t>
+      </w:r>
+      <w:r>
+        <w:rPr>
+          <w:rFonts w:ascii="Times" w:eastAsia="Times" w:hAnsi="Times"/>
+          <w:color w:val="000000"/>
+          <w:sz w:val="20"/>
+          <w:szCs w:val="20"/>
+        </w:rPr>
+        <w:t>el proceso de evaluar rendimiento</w:t>
+      </w:r>
+      <w:r>
+        <w:rPr>
+          <w:rFonts w:ascii="Times" w:eastAsia="Times" w:hAnsi="Times"/>
+          <w:color w:val="000000"/>
+          <w:sz w:val="20"/>
+          <w:szCs w:val="20"/>
+        </w:rPr>
+        <w:t>s reales</w:t>
+      </w:r>
+      <w:r>
+        <w:rPr>
+          <w:rFonts w:ascii="Times" w:eastAsia="Times" w:hAnsi="Times"/>
+          <w:color w:val="000000"/>
+          <w:sz w:val="20"/>
+          <w:szCs w:val="20"/>
+        </w:rPr>
+        <w:t xml:space="preserve"> vs </w:t>
+      </w:r>
+      <w:r>
+        <w:rPr>
+          <w:rFonts w:ascii="Times" w:eastAsia="Times" w:hAnsi="Times"/>
+          <w:i/>
+          <w:iCs/>
+          <w:color w:val="000000"/>
+          <w:sz w:val="20"/>
+          <w:szCs w:val="20"/>
+        </w:rPr>
+        <w:t xml:space="preserve">targets </w:t>
+      </w:r>
+      <w:r>
+        <w:rPr>
+          <w:rFonts w:ascii="Times" w:eastAsia="Times" w:hAnsi="Times"/>
+          <w:color w:val="000000"/>
+          <w:sz w:val="20"/>
+          <w:szCs w:val="20"/>
+        </w:rPr>
+        <w:t>sea más fácil</w:t>
+      </w:r>
+      <w:r>
+        <w:rPr>
+          <w:rFonts w:ascii="Times" w:eastAsia="Times" w:hAnsi="Times"/>
+          <w:color w:val="000000"/>
+          <w:sz w:val="20"/>
+          <w:szCs w:val="20"/>
+        </w:rPr>
+        <w:t>. Es</w:t>
+      </w:r>
+      <w:r>
+        <w:rPr>
+          <w:rFonts w:ascii="Times" w:eastAsia="Times" w:hAnsi="Times"/>
+          <w:color w:val="000000"/>
+          <w:sz w:val="20"/>
+          <w:szCs w:val="20"/>
+        </w:rPr>
+        <w:t xml:space="preserve"> decir, la comparación visual se haga más </w:t>
+      </w:r>
+      <w:r>
+        <w:rPr>
+          <w:rFonts w:ascii="Times" w:eastAsia="Times" w:hAnsi="Times"/>
+          <w:color w:val="000000"/>
+          <w:sz w:val="20"/>
+          <w:szCs w:val="20"/>
+        </w:rPr>
+        <w:t>fácil, rápida y efectiva.</w:t>
+      </w:r>
+      <w:r>
+        <w:rPr>
+          <w:rFonts w:ascii="Times" w:eastAsia="Times" w:hAnsi="Times"/>
+          <w:color w:val="000000"/>
+          <w:sz w:val="20"/>
+          <w:szCs w:val="20"/>
+        </w:rPr>
+        <w:t xml:space="preserve"> </w:t>
+      </w:r>
+      <w:r>
+        <w:rPr>
+          <w:rFonts w:ascii="Times" w:eastAsia="Times" w:hAnsi="Times"/>
+          <w:color w:val="000000"/>
+          <w:sz w:val="20"/>
+          <w:szCs w:val="20"/>
+        </w:rPr>
+        <w:t xml:space="preserve">Si los gráficos están separados, como </w:t>
+      </w:r>
+      <w:r>
+        <w:rPr>
+          <w:rFonts w:ascii="Times" w:eastAsia="Times" w:hAnsi="Times"/>
+          <w:color w:val="000000"/>
+          <w:sz w:val="20"/>
+          <w:szCs w:val="20"/>
+        </w:rPr>
+        <w:t xml:space="preserve">actualmente </w:t>
+      </w:r>
+      <w:r>
+        <w:rPr>
+          <w:rFonts w:ascii="Times" w:eastAsia="Times" w:hAnsi="Times"/>
+          <w:color w:val="000000"/>
+          <w:sz w:val="20"/>
+          <w:szCs w:val="20"/>
+        </w:rPr>
+        <w:t>se encuentra la</w:t>
+      </w:r>
+      <w:r>
+        <w:rPr>
+          <w:rFonts w:ascii="Times" w:eastAsia="Times" w:hAnsi="Times"/>
+          <w:color w:val="000000"/>
+          <w:sz w:val="20"/>
+          <w:szCs w:val="20"/>
+        </w:rPr>
+        <w:t xml:space="preserve"> evaluación </w:t>
+      </w:r>
+      <w:r>
+        <w:rPr>
+          <w:rFonts w:ascii="Times" w:eastAsia="Times" w:hAnsi="Times"/>
+          <w:color w:val="000000"/>
+          <w:sz w:val="20"/>
+          <w:szCs w:val="20"/>
+        </w:rPr>
+        <w:t xml:space="preserve">del departamento </w:t>
+      </w:r>
+      <w:r>
+        <w:rPr>
+          <w:rFonts w:ascii="Times" w:eastAsia="Times" w:hAnsi="Times"/>
+          <w:b/>
+          <w:bCs/>
+          <w:i/>
+          <w:iCs/>
+          <w:color w:val="000000"/>
+          <w:sz w:val="20"/>
+          <w:szCs w:val="20"/>
+        </w:rPr>
+        <w:t>Furniture</w:t>
+      </w:r>
+      <w:r>
+        <w:rPr>
+          <w:rFonts w:ascii="Times" w:eastAsia="Times" w:hAnsi="Times"/>
+          <w:color w:val="000000"/>
+          <w:sz w:val="20"/>
+          <w:szCs w:val="20"/>
+        </w:rPr>
+        <w:t xml:space="preserve">, </w:t>
+      </w:r>
+      <w:r>
+        <w:rPr>
+          <w:rFonts w:ascii="Times" w:eastAsia="Times" w:hAnsi="Times"/>
+          <w:color w:val="000000"/>
+          <w:sz w:val="20"/>
+          <w:szCs w:val="20"/>
+        </w:rPr>
+        <w:t>se hace difícil comparar si los departamentos están cumpliendo o no con sus objetivo</w:t>
+      </w:r>
+      <w:r>
+        <w:rPr>
+          <w:rFonts w:ascii="Times" w:eastAsia="Times" w:hAnsi="Times"/>
+          <w:color w:val="000000"/>
+          <w:sz w:val="20"/>
+          <w:szCs w:val="20"/>
+        </w:rPr>
+        <w:t xml:space="preserve">s: </w:t>
+      </w:r>
+      <w:r>
+        <w:rPr>
+          <w:rFonts w:ascii="Times" w:eastAsia="Times" w:hAnsi="Times"/>
+          <w:b/>
+          <w:bCs/>
+          <w:color w:val="000000"/>
+          <w:sz w:val="20"/>
+          <w:szCs w:val="20"/>
+        </w:rPr>
+        <w:t>he aquí la importancia de los gráficos de doble eje</w:t>
+      </w:r>
+      <w:r>
+        <w:rPr>
+          <w:rFonts w:ascii="Times" w:eastAsia="Times" w:hAnsi="Times"/>
+          <w:color w:val="000000"/>
+          <w:sz w:val="20"/>
+          <w:szCs w:val="20"/>
+        </w:rPr>
+        <w:t>, lo trata</w:t>
+      </w:r>
+      <w:r>
+        <w:rPr>
+          <w:rFonts w:ascii="Times" w:eastAsia="Times" w:hAnsi="Times"/>
+          <w:color w:val="000000"/>
+          <w:sz w:val="20"/>
+          <w:szCs w:val="20"/>
+        </w:rPr>
+        <w:t>remos en el próximo apartado.</w:t>
+      </w:r>
+      <w:r>
+        <w:rPr>
+          <w:rFonts w:ascii="Times" w:eastAsia="Times" w:hAnsi="Times"/>
+          <w:color w:val="000000"/>
+          <w:sz w:val="20"/>
+          <w:szCs w:val="20"/>
+        </w:rPr>
+        <w:br/>
+      </w:r>
+    </w:p>
+    <w:p>
+      <w:pPr>
+        <w:pStyle w:val="Ttulo2"/>
+        <w:numPr>
+          <w:ilvl w:val="0"/>
+          <w:numId w:val="3"/>
+        </w:numPr>
+        <w:rPr>
+          <w:rFonts w:ascii="Times" w:eastAsia="Times" w:hAnsi="Times" w:cs="Times"/>
+          <w:b/>
+          <w:bCs/>
+          <w:color w:val="000000" w:themeColor="text1"/>
+          <w:sz w:val="24"/>
+          <w:szCs w:val="24"/>
+        </w:rPr>
+      </w:pPr>
+      <w:r>
+        <w:rPr>
+          <w:rFonts w:ascii="Times" w:eastAsia="Times" w:hAnsi="Times" w:cs="Times"/>
+          <w:b/>
+          <w:bCs/>
+          <w:color w:val="000000" w:themeColor="text1"/>
+          <w:sz w:val="24"/>
+          <w:szCs w:val="24"/>
+        </w:rPr>
+        <w:t>Gráficos de Doble Eje</w:t>
+      </w:r>
+    </w:p>
+    <w:p>
+      <w:pPr>
+        <w:rPr>
+          <w:rFonts w:ascii="Times" w:hAnsi="Times" w:cs="Times"/>
+          <w:sz w:val="20"/>
+          <w:szCs w:val="20"/>
+        </w:rPr>
+      </w:pPr>
+      <w:r>
+        <w:rPr>
+          <w:rFonts w:ascii="Times" w:hAnsi="Times" w:cs="Times"/>
+          <w:sz w:val="20"/>
+          <w:szCs w:val="20"/>
+        </w:rPr>
+        <w:br/>
+      </w:r>
+      <w:r>
+        <w:rPr>
+          <w:rFonts w:ascii="Times" w:hAnsi="Times" w:cs="Times"/>
+          <w:sz w:val="20"/>
+          <w:szCs w:val="20"/>
+        </w:rPr>
+        <w:t xml:space="preserve">En este apartado aprenderemos a crear un </w:t>
+      </w:r>
+      <w:r>
+        <w:rPr>
+          <w:rFonts w:ascii="Times" w:hAnsi="Times" w:cs="Times"/>
+          <w:sz w:val="20"/>
+          <w:szCs w:val="20"/>
+        </w:rPr>
+        <w:t xml:space="preserve">gráfico de doble eje, habilidad tan simple como valorada que nos permite </w:t>
+      </w:r>
+      <w:r>
+        <w:rPr>
+          <w:rFonts w:ascii="Times" w:hAnsi="Times" w:cs="Times"/>
+          <w:sz w:val="20"/>
+          <w:szCs w:val="20"/>
+        </w:rPr>
+        <w:t xml:space="preserve">realizar </w:t>
+      </w:r>
+      <w:r>
+        <w:rPr>
+          <w:rFonts w:ascii="Times" w:hAnsi="Times" w:cs="Times"/>
+          <w:i/>
+          <w:iCs/>
+          <w:sz w:val="20"/>
+          <w:szCs w:val="20"/>
+        </w:rPr>
+        <w:t xml:space="preserve">dashboards </w:t>
+      </w:r>
+      <w:r>
+        <w:rPr>
+          <w:rFonts w:ascii="Times" w:hAnsi="Times" w:cs="Times"/>
+          <w:sz w:val="20"/>
+          <w:szCs w:val="20"/>
+        </w:rPr>
+        <w:t xml:space="preserve">en Tableau con visualizaciones </w:t>
+      </w:r>
+      <w:r>
+        <w:rPr>
+          <w:rFonts w:ascii="Times" w:hAnsi="Times" w:cs="Times"/>
+          <w:sz w:val="20"/>
+          <w:szCs w:val="20"/>
+        </w:rPr>
+        <w:t>que incorporen dos o más de dos variables</w:t>
+      </w:r>
+      <w:r>
+        <w:rPr>
+          <w:rFonts w:ascii="Times" w:hAnsi="Times" w:cs="Times"/>
+          <w:sz w:val="20"/>
+          <w:szCs w:val="20"/>
+        </w:rPr>
+        <w:t xml:space="preserve">: una a cada lado de los ejes del gráfico. </w:t>
+      </w:r>
+      <w:r>
+        <w:rPr>
+          <w:rFonts w:ascii="Times" w:hAnsi="Times" w:cs="Times"/>
+          <w:sz w:val="20"/>
+          <w:szCs w:val="20"/>
+        </w:rPr>
+        <w:t xml:space="preserve">Para nuestro caso puntual, las variables a tratar son: Rendimientos reales </w:t>
+      </w:r>
+      <w:r>
+        <w:rPr>
+          <w:rFonts w:ascii="Times" w:hAnsi="Times" w:cs="Times"/>
+          <w:sz w:val="20"/>
+          <w:szCs w:val="20"/>
+        </w:rPr>
+        <w:t>(</w:t>
+      </w:r>
+      <w:r>
+        <w:rPr>
+          <w:rFonts w:ascii="Times" w:hAnsi="Times" w:cs="Times"/>
+          <w:i/>
+          <w:iCs/>
+          <w:sz w:val="20"/>
+          <w:szCs w:val="20"/>
+        </w:rPr>
+        <w:t>Sales</w:t>
+      </w:r>
+      <w:r>
+        <w:rPr>
+          <w:rFonts w:ascii="Times" w:hAnsi="Times" w:cs="Times"/>
+          <w:sz w:val="20"/>
+          <w:szCs w:val="20"/>
+        </w:rPr>
+        <w:t xml:space="preserve">) </w:t>
+      </w:r>
+      <w:r>
+        <w:rPr>
+          <w:rFonts w:ascii="Times" w:hAnsi="Times" w:cs="Times"/>
+          <w:sz w:val="20"/>
+          <w:szCs w:val="20"/>
+        </w:rPr>
+        <w:t xml:space="preserve">vs </w:t>
+      </w:r>
+      <w:r>
+        <w:rPr>
+          <w:rFonts w:ascii="Times" w:hAnsi="Times" w:cs="Times"/>
+          <w:i/>
+          <w:iCs/>
+          <w:sz w:val="20"/>
+          <w:szCs w:val="20"/>
+        </w:rPr>
+        <w:t>Targets</w:t>
+      </w:r>
+      <w:r>
+        <w:rPr>
+          <w:rFonts w:ascii="Times" w:hAnsi="Times" w:cs="Times"/>
+          <w:sz w:val="20"/>
+          <w:szCs w:val="20"/>
+        </w:rPr>
+        <w:t>.</w:t>
+      </w:r>
+    </w:p>
+    <w:p>
+      <w:pPr>
+        <w:rPr>
+          <w:rFonts w:ascii="Times" w:hAnsi="Times" w:cs="Times"/>
+          <w:sz w:val="20"/>
+          <w:szCs w:val="20"/>
+        </w:rPr>
+      </w:pPr>
+      <w:r>
+        <w:rPr>
+          <w:rFonts w:ascii="Times" w:hAnsi="Times" w:cs="Times"/>
+          <w:sz w:val="20"/>
+          <w:szCs w:val="20"/>
+        </w:rPr>
+        <w:br/>
+      </w:r>
+    </w:p>
+    <w:p>
+      <w:pPr>
+        <w:rPr>
+          <w:rFonts w:ascii="Times" w:hAnsi="Times" w:cs="Times"/>
+          <w:sz w:val="20"/>
+          <w:szCs w:val="20"/>
+        </w:rPr>
+      </w:pPr>
+      <w:r>
+        <w:rPr>
+          <w:rFonts w:ascii="Times" w:hAnsi="Times" w:cs="Times"/>
+          <w:i/>
+          <w:iCs/>
+          <w:sz w:val="20"/>
+          <w:szCs w:val="20"/>
+        </w:rPr>
+        <w:t xml:space="preserve"> </w:t>
+      </w:r>
+    </w:p>
+    <w:p>
+      <w:pPr>
+        <w:rPr>
+          <w:rFonts w:ascii="Times" w:hAnsi="Times" w:cs="Times"/>
+          <w:sz w:val="20"/>
+          <w:szCs w:val="20"/>
+        </w:rPr>
+      </w:pPr>
+    </w:p>
+    <w:p>
+      <w:pPr>
+        <w:rPr>
+          <w:rFonts w:ascii="Times" w:eastAsia="Times" w:hAnsi="Times"/>
+          <w:color w:val="000000"/>
+          <w:sz w:val="20"/>
+          <w:szCs w:val="20"/>
+        </w:rPr>
+      </w:pPr>
+    </w:p>
+    <w:p>
+      <w:pPr>
+        <w:rPr>
+          <w:rFonts w:ascii="Times" w:eastAsia="Times" w:hAnsi="Times"/>
+          <w:color w:val="000000"/>
+          <w:sz w:val="20"/>
+          <w:szCs w:val="20"/>
+        </w:rPr>
+      </w:pPr>
+    </w:p>
+    <w:p>
+      <w:pPr>
+        <w:rPr>
+          <w:rFonts w:ascii="Times" w:eastAsia="Times" w:hAnsi="Times"/>
           <w:color w:val="000000"/>
           <w:sz w:val="20"/>
           <w:szCs w:val="20"/>
@@ -18172,7 +19820,7 @@
       </w:pPr>
     </w:p>
     <w:sectPr>
-      <w:footerReference w:type="default" r:id="rId39"/>
+      <w:footerReference w:type="default" r:id="rId41"/>
       <w:type w:val="continuous"/>
       <w:pgSz w:w="12240" w:h="15840"/>
       <w:pgMar w:top="1417" w:right="1701" w:bottom="1417" w:left="1701" w:header="720" w:footer="720" w:gutter="0"/>
@@ -19789,6 +21437,95 @@
     </w:lvl>
   </w:abstractNum>
   <w:abstractNum w:abstractNumId="17" w15:restartNumberingAfterBreak="0">
+    <w:nsid w:val="66087FC5"/>
+    <w:multiLevelType w:val="hybridMultilevel"/>
+    <w:tmpl w:val="25DCEAEA"/>
+    <w:lvl w:ilvl="0" w:tplc="FFFFFFFF">
+      <w:start w:val="1"/>
+      <w:numFmt w:val="decimal"/>
+      <w:lvlText w:val="%1."/>
+      <w:lvlJc w:val="left"/>
+      <w:pPr>
+        <w:ind w:left="720" w:hanging="360"/>
+      </w:pPr>
+      <w:rPr>
+        <w:rFonts w:hint="default"/>
+      </w:rPr>
+    </w:lvl>
+    <w:lvl w:ilvl="1" w:tplc="FFFFFFFF" w:tentative="1">
+      <w:start w:val="1"/>
+      <w:numFmt w:val="lowerLetter"/>
+      <w:lvlText w:val="%2."/>
+      <w:lvlJc w:val="left"/>
+      <w:pPr>
+        <w:ind w:left="1440" w:hanging="360"/>
+      </w:pPr>
+    </w:lvl>
+    <w:lvl w:ilvl="2" w:tplc="FFFFFFFF" w:tentative="1">
+      <w:start w:val="1"/>
+      <w:numFmt w:val="lowerRoman"/>
+      <w:lvlText w:val="%3."/>
+      <w:lvlJc w:val="right"/>
+      <w:pPr>
+        <w:ind w:left="2160" w:hanging="180"/>
+      </w:pPr>
+    </w:lvl>
+    <w:lvl w:ilvl="3" w:tplc="FFFFFFFF" w:tentative="1">
+      <w:start w:val="1"/>
+      <w:numFmt w:val="decimal"/>
+      <w:lvlText w:val="%4."/>
+      <w:lvlJc w:val="left"/>
+      <w:pPr>
+        <w:ind w:left="2880" w:hanging="360"/>
+      </w:pPr>
+    </w:lvl>
+    <w:lvl w:ilvl="4" w:tplc="FFFFFFFF" w:tentative="1">
+      <w:start w:val="1"/>
+      <w:numFmt w:val="lowerLetter"/>
+      <w:lvlText w:val="%5."/>
+      <w:lvlJc w:val="left"/>
+      <w:pPr>
+        <w:ind w:left="3600" w:hanging="360"/>
+      </w:pPr>
+    </w:lvl>
+    <w:lvl w:ilvl="5" w:tplc="FFFFFFFF" w:tentative="1">
+      <w:start w:val="1"/>
+      <w:numFmt w:val="lowerRoman"/>
+      <w:lvlText w:val="%6."/>
+      <w:lvlJc w:val="right"/>
+      <w:pPr>
+        <w:ind w:left="4320" w:hanging="180"/>
+      </w:pPr>
+    </w:lvl>
+    <w:lvl w:ilvl="6" w:tplc="FFFFFFFF" w:tentative="1">
+      <w:start w:val="1"/>
+      <w:numFmt w:val="decimal"/>
+      <w:lvlText w:val="%7."/>
+      <w:lvlJc w:val="left"/>
+      <w:pPr>
+        <w:ind w:left="5040" w:hanging="360"/>
+      </w:pPr>
+    </w:lvl>
+    <w:lvl w:ilvl="7" w:tplc="FFFFFFFF" w:tentative="1">
+      <w:start w:val="1"/>
+      <w:numFmt w:val="lowerLetter"/>
+      <w:lvlText w:val="%8."/>
+      <w:lvlJc w:val="left"/>
+      <w:pPr>
+        <w:ind w:left="5760" w:hanging="360"/>
+      </w:pPr>
+    </w:lvl>
+    <w:lvl w:ilvl="8" w:tplc="FFFFFFFF" w:tentative="1">
+      <w:start w:val="1"/>
+      <w:numFmt w:val="lowerRoman"/>
+      <w:lvlText w:val="%9."/>
+      <w:lvlJc w:val="right"/>
+      <w:pPr>
+        <w:ind w:left="6480" w:hanging="180"/>
+      </w:pPr>
+    </w:lvl>
+  </w:abstractNum>
+  <w:abstractNum w:abstractNumId="18" w15:restartNumberingAfterBreak="0">
     <w:nsid w:val="6CEF63C1"/>
     <w:multiLevelType w:val="hybridMultilevel"/>
     <w:tmpl w:val="16AC07C0"/>
@@ -19877,7 +21614,7 @@
       </w:pPr>
     </w:lvl>
   </w:abstractNum>
-  <w:abstractNum w:abstractNumId="18" w15:restartNumberingAfterBreak="0">
+  <w:abstractNum w:abstractNumId="19" w15:restartNumberingAfterBreak="0">
     <w:nsid w:val="70897B17"/>
     <w:multiLevelType w:val="hybridMultilevel"/>
     <w:tmpl w:val="25DCEAEA"/>
@@ -19966,7 +21703,7 @@
       </w:pPr>
     </w:lvl>
   </w:abstractNum>
-  <w:abstractNum w:abstractNumId="19" w15:restartNumberingAfterBreak="0">
+  <w:abstractNum w:abstractNumId="20" w15:restartNumberingAfterBreak="0">
     <w:nsid w:val="739208DB"/>
     <w:multiLevelType w:val="hybridMultilevel"/>
     <w:tmpl w:val="4D588068"/>
@@ -20055,7 +21792,7 @@
       </w:pPr>
     </w:lvl>
   </w:abstractNum>
-  <w:abstractNum w:abstractNumId="20" w15:restartNumberingAfterBreak="0">
+  <w:abstractNum w:abstractNumId="21" w15:restartNumberingAfterBreak="0">
     <w:nsid w:val="7C582059"/>
     <w:multiLevelType w:val="hybridMultilevel"/>
     <w:tmpl w:val="25DCEAEA"/>
@@ -20166,7 +21903,7 @@
     <w:abstractNumId w:val="15"/>
   </w:num>
   <w:num w:numId="8" w16cid:durableId="1230534807">
-    <w:abstractNumId w:val="17"/>
+    <w:abstractNumId w:val="18"/>
   </w:num>
   <w:num w:numId="9" w16cid:durableId="300312285">
     <w:abstractNumId w:val="16"/>
@@ -20178,7 +21915,7 @@
     <w:abstractNumId w:val="0"/>
   </w:num>
   <w:num w:numId="12" w16cid:durableId="101145338">
-    <w:abstractNumId w:val="18"/>
+    <w:abstractNumId w:val="19"/>
   </w:num>
   <w:num w:numId="13" w16cid:durableId="533687697">
     <w:abstractNumId w:val="14"/>
@@ -20187,7 +21924,7 @@
     <w:abstractNumId w:val="11"/>
   </w:num>
   <w:num w:numId="15" w16cid:durableId="568151511">
-    <w:abstractNumId w:val="20"/>
+    <w:abstractNumId w:val="21"/>
   </w:num>
   <w:num w:numId="16" w16cid:durableId="1589732298">
     <w:abstractNumId w:val="4"/>
@@ -20196,7 +21933,7 @@
     <w:abstractNumId w:val="8"/>
   </w:num>
   <w:num w:numId="18" w16cid:durableId="50884684">
-    <w:abstractNumId w:val="19"/>
+    <w:abstractNumId w:val="20"/>
   </w:num>
   <w:num w:numId="19" w16cid:durableId="1574316008">
     <w:abstractNumId w:val="3"/>
@@ -20206,6 +21943,9 @@
   </w:num>
   <w:num w:numId="21" w16cid:durableId="1652295641">
     <w:abstractNumId w:val="12"/>
+  </w:num>
+  <w:num w:numId="22" w16cid:durableId="2033610906">
+    <w:abstractNumId w:val="17"/>
   </w:num>
 </w:numbering>
 </file>
@@ -20719,7 +22459,6 @@
   <w:style w:type="character" w:default="1" w:styleId="Fuentedeprrafopredeter">
     <w:name w:val="Default Paragraph Font"/>
     <w:uiPriority w:val="1"/>
-    <w:semiHidden/>
     <w:unhideWhenUsed/>
   </w:style>
   <w:style w:type="table" w:default="1" w:styleId="Tablanormal">

</xml_diff>

<commit_message>
Campos calculados en un Blend
</commit_message>
<xml_diff>
--- a/Tableau/Sección 4; Uniendo y Combinando Datos & Gráficos de Doble Eje/Uniendo y Combinando Datos & Gráficos de Doble Eje.docx
+++ b/Tableau/Sección 4; Uniendo y Combinando Datos & Gráficos de Doble Eje/Uniendo y Combinando Datos & Gráficos de Doble Eje.docx
@@ -20932,6 +20932,49 @@
           </wp:inline>
         </w:drawing>
       </w:r>
+      <w:r>
+        <w:rPr>
+          <w:rFonts w:ascii="Times" w:hAnsi="Times" w:cs="Times"/>
+          <w:sz w:val="20"/>
+          <w:szCs w:val="20"/>
+        </w:rPr>
+        <w:br/>
+        <w:t xml:space="preserve">En todo caso, observe como dos campos, unidos por un doble eje, se </w:t>
+      </w:r>
+      <w:r>
+        <w:rPr>
+          <w:rFonts w:ascii="Times" w:hAnsi="Times" w:cs="Times"/>
+          <w:i/>
+          <w:iCs/>
+          <w:sz w:val="20"/>
+          <w:szCs w:val="20"/>
+        </w:rPr>
+        <w:t>unen</w:t>
+      </w:r>
+      <w:r>
+        <w:rPr>
+          <w:rFonts w:ascii="Times" w:hAnsi="Times" w:cs="Times"/>
+          <w:sz w:val="20"/>
+          <w:szCs w:val="20"/>
+        </w:rPr>
+        <w:t xml:space="preserve"> </w:t>
+      </w:r>
+      <w:r>
+        <w:rPr>
+          <w:rFonts w:ascii="Times" w:hAnsi="Times" w:cs="Times"/>
+          <w:sz w:val="20"/>
+          <w:szCs w:val="20"/>
+        </w:rPr>
+        <w:t>en las filas (o columnas)</w:t>
+      </w:r>
+      <w:r>
+        <w:rPr>
+          <w:rFonts w:ascii="Times" w:hAnsi="Times" w:cs="Times"/>
+          <w:sz w:val="20"/>
+          <w:szCs w:val="20"/>
+        </w:rPr>
+        <w:t>.</w:t>
+      </w:r>
     </w:p>
     <w:p>
       <w:pPr>
@@ -21607,32 +21650,286 @@
     </w:p>
     <w:p>
       <w:pPr>
-        <w:rPr>
-          <w:rFonts w:ascii="Times" w:hAnsi="Times" w:cs="Times"/>
-          <w:sz w:val="20"/>
-          <w:szCs w:val="20"/>
-        </w:rPr>
-      </w:pPr>
-      <w:r>
-        <w:rPr>
-          <w:rFonts w:ascii="Times" w:hAnsi="Times" w:cs="Times"/>
-          <w:i/>
-          <w:iCs/>
-          <w:sz w:val="20"/>
-          <w:szCs w:val="20"/>
-        </w:rPr>
-        <w:t xml:space="preserve"> </w:t>
+        <w:pStyle w:val="Ttulo2"/>
+        <w:numPr>
+          <w:ilvl w:val="0"/>
+          <w:numId w:val="3"/>
+        </w:numPr>
+        <w:rPr>
+          <w:rFonts w:ascii="Times" w:eastAsia="Times" w:hAnsi="Times" w:cs="Times"/>
+          <w:b/>
+          <w:bCs/>
+          <w:color w:val="000000" w:themeColor="text1"/>
+          <w:sz w:val="24"/>
+          <w:szCs w:val="24"/>
+        </w:rPr>
+      </w:pPr>
+      <w:r>
+        <w:rPr>
+          <w:rFonts w:ascii="Times" w:eastAsia="Times" w:hAnsi="Times" w:cs="Times"/>
+          <w:b/>
+          <w:bCs/>
+          <w:color w:val="000000" w:themeColor="text1"/>
+          <w:sz w:val="24"/>
+          <w:szCs w:val="24"/>
+        </w:rPr>
+        <w:lastRenderedPageBreak/>
+        <w:t>Crear campos calculados en un Blend</w:t>
       </w:r>
     </w:p>
     <w:p>
       <w:pPr>
         <w:rPr>
           <w:rFonts w:ascii="Times" w:eastAsia="Times" w:hAnsi="Times"/>
-          <w:color w:val="000000"/>
-          <w:sz w:val="20"/>
-          <w:szCs w:val="20"/>
-        </w:rPr>
-      </w:pPr>
+          <w:b/>
+          <w:bCs/>
+          <w:i/>
+          <w:iCs/>
+          <w:color w:val="000000"/>
+          <w:sz w:val="20"/>
+          <w:szCs w:val="20"/>
+        </w:rPr>
+      </w:pPr>
+      <w:r>
+        <w:rPr>
+          <w:rFonts w:ascii="Times" w:eastAsia="Times" w:hAnsi="Times"/>
+          <w:color w:val="000000"/>
+          <w:sz w:val="20"/>
+          <w:szCs w:val="20"/>
+        </w:rPr>
+        <w:br/>
+      </w:r>
+      <w:r>
+        <w:rPr>
+          <w:rFonts w:ascii="Times" w:eastAsia="Times" w:hAnsi="Times"/>
+          <w:color w:val="000000"/>
+          <w:sz w:val="20"/>
+          <w:szCs w:val="20"/>
+        </w:rPr>
+        <w:t>Ahora nos interesa</w:t>
+      </w:r>
+      <w:r>
+        <w:rPr>
+          <w:rFonts w:ascii="Times" w:eastAsia="Times" w:hAnsi="Times"/>
+          <w:color w:val="000000"/>
+          <w:sz w:val="20"/>
+          <w:szCs w:val="20"/>
+        </w:rPr>
+        <w:t xml:space="preserve"> saber puntualmente cuál es la diferencia entre los rendimientos reales por venta, de cada departamento (category), mes a mes</w:t>
+      </w:r>
+      <w:r>
+        <w:rPr>
+          <w:rFonts w:ascii="Times" w:eastAsia="Times" w:hAnsi="Times"/>
+          <w:color w:val="000000"/>
+          <w:sz w:val="20"/>
+          <w:szCs w:val="20"/>
+        </w:rPr>
+        <w:t xml:space="preserve">, </w:t>
+      </w:r>
+      <w:r>
+        <w:rPr>
+          <w:rFonts w:ascii="Times" w:eastAsia="Times" w:hAnsi="Times"/>
+          <w:color w:val="000000"/>
+          <w:sz w:val="20"/>
+          <w:szCs w:val="20"/>
+        </w:rPr>
+        <w:t>con relación a</w:t>
+      </w:r>
+      <w:r>
+        <w:rPr>
+          <w:rFonts w:ascii="Times" w:eastAsia="Times" w:hAnsi="Times"/>
+          <w:color w:val="000000"/>
+          <w:sz w:val="20"/>
+          <w:szCs w:val="20"/>
+        </w:rPr>
+        <w:t xml:space="preserve"> </w:t>
+      </w:r>
+      <w:r>
+        <w:rPr>
+          <w:rFonts w:ascii="Times" w:eastAsia="Times" w:hAnsi="Times"/>
+          <w:color w:val="000000"/>
+          <w:sz w:val="20"/>
+          <w:szCs w:val="20"/>
+        </w:rPr>
+        <w:t>los</w:t>
+      </w:r>
+      <w:r>
+        <w:rPr>
+          <w:rFonts w:ascii="Times" w:eastAsia="Times" w:hAnsi="Times"/>
+          <w:color w:val="000000"/>
+          <w:sz w:val="20"/>
+          <w:szCs w:val="20"/>
+        </w:rPr>
+        <w:t xml:space="preserve"> </w:t>
+      </w:r>
+      <w:r>
+        <w:rPr>
+          <w:rFonts w:ascii="Times" w:eastAsia="Times" w:hAnsi="Times"/>
+          <w:color w:val="000000"/>
+          <w:sz w:val="20"/>
+          <w:szCs w:val="20"/>
+        </w:rPr>
+        <w:t>objetivos trazados</w:t>
+      </w:r>
+      <w:r>
+        <w:rPr>
+          <w:rFonts w:ascii="Times" w:eastAsia="Times" w:hAnsi="Times"/>
+          <w:color w:val="000000"/>
+          <w:sz w:val="20"/>
+          <w:szCs w:val="20"/>
+        </w:rPr>
+        <w:t xml:space="preserve">; es decir, restar </w:t>
+      </w:r>
+      <w:r>
+        <w:rPr>
+          <w:rFonts w:ascii="Times" w:eastAsia="Times" w:hAnsi="Times"/>
+          <w:b/>
+          <w:bCs/>
+          <w:i/>
+          <w:iCs/>
+          <w:color w:val="000000"/>
+          <w:sz w:val="20"/>
+          <w:szCs w:val="20"/>
+        </w:rPr>
+        <w:t>Sales</w:t>
+      </w:r>
+      <w:r>
+        <w:rPr>
+          <w:rFonts w:ascii="Times" w:eastAsia="Times" w:hAnsi="Times"/>
+          <w:i/>
+          <w:iCs/>
+          <w:color w:val="000000"/>
+          <w:sz w:val="20"/>
+          <w:szCs w:val="20"/>
+        </w:rPr>
+        <w:t xml:space="preserve"> </w:t>
+      </w:r>
+      <w:r>
+        <w:rPr>
+          <w:rFonts w:ascii="Times" w:eastAsia="Times" w:hAnsi="Times"/>
+          <w:color w:val="000000"/>
+          <w:sz w:val="20"/>
+          <w:szCs w:val="20"/>
+        </w:rPr>
+        <w:t xml:space="preserve">con </w:t>
+      </w:r>
+      <w:r>
+        <w:rPr>
+          <w:rFonts w:ascii="Times" w:eastAsia="Times" w:hAnsi="Times"/>
+          <w:b/>
+          <w:bCs/>
+          <w:i/>
+          <w:iCs/>
+          <w:color w:val="000000"/>
+          <w:sz w:val="20"/>
+          <w:szCs w:val="20"/>
+        </w:rPr>
+        <w:t>Target</w:t>
+      </w:r>
+      <w:r>
+        <w:rPr>
+          <w:rFonts w:ascii="Times" w:eastAsia="Times" w:hAnsi="Times"/>
+          <w:i/>
+          <w:iCs/>
+          <w:color w:val="000000"/>
+          <w:sz w:val="20"/>
+          <w:szCs w:val="20"/>
+        </w:rPr>
+        <w:t xml:space="preserve"> </w:t>
+      </w:r>
+      <w:r>
+        <w:rPr>
+          <w:rFonts w:ascii="Times" w:eastAsia="Times" w:hAnsi="Times"/>
+          <w:color w:val="000000"/>
+          <w:sz w:val="20"/>
+          <w:szCs w:val="20"/>
+        </w:rPr>
+        <w:t>directamente; con lo cual, tendríamos que crear un campo calculado</w:t>
+      </w:r>
+      <w:r>
+        <w:rPr>
+          <w:rFonts w:ascii="Times" w:eastAsia="Times" w:hAnsi="Times"/>
+          <w:color w:val="000000"/>
+          <w:sz w:val="20"/>
+          <w:szCs w:val="20"/>
+        </w:rPr>
+        <w:t xml:space="preserve"> entre ambas variables. Se habla de un campo calculado en un Blend porque, si bien recuerda, </w:t>
+      </w:r>
+      <w:r>
+        <w:rPr>
+          <w:rFonts w:ascii="Times" w:eastAsia="Times" w:hAnsi="Times"/>
+          <w:color w:val="000000"/>
+          <w:sz w:val="20"/>
+          <w:szCs w:val="20"/>
+        </w:rPr>
+        <w:t xml:space="preserve">las variables </w:t>
+      </w:r>
+      <w:r>
+        <w:rPr>
+          <w:rFonts w:ascii="Times" w:eastAsia="Times" w:hAnsi="Times"/>
+          <w:color w:val="000000"/>
+          <w:sz w:val="20"/>
+          <w:szCs w:val="20"/>
+        </w:rPr>
+        <w:t xml:space="preserve">en discusión </w:t>
+      </w:r>
+      <w:r>
+        <w:rPr>
+          <w:rFonts w:ascii="Times" w:eastAsia="Times" w:hAnsi="Times"/>
+          <w:color w:val="000000"/>
+          <w:sz w:val="20"/>
+          <w:szCs w:val="20"/>
+        </w:rPr>
+        <w:t xml:space="preserve">se logran comparar visualmente entre sí a raíz de un </w:t>
+      </w:r>
+      <w:r>
+        <w:rPr>
+          <w:rFonts w:ascii="Times" w:eastAsia="Times" w:hAnsi="Times"/>
+          <w:b/>
+          <w:bCs/>
+          <w:i/>
+          <w:iCs/>
+          <w:color w:val="000000"/>
+          <w:sz w:val="20"/>
+          <w:szCs w:val="20"/>
+        </w:rPr>
+        <w:t>Blend</w:t>
+      </w:r>
+      <w:r>
+        <w:rPr>
+          <w:rFonts w:ascii="Times" w:eastAsia="Times" w:hAnsi="Times"/>
+          <w:b/>
+          <w:bCs/>
+          <w:i/>
+          <w:iCs/>
+          <w:color w:val="000000"/>
+          <w:sz w:val="20"/>
+          <w:szCs w:val="20"/>
+        </w:rPr>
+        <w:t xml:space="preserve"> </w:t>
+      </w:r>
+      <w:r>
+        <w:rPr>
+          <w:rFonts w:ascii="Times" w:eastAsia="Times" w:hAnsi="Times"/>
+          <w:color w:val="000000"/>
+          <w:sz w:val="20"/>
+          <w:szCs w:val="20"/>
+        </w:rPr>
+        <w:t>resuelto</w:t>
+      </w:r>
+      <w:r>
+        <w:rPr>
+          <w:rFonts w:ascii="Times" w:eastAsia="Times" w:hAnsi="Times"/>
+          <w:b/>
+          <w:bCs/>
+          <w:i/>
+          <w:iCs/>
+          <w:color w:val="000000"/>
+          <w:sz w:val="20"/>
+          <w:szCs w:val="20"/>
+        </w:rPr>
+        <w:t xml:space="preserve">. </w:t>
+      </w:r>
     </w:p>
     <w:p>
       <w:pPr>
@@ -21643,9 +21940,2454 @@
           <w:szCs w:val="20"/>
         </w:rPr>
       </w:pPr>
+      <w:r>
+        <w:rPr>
+          <w:rFonts w:ascii="Times" w:eastAsia="Times" w:hAnsi="Times"/>
+          <w:color w:val="000000"/>
+          <w:sz w:val="20"/>
+          <w:szCs w:val="20"/>
+        </w:rPr>
+        <w:t xml:space="preserve">Entonces, </w:t>
+      </w:r>
+      <w:r>
+        <w:rPr>
+          <w:rFonts w:ascii="Times" w:eastAsia="Times" w:hAnsi="Times"/>
+          <w:color w:val="000000"/>
+          <w:sz w:val="20"/>
+          <w:szCs w:val="20"/>
+        </w:rPr>
+        <w:t xml:space="preserve">se crea un nuevo gráfico </w:t>
+      </w:r>
+      <w:r>
+        <w:rPr>
+          <w:rFonts w:ascii="Times" w:eastAsia="Times" w:hAnsi="Times"/>
+          <w:color w:val="000000"/>
+          <w:sz w:val="20"/>
+          <w:szCs w:val="20"/>
+        </w:rPr>
+        <w:t>a partir de cómo el</w:t>
+      </w:r>
+      <w:r>
+        <w:rPr>
+          <w:rFonts w:ascii="Times" w:eastAsia="Times" w:hAnsi="Times"/>
+          <w:color w:val="000000"/>
+          <w:sz w:val="20"/>
+          <w:szCs w:val="20"/>
+        </w:rPr>
+        <w:t xml:space="preserve"> campo calculado</w:t>
+      </w:r>
+      <w:r>
+        <w:rPr>
+          <w:rFonts w:ascii="Times" w:eastAsia="Times" w:hAnsi="Times"/>
+          <w:color w:val="000000"/>
+          <w:sz w:val="20"/>
+          <w:szCs w:val="20"/>
+        </w:rPr>
+        <w:t xml:space="preserve"> de nuestro interés</w:t>
+      </w:r>
+      <w:r>
+        <w:rPr>
+          <w:rFonts w:ascii="Times" w:eastAsia="Times" w:hAnsi="Times"/>
+          <w:color w:val="000000"/>
+          <w:sz w:val="20"/>
+          <w:szCs w:val="20"/>
+        </w:rPr>
+        <w:t xml:space="preserve"> toma</w:t>
+      </w:r>
+      <w:r>
+        <w:rPr>
+          <w:rFonts w:ascii="Times" w:eastAsia="Times" w:hAnsi="Times"/>
+          <w:color w:val="000000"/>
+          <w:sz w:val="20"/>
+          <w:szCs w:val="20"/>
+        </w:rPr>
+        <w:t xml:space="preserve"> a</w:t>
+      </w:r>
+      <w:r>
+        <w:rPr>
+          <w:rFonts w:ascii="Times" w:eastAsia="Times" w:hAnsi="Times"/>
+          <w:color w:val="000000"/>
+          <w:sz w:val="20"/>
+          <w:szCs w:val="20"/>
+        </w:rPr>
+        <w:t xml:space="preserve"> cada barra</w:t>
+      </w:r>
+      <w:r>
+        <w:rPr>
+          <w:rFonts w:ascii="Times" w:eastAsia="Times" w:hAnsi="Times"/>
+          <w:color w:val="000000"/>
+          <w:sz w:val="20"/>
+          <w:szCs w:val="20"/>
+        </w:rPr>
+        <w:t xml:space="preserve"> de</w:t>
+      </w:r>
+      <w:r>
+        <w:rPr>
+          <w:rFonts w:ascii="Times" w:eastAsia="Times" w:hAnsi="Times"/>
+          <w:color w:val="000000"/>
+          <w:sz w:val="20"/>
+          <w:szCs w:val="20"/>
+        </w:rPr>
+        <w:t xml:space="preserve"> </w:t>
+      </w:r>
+      <w:r>
+        <w:rPr>
+          <w:rFonts w:ascii="Times" w:eastAsia="Times" w:hAnsi="Times"/>
+          <w:b/>
+          <w:bCs/>
+          <w:i/>
+          <w:iCs/>
+          <w:color w:val="000000"/>
+          <w:sz w:val="20"/>
+          <w:szCs w:val="20"/>
+        </w:rPr>
+        <w:t xml:space="preserve">Sales </w:t>
+      </w:r>
+      <w:r>
+        <w:rPr>
+          <w:rFonts w:ascii="Times" w:eastAsia="Times" w:hAnsi="Times"/>
+          <w:color w:val="000000"/>
+          <w:sz w:val="20"/>
+          <w:szCs w:val="20"/>
+        </w:rPr>
+        <w:t>y le</w:t>
+      </w:r>
+      <w:r>
+        <w:rPr>
+          <w:rFonts w:ascii="Times" w:eastAsia="Times" w:hAnsi="Times"/>
+          <w:color w:val="000000"/>
+          <w:sz w:val="20"/>
+          <w:szCs w:val="20"/>
+        </w:rPr>
+        <w:t xml:space="preserve"> </w:t>
+      </w:r>
+      <w:r>
+        <w:rPr>
+          <w:rFonts w:ascii="Times" w:eastAsia="Times" w:hAnsi="Times"/>
+          <w:b/>
+          <w:bCs/>
+          <w:i/>
+          <w:iCs/>
+          <w:color w:val="000000"/>
+          <w:sz w:val="20"/>
+          <w:szCs w:val="20"/>
+        </w:rPr>
+        <w:t xml:space="preserve">sustrae </w:t>
+      </w:r>
+      <w:r>
+        <w:rPr>
+          <w:rFonts w:ascii="Times" w:eastAsia="Times" w:hAnsi="Times"/>
+          <w:color w:val="000000"/>
+          <w:sz w:val="20"/>
+          <w:szCs w:val="20"/>
+        </w:rPr>
+        <w:t>su</w:t>
+      </w:r>
+      <w:r>
+        <w:rPr>
+          <w:rFonts w:ascii="Times" w:eastAsia="Times" w:hAnsi="Times"/>
+          <w:color w:val="000000"/>
+          <w:sz w:val="20"/>
+          <w:szCs w:val="20"/>
+        </w:rPr>
+        <w:t xml:space="preserve"> área correspondiente del </w:t>
+      </w:r>
+      <w:r>
+        <w:rPr>
+          <w:rFonts w:ascii="Times" w:eastAsia="Times" w:hAnsi="Times"/>
+          <w:b/>
+          <w:bCs/>
+          <w:i/>
+          <w:iCs/>
+          <w:color w:val="000000"/>
+          <w:sz w:val="20"/>
+          <w:szCs w:val="20"/>
+        </w:rPr>
+        <w:t>Target</w:t>
+      </w:r>
+      <w:r>
+        <w:rPr>
+          <w:rFonts w:ascii="Times" w:eastAsia="Times" w:hAnsi="Times"/>
+          <w:color w:val="000000"/>
+          <w:sz w:val="20"/>
+          <w:szCs w:val="20"/>
+        </w:rPr>
+        <w:t>.</w:t>
+      </w:r>
+      <w:r>
+        <w:rPr>
+          <w:rFonts w:ascii="Times" w:eastAsia="Times" w:hAnsi="Times"/>
+          <w:color w:val="000000"/>
+          <w:sz w:val="20"/>
+          <w:szCs w:val="20"/>
+        </w:rPr>
+        <w:t xml:space="preserve"> A partir de esta </w:t>
+      </w:r>
+      <w:r>
+        <w:rPr>
+          <w:rFonts w:ascii="Times" w:eastAsia="Times" w:hAnsi="Times"/>
+          <w:b/>
+          <w:bCs/>
+          <w:i/>
+          <w:iCs/>
+          <w:color w:val="000000"/>
+          <w:sz w:val="20"/>
+          <w:szCs w:val="20"/>
+        </w:rPr>
+        <w:t>sustracción</w:t>
+      </w:r>
+      <w:r>
+        <w:rPr>
+          <w:rFonts w:ascii="Times" w:eastAsia="Times" w:hAnsi="Times"/>
+          <w:color w:val="000000"/>
+          <w:sz w:val="20"/>
+          <w:szCs w:val="20"/>
+        </w:rPr>
+        <w:t>, ya podemos visualizar mejor el comportamiento de cada departamento</w:t>
+      </w:r>
+      <w:r>
+        <w:rPr>
+          <w:rFonts w:ascii="Times" w:eastAsia="Times" w:hAnsi="Times"/>
+          <w:color w:val="000000"/>
+          <w:sz w:val="20"/>
+          <w:szCs w:val="20"/>
+        </w:rPr>
+        <w:t>,</w:t>
+      </w:r>
+      <w:r>
+        <w:rPr>
+          <w:rFonts w:ascii="Times" w:eastAsia="Times" w:hAnsi="Times"/>
+          <w:color w:val="000000"/>
+          <w:sz w:val="20"/>
+          <w:szCs w:val="20"/>
+        </w:rPr>
+        <w:t xml:space="preserve"> mes a mes</w:t>
+      </w:r>
+      <w:r>
+        <w:rPr>
+          <w:rFonts w:ascii="Times" w:eastAsia="Times" w:hAnsi="Times"/>
+          <w:color w:val="000000"/>
+          <w:sz w:val="20"/>
+          <w:szCs w:val="20"/>
+        </w:rPr>
+        <w:t>,</w:t>
+      </w:r>
+      <w:r>
+        <w:rPr>
+          <w:rFonts w:ascii="Times" w:eastAsia="Times" w:hAnsi="Times"/>
+          <w:color w:val="000000"/>
+          <w:sz w:val="20"/>
+          <w:szCs w:val="20"/>
+        </w:rPr>
+        <w:t xml:space="preserve"> </w:t>
+      </w:r>
+      <w:r>
+        <w:rPr>
+          <w:rFonts w:ascii="Times" w:eastAsia="Times" w:hAnsi="Times"/>
+          <w:color w:val="000000"/>
+          <w:sz w:val="20"/>
+          <w:szCs w:val="20"/>
+        </w:rPr>
+        <w:t xml:space="preserve">y ver explícitamente si se superaron o no nuestras expectativas de ventas. </w:t>
+      </w:r>
+    </w:p>
+    <w:p>
+      <w:pPr>
+        <w:rPr>
+          <w:rFonts w:ascii="Times" w:eastAsia="Times" w:hAnsi="Times"/>
+          <w:color w:val="000000"/>
+          <w:sz w:val="20"/>
+          <w:szCs w:val="20"/>
+        </w:rPr>
+      </w:pPr>
+      <w:r>
+        <w:rPr>
+          <w:rFonts w:ascii="Times" w:eastAsia="Times" w:hAnsi="Times"/>
+          <w:color w:val="000000"/>
+          <w:sz w:val="20"/>
+          <w:szCs w:val="20"/>
+        </w:rPr>
+        <w:t xml:space="preserve">Como ahora tendríamos tres gráficos acumulados sobre cada categoría, </w:t>
+      </w:r>
+      <w:r>
+        <w:rPr>
+          <w:rFonts w:ascii="Times" w:eastAsia="Times" w:hAnsi="Times"/>
+          <w:color w:val="000000"/>
+          <w:sz w:val="20"/>
+          <w:szCs w:val="20"/>
+        </w:rPr>
+        <w:t xml:space="preserve">lo cual ya empezaría a </w:t>
+      </w:r>
+      <w:r>
+        <w:rPr>
+          <w:rFonts w:ascii="Times" w:eastAsia="Times" w:hAnsi="Times"/>
+          <w:i/>
+          <w:iCs/>
+          <w:color w:val="000000"/>
+          <w:sz w:val="20"/>
+          <w:szCs w:val="20"/>
+        </w:rPr>
+        <w:t>saturar</w:t>
+      </w:r>
+      <w:r>
+        <w:rPr>
+          <w:rFonts w:ascii="Times" w:eastAsia="Times" w:hAnsi="Times"/>
+          <w:color w:val="000000"/>
+          <w:sz w:val="20"/>
+          <w:szCs w:val="20"/>
+        </w:rPr>
+        <w:t xml:space="preserve"> exorbitantemente nuestra visualización, </w:t>
+      </w:r>
+      <w:r>
+        <w:rPr>
+          <w:rFonts w:ascii="Times" w:eastAsia="Times" w:hAnsi="Times"/>
+          <w:color w:val="000000"/>
+          <w:sz w:val="20"/>
+          <w:szCs w:val="20"/>
+        </w:rPr>
+        <w:t xml:space="preserve">lo </w:t>
+      </w:r>
+      <w:r>
+        <w:rPr>
+          <w:rFonts w:ascii="Times" w:eastAsia="Times" w:hAnsi="Times"/>
+          <w:color w:val="000000"/>
+          <w:sz w:val="20"/>
+          <w:szCs w:val="20"/>
+        </w:rPr>
+        <w:t xml:space="preserve">ideal sería entonces </w:t>
+      </w:r>
+      <w:r>
+        <w:rPr>
+          <w:rFonts w:ascii="Times" w:eastAsia="Times" w:hAnsi="Times"/>
+          <w:b/>
+          <w:bCs/>
+          <w:i/>
+          <w:iCs/>
+          <w:color w:val="000000"/>
+          <w:sz w:val="20"/>
+          <w:szCs w:val="20"/>
+        </w:rPr>
+        <w:t xml:space="preserve">filtrar </w:t>
+      </w:r>
+      <w:r>
+        <w:rPr>
+          <w:rFonts w:ascii="Times" w:eastAsia="Times" w:hAnsi="Times"/>
+          <w:color w:val="000000"/>
+          <w:sz w:val="20"/>
+          <w:szCs w:val="20"/>
+        </w:rPr>
+        <w:t xml:space="preserve">los gráficos por </w:t>
+      </w:r>
+      <w:r>
+        <w:rPr>
+          <w:rFonts w:ascii="Times" w:eastAsia="Times" w:hAnsi="Times"/>
+          <w:b/>
+          <w:bCs/>
+          <w:i/>
+          <w:iCs/>
+          <w:color w:val="000000"/>
+          <w:sz w:val="20"/>
+          <w:szCs w:val="20"/>
+        </w:rPr>
+        <w:t xml:space="preserve">Categoría </w:t>
+      </w:r>
+      <w:r>
+        <w:rPr>
+          <w:rFonts w:ascii="Times" w:eastAsia="Times" w:hAnsi="Times"/>
+          <w:color w:val="000000"/>
+          <w:sz w:val="20"/>
+          <w:szCs w:val="20"/>
+        </w:rPr>
+        <w:t>(Category). Hagamos eso primeramente.</w:t>
+      </w:r>
+      <w:r>
+        <w:rPr>
+          <w:rFonts w:ascii="Times" w:eastAsia="Times" w:hAnsi="Times"/>
+          <w:color w:val="000000"/>
+          <w:sz w:val="20"/>
+          <w:szCs w:val="20"/>
+        </w:rPr>
+        <w:t xml:space="preserve"> Arrastre </w:t>
+      </w:r>
+      <w:r>
+        <w:rPr>
+          <w:rFonts w:ascii="Times" w:eastAsia="Times" w:hAnsi="Times"/>
+          <w:b/>
+          <w:bCs/>
+          <w:i/>
+          <w:iCs/>
+          <w:color w:val="000000"/>
+          <w:sz w:val="20"/>
+          <w:szCs w:val="20"/>
+        </w:rPr>
+        <w:t xml:space="preserve">Category </w:t>
+      </w:r>
+      <w:r>
+        <w:rPr>
+          <w:rFonts w:ascii="Times" w:eastAsia="Times" w:hAnsi="Times"/>
+          <w:color w:val="000000"/>
+          <w:sz w:val="20"/>
+          <w:szCs w:val="20"/>
+        </w:rPr>
+        <w:t xml:space="preserve">de su fila, </w:t>
+      </w:r>
+      <w:r>
+        <w:rPr>
+          <w:rFonts w:ascii="Times" w:eastAsia="Times" w:hAnsi="Times"/>
+          <w:b/>
+          <w:bCs/>
+          <w:color w:val="000000"/>
+          <w:sz w:val="20"/>
+          <w:szCs w:val="20"/>
+        </w:rPr>
+        <w:t>sin suprimir ésta</w:t>
+      </w:r>
+      <w:r>
+        <w:rPr>
+          <w:rFonts w:ascii="Times" w:eastAsia="Times" w:hAnsi="Times"/>
+          <w:color w:val="000000"/>
+          <w:sz w:val="20"/>
+          <w:szCs w:val="20"/>
+        </w:rPr>
+        <w:t xml:space="preserve">, y </w:t>
+      </w:r>
+      <w:r>
+        <w:rPr>
+          <w:rFonts w:ascii="Times" w:eastAsia="Times" w:hAnsi="Times"/>
+          <w:color w:val="000000"/>
+          <w:sz w:val="20"/>
+          <w:szCs w:val="20"/>
+        </w:rPr>
+        <w:t>pásela también a la casilla de filtros.</w:t>
+      </w:r>
+    </w:p>
+    <w:p>
+      <w:pPr>
+        <w:rPr>
+          <w:rFonts w:ascii="Times" w:eastAsia="Times" w:hAnsi="Times"/>
+          <w:color w:val="000000"/>
+          <w:sz w:val="20"/>
+          <w:szCs w:val="20"/>
+        </w:rPr>
+      </w:pPr>
+      <w:r>
+        <w:rPr>
+          <w:rFonts w:ascii="Times" w:eastAsia="Times" w:hAnsi="Times"/>
+          <w:color w:val="000000"/>
+          <w:sz w:val="20"/>
+          <w:szCs w:val="20"/>
+        </w:rPr>
+        <w:t xml:space="preserve">Ahora, usted podría suprimir </w:t>
+      </w:r>
+      <w:r>
+        <w:rPr>
+          <w:rFonts w:ascii="Times" w:eastAsia="Times" w:hAnsi="Times"/>
+          <w:b/>
+          <w:bCs/>
+          <w:i/>
+          <w:iCs/>
+          <w:color w:val="000000"/>
+          <w:sz w:val="20"/>
+          <w:szCs w:val="20"/>
+        </w:rPr>
+        <w:t xml:space="preserve">Category </w:t>
+      </w:r>
+      <w:r>
+        <w:rPr>
+          <w:rFonts w:ascii="Times" w:eastAsia="Times" w:hAnsi="Times"/>
+          <w:color w:val="000000"/>
+          <w:sz w:val="20"/>
+          <w:szCs w:val="20"/>
+        </w:rPr>
+        <w:t xml:space="preserve">de su fila; sin embargo, como queremos conservar ese mismo nivel de granularidad </w:t>
+      </w:r>
+      <w:r>
+        <w:rPr>
+          <w:rFonts w:ascii="Times" w:eastAsia="Times" w:hAnsi="Times"/>
+          <w:color w:val="000000"/>
+          <w:sz w:val="20"/>
+          <w:szCs w:val="20"/>
+        </w:rPr>
+        <w:t>(</w:t>
+      </w:r>
+      <w:r>
+        <w:rPr>
+          <w:rFonts w:ascii="Times" w:eastAsia="Times" w:hAnsi="Times"/>
+          <w:b/>
+          <w:bCs/>
+          <w:color w:val="000000"/>
+          <w:sz w:val="20"/>
+          <w:szCs w:val="20"/>
+        </w:rPr>
+        <w:t>Category</w:t>
+      </w:r>
+      <w:r>
+        <w:rPr>
+          <w:rFonts w:ascii="Times" w:eastAsia="Times" w:hAnsi="Times"/>
+          <w:color w:val="000000"/>
+          <w:sz w:val="20"/>
+          <w:szCs w:val="20"/>
+        </w:rPr>
+        <w:t xml:space="preserve">) </w:t>
+      </w:r>
+      <w:r>
+        <w:rPr>
+          <w:rFonts w:ascii="Times" w:eastAsia="Times" w:hAnsi="Times"/>
+          <w:color w:val="000000"/>
+          <w:sz w:val="20"/>
+          <w:szCs w:val="20"/>
+        </w:rPr>
+        <w:t xml:space="preserve">para no generar sesgos </w:t>
+      </w:r>
+      <w:r>
+        <w:rPr>
+          <w:rFonts w:ascii="Times" w:eastAsia="Times" w:hAnsi="Times"/>
+          <w:color w:val="000000"/>
+          <w:sz w:val="20"/>
+          <w:szCs w:val="20"/>
+        </w:rPr>
+        <w:t>en</w:t>
+      </w:r>
+      <w:r>
+        <w:rPr>
+          <w:rFonts w:ascii="Times" w:eastAsia="Times" w:hAnsi="Times"/>
+          <w:color w:val="000000"/>
+          <w:sz w:val="20"/>
+          <w:szCs w:val="20"/>
+        </w:rPr>
+        <w:t xml:space="preserve"> la evaluación</w:t>
+      </w:r>
+      <w:r>
+        <w:rPr>
+          <w:rFonts w:ascii="Times" w:eastAsia="Times" w:hAnsi="Times"/>
+          <w:color w:val="000000"/>
+          <w:sz w:val="20"/>
+          <w:szCs w:val="20"/>
+        </w:rPr>
+        <w:t xml:space="preserve"> visual</w:t>
+      </w:r>
+      <w:r>
+        <w:rPr>
+          <w:rFonts w:ascii="Times" w:eastAsia="Times" w:hAnsi="Times"/>
+          <w:color w:val="000000"/>
+          <w:sz w:val="20"/>
+          <w:szCs w:val="20"/>
+        </w:rPr>
+        <w:t xml:space="preserve"> de</w:t>
+      </w:r>
+      <w:r>
+        <w:rPr>
+          <w:rFonts w:ascii="Times" w:eastAsia="Times" w:hAnsi="Times"/>
+          <w:color w:val="000000"/>
+          <w:sz w:val="20"/>
+          <w:szCs w:val="20"/>
+        </w:rPr>
+        <w:t xml:space="preserve"> </w:t>
+      </w:r>
+      <w:r>
+        <w:rPr>
+          <w:rFonts w:ascii="Times" w:eastAsia="Times" w:hAnsi="Times"/>
+          <w:color w:val="000000"/>
+          <w:sz w:val="20"/>
+          <w:szCs w:val="20"/>
+        </w:rPr>
+        <w:t>l</w:t>
+      </w:r>
+      <w:r>
+        <w:rPr>
+          <w:rFonts w:ascii="Times" w:eastAsia="Times" w:hAnsi="Times"/>
+          <w:color w:val="000000"/>
+          <w:sz w:val="20"/>
+          <w:szCs w:val="20"/>
+        </w:rPr>
+        <w:t>os</w:t>
+      </w:r>
+      <w:r>
+        <w:rPr>
+          <w:rFonts w:ascii="Times" w:eastAsia="Times" w:hAnsi="Times"/>
+          <w:color w:val="000000"/>
+          <w:sz w:val="20"/>
+          <w:szCs w:val="20"/>
+        </w:rPr>
+        <w:t xml:space="preserve"> rendimiento</w:t>
+      </w:r>
+      <w:r>
+        <w:rPr>
+          <w:rFonts w:ascii="Times" w:eastAsia="Times" w:hAnsi="Times"/>
+          <w:color w:val="000000"/>
+          <w:sz w:val="20"/>
+          <w:szCs w:val="20"/>
+        </w:rPr>
+        <w:t>s</w:t>
+      </w:r>
+      <w:r>
+        <w:rPr>
+          <w:rFonts w:ascii="Times" w:eastAsia="Times" w:hAnsi="Times"/>
+          <w:color w:val="000000"/>
+          <w:sz w:val="20"/>
+          <w:szCs w:val="20"/>
+        </w:rPr>
+        <w:t xml:space="preserve"> de ventas </w:t>
+      </w:r>
+      <w:r>
+        <w:rPr>
+          <w:rFonts w:ascii="Times" w:eastAsia="Times" w:hAnsi="Times"/>
+          <w:color w:val="000000"/>
+          <w:sz w:val="20"/>
+          <w:szCs w:val="20"/>
+        </w:rPr>
+        <w:t>V</w:t>
+      </w:r>
+      <w:r>
+        <w:rPr>
+          <w:rFonts w:ascii="Times" w:eastAsia="Times" w:hAnsi="Times"/>
+          <w:color w:val="000000"/>
+          <w:sz w:val="20"/>
+          <w:szCs w:val="20"/>
+        </w:rPr>
+        <w:t>s</w:t>
+      </w:r>
+      <w:r>
+        <w:rPr>
+          <w:rFonts w:ascii="Times" w:eastAsia="Times" w:hAnsi="Times"/>
+          <w:color w:val="000000"/>
+          <w:sz w:val="20"/>
+          <w:szCs w:val="20"/>
+        </w:rPr>
+        <w:t xml:space="preserve"> sus</w:t>
+      </w:r>
+      <w:r>
+        <w:rPr>
+          <w:rFonts w:ascii="Times" w:eastAsia="Times" w:hAnsi="Times"/>
+          <w:color w:val="000000"/>
+          <w:sz w:val="20"/>
+          <w:szCs w:val="20"/>
+        </w:rPr>
+        <w:t xml:space="preserve"> objetivos</w:t>
+      </w:r>
+      <w:r>
+        <w:rPr>
+          <w:rFonts w:ascii="Times" w:eastAsia="Times" w:hAnsi="Times"/>
+          <w:color w:val="000000"/>
+          <w:sz w:val="20"/>
+          <w:szCs w:val="20"/>
+        </w:rPr>
+        <w:t>,</w:t>
+      </w:r>
+      <w:r>
+        <w:rPr>
+          <w:rFonts w:ascii="Times" w:eastAsia="Times" w:hAnsi="Times"/>
+          <w:color w:val="000000"/>
+          <w:sz w:val="20"/>
+          <w:szCs w:val="20"/>
+        </w:rPr>
+        <w:t xml:space="preserve"> </w:t>
+      </w:r>
+      <w:r>
+        <w:rPr>
+          <w:rFonts w:ascii="Times" w:eastAsia="Times" w:hAnsi="Times"/>
+          <w:color w:val="000000"/>
+          <w:sz w:val="20"/>
+          <w:szCs w:val="20"/>
+        </w:rPr>
+        <w:t>que se evalúan</w:t>
+      </w:r>
+      <w:r>
+        <w:rPr>
+          <w:rFonts w:ascii="Times" w:eastAsia="Times" w:hAnsi="Times"/>
+          <w:color w:val="000000"/>
+          <w:sz w:val="20"/>
+          <w:szCs w:val="20"/>
+        </w:rPr>
+        <w:t xml:space="preserve"> justamente</w:t>
+      </w:r>
+      <w:r>
+        <w:rPr>
+          <w:rFonts w:ascii="Times" w:eastAsia="Times" w:hAnsi="Times"/>
+          <w:color w:val="000000"/>
+          <w:sz w:val="20"/>
+          <w:szCs w:val="20"/>
+        </w:rPr>
+        <w:t xml:space="preserve"> por</w:t>
+      </w:r>
+      <w:r>
+        <w:rPr>
+          <w:rFonts w:ascii="Times" w:eastAsia="Times" w:hAnsi="Times"/>
+          <w:color w:val="000000"/>
+          <w:sz w:val="20"/>
+          <w:szCs w:val="20"/>
+        </w:rPr>
+        <w:t xml:space="preserve"> </w:t>
+      </w:r>
+      <w:r>
+        <w:rPr>
+          <w:rFonts w:ascii="Times" w:eastAsia="Times" w:hAnsi="Times"/>
+          <w:b/>
+          <w:bCs/>
+          <w:i/>
+          <w:iCs/>
+          <w:color w:val="000000"/>
+          <w:sz w:val="20"/>
+          <w:szCs w:val="20"/>
+        </w:rPr>
+        <w:t>Categoría</w:t>
+      </w:r>
+      <w:r>
+        <w:rPr>
+          <w:rFonts w:ascii="Times" w:eastAsia="Times" w:hAnsi="Times"/>
+          <w:color w:val="000000"/>
+          <w:sz w:val="20"/>
+          <w:szCs w:val="20"/>
+        </w:rPr>
+        <w:t>,</w:t>
+      </w:r>
+      <w:r>
+        <w:rPr>
+          <w:rFonts w:ascii="Times" w:eastAsia="Times" w:hAnsi="Times"/>
+          <w:color w:val="000000"/>
+          <w:sz w:val="20"/>
+          <w:szCs w:val="20"/>
+        </w:rPr>
+        <w:t xml:space="preserve"> usted</w:t>
+      </w:r>
+      <w:r>
+        <w:rPr>
+          <w:rFonts w:ascii="Times" w:eastAsia="Times" w:hAnsi="Times"/>
+          <w:color w:val="000000"/>
+          <w:sz w:val="20"/>
+          <w:szCs w:val="20"/>
+        </w:rPr>
+        <w:t xml:space="preserve"> </w:t>
+      </w:r>
+      <w:r>
+        <w:rPr>
+          <w:rFonts w:ascii="Times" w:eastAsia="Times" w:hAnsi="Times"/>
+          <w:color w:val="000000"/>
+          <w:sz w:val="20"/>
+          <w:szCs w:val="20"/>
+        </w:rPr>
+        <w:t xml:space="preserve">tendría que arrastrar </w:t>
+      </w:r>
+      <w:r>
+        <w:rPr>
+          <w:rFonts w:ascii="Times" w:eastAsia="Times" w:hAnsi="Times"/>
+          <w:color w:val="000000"/>
+          <w:sz w:val="20"/>
+          <w:szCs w:val="20"/>
+        </w:rPr>
+        <w:t>dicho</w:t>
+      </w:r>
+      <w:r>
+        <w:rPr>
+          <w:rFonts w:ascii="Times" w:eastAsia="Times" w:hAnsi="Times"/>
+          <w:color w:val="000000"/>
+          <w:sz w:val="20"/>
+          <w:szCs w:val="20"/>
+        </w:rPr>
+        <w:t xml:space="preserve"> campo a la </w:t>
+      </w:r>
+      <w:r>
+        <w:rPr>
+          <w:rFonts w:ascii="Times" w:eastAsia="Times" w:hAnsi="Times"/>
+          <w:i/>
+          <w:iCs/>
+          <w:color w:val="000000"/>
+          <w:sz w:val="20"/>
+          <w:szCs w:val="20"/>
+        </w:rPr>
+        <w:t>m</w:t>
+      </w:r>
+      <w:r>
+        <w:rPr>
+          <w:rFonts w:ascii="Times" w:eastAsia="Times" w:hAnsi="Times"/>
+          <w:i/>
+          <w:iCs/>
+          <w:color w:val="000000"/>
+          <w:sz w:val="20"/>
+          <w:szCs w:val="20"/>
+        </w:rPr>
+        <w:t xml:space="preserve">arca </w:t>
+      </w:r>
+      <w:r>
+        <w:rPr>
+          <w:rFonts w:ascii="Times" w:eastAsia="Times" w:hAnsi="Times"/>
+          <w:b/>
+          <w:bCs/>
+          <w:i/>
+          <w:iCs/>
+          <w:color w:val="000000"/>
+          <w:sz w:val="20"/>
+          <w:szCs w:val="20"/>
+        </w:rPr>
+        <w:t>Detalle</w:t>
+      </w:r>
+      <w:r>
+        <w:rPr>
+          <w:rFonts w:ascii="Times" w:eastAsia="Times" w:hAnsi="Times"/>
+          <w:color w:val="000000"/>
+          <w:sz w:val="20"/>
+          <w:szCs w:val="20"/>
+        </w:rPr>
+        <w:t>.</w:t>
+      </w:r>
+      <w:r>
+        <w:rPr>
+          <w:rFonts w:ascii="Times" w:eastAsia="Times" w:hAnsi="Times"/>
+          <w:b/>
+          <w:bCs/>
+          <w:i/>
+          <w:iCs/>
+          <w:color w:val="000000"/>
+          <w:sz w:val="20"/>
+          <w:szCs w:val="20"/>
+        </w:rPr>
+        <w:t xml:space="preserve"> </w:t>
+      </w:r>
+      <w:r>
+        <w:rPr>
+          <w:rFonts w:ascii="Times" w:eastAsia="Times" w:hAnsi="Times"/>
+          <w:color w:val="000000"/>
+          <w:sz w:val="20"/>
+          <w:szCs w:val="20"/>
+        </w:rPr>
+        <w:t xml:space="preserve">En consecuencia, los datos de </w:t>
+      </w:r>
+      <w:r>
+        <w:rPr>
+          <w:rFonts w:ascii="Times" w:eastAsia="Times" w:hAnsi="Times"/>
+          <w:b/>
+          <w:bCs/>
+          <w:i/>
+          <w:iCs/>
+          <w:color w:val="000000"/>
+          <w:sz w:val="20"/>
+          <w:szCs w:val="20"/>
+        </w:rPr>
+        <w:t>Sales</w:t>
+      </w:r>
+      <w:r>
+        <w:rPr>
+          <w:rFonts w:ascii="Times" w:eastAsia="Times" w:hAnsi="Times"/>
+          <w:b/>
+          <w:bCs/>
+          <w:i/>
+          <w:iCs/>
+          <w:color w:val="000000"/>
+          <w:sz w:val="20"/>
+          <w:szCs w:val="20"/>
+        </w:rPr>
+        <w:t xml:space="preserve"> </w:t>
+      </w:r>
+      <w:r>
+        <w:rPr>
+          <w:rFonts w:ascii="Times" w:eastAsia="Times" w:hAnsi="Times"/>
+          <w:color w:val="000000"/>
+          <w:sz w:val="20"/>
+          <w:szCs w:val="20"/>
+        </w:rPr>
+        <w:t xml:space="preserve">vs </w:t>
+      </w:r>
+      <w:r>
+        <w:rPr>
+          <w:rFonts w:ascii="Times" w:eastAsia="Times" w:hAnsi="Times"/>
+          <w:b/>
+          <w:bCs/>
+          <w:i/>
+          <w:iCs/>
+          <w:color w:val="000000"/>
+          <w:sz w:val="20"/>
+          <w:szCs w:val="20"/>
+        </w:rPr>
+        <w:t>Target</w:t>
+      </w:r>
+      <w:r>
+        <w:rPr>
+          <w:rFonts w:ascii="Times" w:eastAsia="Times" w:hAnsi="Times"/>
+          <w:color w:val="000000"/>
+          <w:sz w:val="20"/>
+          <w:szCs w:val="20"/>
+        </w:rPr>
+        <w:t xml:space="preserve"> se mantendrían </w:t>
+      </w:r>
+      <w:r>
+        <w:rPr>
+          <w:rFonts w:ascii="Times" w:eastAsia="Times" w:hAnsi="Times"/>
+          <w:color w:val="000000"/>
+          <w:sz w:val="20"/>
+          <w:szCs w:val="20"/>
+        </w:rPr>
+        <w:t xml:space="preserve">consistentes y </w:t>
+      </w:r>
+      <w:r>
+        <w:rPr>
+          <w:rFonts w:ascii="Times" w:eastAsia="Times" w:hAnsi="Times"/>
+          <w:color w:val="000000"/>
+          <w:sz w:val="20"/>
+          <w:szCs w:val="20"/>
+        </w:rPr>
+        <w:t xml:space="preserve">alineados a </w:t>
+      </w:r>
+      <w:r>
+        <w:rPr>
+          <w:rFonts w:ascii="Times" w:eastAsia="Times" w:hAnsi="Times"/>
+          <w:color w:val="000000"/>
+          <w:sz w:val="20"/>
+          <w:szCs w:val="20"/>
+        </w:rPr>
+        <w:t xml:space="preserve">cada </w:t>
+      </w:r>
+      <w:r>
+        <w:rPr>
+          <w:rFonts w:ascii="Times" w:eastAsia="Times" w:hAnsi="Times"/>
+          <w:b/>
+          <w:bCs/>
+          <w:i/>
+          <w:iCs/>
+          <w:color w:val="000000"/>
+          <w:sz w:val="20"/>
+          <w:szCs w:val="20"/>
+        </w:rPr>
+        <w:t>Categoría</w:t>
+      </w:r>
+      <w:r>
+        <w:rPr>
+          <w:rFonts w:ascii="Times" w:eastAsia="Times" w:hAnsi="Times"/>
+          <w:color w:val="000000"/>
+          <w:sz w:val="20"/>
+          <w:szCs w:val="20"/>
+        </w:rPr>
+        <w:t>.</w:t>
+      </w:r>
+      <w:r>
+        <w:rPr>
+          <w:rFonts w:ascii="Times" w:eastAsia="Times" w:hAnsi="Times"/>
+          <w:color w:val="000000"/>
+          <w:sz w:val="20"/>
+          <w:szCs w:val="20"/>
+        </w:rPr>
+        <w:t xml:space="preserve"> </w:t>
+      </w:r>
+    </w:p>
+    <w:p>
+      <w:pPr>
+        <w:rPr>
+          <w:rFonts w:ascii="Times" w:eastAsia="Times" w:hAnsi="Times"/>
+          <w:color w:val="000000"/>
+          <w:sz w:val="20"/>
+          <w:szCs w:val="20"/>
+        </w:rPr>
+      </w:pPr>
+      <w:r>
+        <w:rPr>
+          <w:rFonts w:ascii="Times" w:eastAsia="Times" w:hAnsi="Times"/>
+          <w:b/>
+          <w:bCs/>
+          <w:color w:val="000000"/>
+          <w:sz w:val="20"/>
+          <w:szCs w:val="20"/>
+        </w:rPr>
+        <w:t>IMPORTANTE</w:t>
+      </w:r>
+      <w:r>
+        <w:rPr>
+          <w:rFonts w:ascii="Times" w:eastAsia="Times" w:hAnsi="Times"/>
+          <w:color w:val="000000"/>
+          <w:sz w:val="20"/>
+          <w:szCs w:val="20"/>
+        </w:rPr>
+        <w:t xml:space="preserve">: </w:t>
+      </w:r>
+      <w:r>
+        <w:rPr>
+          <w:rFonts w:ascii="Times" w:eastAsia="Times" w:hAnsi="Times"/>
+          <w:color w:val="000000"/>
+          <w:sz w:val="20"/>
+          <w:szCs w:val="20"/>
+        </w:rPr>
+        <w:t xml:space="preserve">Ahora, si usted </w:t>
+      </w:r>
+      <w:r>
+        <w:rPr>
+          <w:rFonts w:ascii="Times" w:eastAsia="Times" w:hAnsi="Times"/>
+          <w:color w:val="000000"/>
+          <w:sz w:val="20"/>
+          <w:szCs w:val="20"/>
+        </w:rPr>
+        <w:t xml:space="preserve">considera arrastrar </w:t>
+      </w:r>
+      <w:r>
+        <w:rPr>
+          <w:rFonts w:ascii="Times" w:eastAsia="Times" w:hAnsi="Times"/>
+          <w:b/>
+          <w:bCs/>
+          <w:i/>
+          <w:iCs/>
+          <w:color w:val="000000"/>
+          <w:sz w:val="20"/>
+          <w:szCs w:val="20"/>
+        </w:rPr>
+        <w:t xml:space="preserve">Category </w:t>
+      </w:r>
+      <w:r>
+        <w:rPr>
+          <w:rFonts w:ascii="Times" w:eastAsia="Times" w:hAnsi="Times"/>
+          <w:color w:val="000000"/>
+          <w:sz w:val="20"/>
+          <w:szCs w:val="20"/>
+        </w:rPr>
+        <w:t>a</w:t>
+      </w:r>
+      <w:r>
+        <w:rPr>
+          <w:rFonts w:ascii="Times" w:eastAsia="Times" w:hAnsi="Times"/>
+          <w:color w:val="000000"/>
+          <w:sz w:val="20"/>
+          <w:szCs w:val="20"/>
+        </w:rPr>
+        <w:t xml:space="preserve"> la </w:t>
+      </w:r>
+      <w:r>
+        <w:rPr>
+          <w:rFonts w:ascii="Times" w:eastAsia="Times" w:hAnsi="Times"/>
+          <w:i/>
+          <w:iCs/>
+          <w:color w:val="000000"/>
+          <w:sz w:val="20"/>
+          <w:szCs w:val="20"/>
+        </w:rPr>
+        <w:t xml:space="preserve">marca </w:t>
+      </w:r>
+      <w:r>
+        <w:rPr>
+          <w:rFonts w:ascii="Times" w:eastAsia="Times" w:hAnsi="Times"/>
+          <w:b/>
+          <w:bCs/>
+          <w:i/>
+          <w:iCs/>
+          <w:color w:val="000000"/>
+          <w:sz w:val="20"/>
+          <w:szCs w:val="20"/>
+        </w:rPr>
+        <w:t xml:space="preserve">Detalle, </w:t>
+      </w:r>
+      <w:r>
+        <w:rPr>
+          <w:rFonts w:ascii="Times" w:eastAsia="Times" w:hAnsi="Times"/>
+          <w:color w:val="000000"/>
+          <w:sz w:val="20"/>
+          <w:szCs w:val="20"/>
+        </w:rPr>
+        <w:t xml:space="preserve">en vez de dejarla en filas, </w:t>
+      </w:r>
+      <w:r>
+        <w:rPr>
+          <w:rFonts w:ascii="Times" w:eastAsia="Times" w:hAnsi="Times"/>
+          <w:color w:val="000000"/>
+          <w:sz w:val="20"/>
+          <w:szCs w:val="20"/>
+        </w:rPr>
+        <w:t xml:space="preserve">sus posibles campos calculados dentro del </w:t>
+      </w:r>
+      <w:r>
+        <w:rPr>
+          <w:rFonts w:ascii="Times" w:eastAsia="Times" w:hAnsi="Times"/>
+          <w:b/>
+          <w:bCs/>
+          <w:i/>
+          <w:iCs/>
+          <w:color w:val="000000"/>
+          <w:sz w:val="20"/>
+          <w:szCs w:val="20"/>
+        </w:rPr>
+        <w:t xml:space="preserve">Blend </w:t>
+      </w:r>
+      <w:r>
+        <w:rPr>
+          <w:rFonts w:ascii="Times" w:eastAsia="Times" w:hAnsi="Times"/>
+          <w:color w:val="000000"/>
+          <w:sz w:val="20"/>
+          <w:szCs w:val="20"/>
+        </w:rPr>
+        <w:t xml:space="preserve">también tendrían que estar </w:t>
+      </w:r>
+      <w:r>
+        <w:rPr>
+          <w:rFonts w:ascii="Times" w:eastAsia="Times" w:hAnsi="Times"/>
+          <w:color w:val="000000"/>
+          <w:sz w:val="20"/>
+          <w:szCs w:val="20"/>
+        </w:rPr>
+        <w:t xml:space="preserve">granulados </w:t>
+      </w:r>
+      <w:r>
+        <w:rPr>
+          <w:rFonts w:ascii="Times" w:eastAsia="Times" w:hAnsi="Times"/>
+          <w:color w:val="000000"/>
+          <w:sz w:val="20"/>
+          <w:szCs w:val="20"/>
+        </w:rPr>
+        <w:t xml:space="preserve">haciendo uso </w:t>
+      </w:r>
+      <w:r>
+        <w:rPr>
+          <w:rFonts w:ascii="Times" w:eastAsia="Times" w:hAnsi="Times"/>
+          <w:color w:val="000000"/>
+          <w:sz w:val="20"/>
+          <w:szCs w:val="20"/>
+        </w:rPr>
+        <w:t>de</w:t>
+      </w:r>
+      <w:r>
+        <w:rPr>
+          <w:rFonts w:ascii="Times" w:eastAsia="Times" w:hAnsi="Times"/>
+          <w:color w:val="000000"/>
+          <w:sz w:val="20"/>
+          <w:szCs w:val="20"/>
+        </w:rPr>
+        <w:t xml:space="preserve"> la </w:t>
+      </w:r>
+      <w:r>
+        <w:rPr>
+          <w:rFonts w:ascii="Times" w:eastAsia="Times" w:hAnsi="Times"/>
+          <w:i/>
+          <w:iCs/>
+          <w:color w:val="000000"/>
+          <w:sz w:val="20"/>
+          <w:szCs w:val="20"/>
+        </w:rPr>
+        <w:t xml:space="preserve">marca </w:t>
+      </w:r>
+      <w:r>
+        <w:rPr>
+          <w:rFonts w:ascii="Times" w:eastAsia="Times" w:hAnsi="Times"/>
+          <w:b/>
+          <w:bCs/>
+          <w:i/>
+          <w:iCs/>
+          <w:color w:val="000000"/>
+          <w:sz w:val="20"/>
+          <w:szCs w:val="20"/>
+        </w:rPr>
+        <w:t xml:space="preserve">Detalle. </w:t>
+      </w:r>
+    </w:p>
+    <w:p>
+      <w:pPr>
+        <w:rPr>
+          <w:rFonts w:ascii="Times" w:eastAsia="Times" w:hAnsi="Times"/>
+          <w:b/>
+          <w:bCs/>
+          <w:i/>
+          <w:iCs/>
+          <w:color w:val="000000"/>
+          <w:sz w:val="20"/>
+          <w:szCs w:val="20"/>
+        </w:rPr>
+      </w:pPr>
+      <w:r>
+        <w:rPr>
+          <w:rFonts w:ascii="Times" w:eastAsia="Times" w:hAnsi="Times"/>
+          <w:color w:val="000000"/>
+          <w:sz w:val="20"/>
+          <w:szCs w:val="20"/>
+        </w:rPr>
+        <w:t>Caso aparte, a</w:t>
+      </w:r>
+      <w:r>
+        <w:rPr>
+          <w:rFonts w:ascii="Times" w:eastAsia="Times" w:hAnsi="Times"/>
+          <w:color w:val="000000"/>
+          <w:sz w:val="20"/>
+          <w:szCs w:val="20"/>
+        </w:rPr>
+        <w:t xml:space="preserve">cá nuestra configuración de </w:t>
+      </w:r>
+      <w:r>
+        <w:rPr>
+          <w:rFonts w:ascii="Times" w:eastAsia="Times" w:hAnsi="Times"/>
+          <w:b/>
+          <w:bCs/>
+          <w:i/>
+          <w:iCs/>
+          <w:color w:val="000000"/>
+          <w:sz w:val="20"/>
+          <w:szCs w:val="20"/>
+        </w:rPr>
+        <w:t>Filtro.</w:t>
+      </w:r>
+    </w:p>
+    <w:p>
+      <w:pPr>
+        <w:rPr>
+          <w:rFonts w:ascii="Times" w:eastAsia="Times" w:hAnsi="Times"/>
+          <w:color w:val="000000"/>
+          <w:sz w:val="20"/>
+          <w:szCs w:val="20"/>
+        </w:rPr>
+      </w:pPr>
+      <w:r>
+        <w:rPr>
+          <w:rFonts w:ascii="Times" w:eastAsia="Times" w:hAnsi="Times"/>
+          <w:noProof/>
+          <w:color w:val="000000"/>
+          <w:sz w:val="20"/>
+          <w:szCs w:val="20"/>
+        </w:rPr>
+        <w:drawing>
+          <wp:inline distT="0" distB="0" distL="0" distR="0" wp14:anchorId="038068F9" wp14:editId="12EBE840">
+            <wp:extent cx="1152525" cy="613202"/>
+            <wp:effectExtent l="0" t="0" r="0" b="0"/>
+            <wp:docPr id="40" name="Imagen 40" descr="Interfaz de usuario gráfica, Aplicación, Tabla, Word&#10;&#10;Descripción generada automáticamente"/>
+            <wp:cNvGraphicFramePr>
+              <a:graphicFrameLocks xmlns:a="http://schemas.openxmlformats.org/drawingml/2006/main" noChangeAspect="1"/>
+            </wp:cNvGraphicFramePr>
+            <a:graphic xmlns:a="http://schemas.openxmlformats.org/drawingml/2006/main">
+              <a:graphicData uri="http://schemas.openxmlformats.org/drawingml/2006/picture">
+                <pic:pic xmlns:pic="http://schemas.openxmlformats.org/drawingml/2006/picture">
+                  <pic:nvPicPr>
+                    <pic:cNvPr id="40" name="Imagen 40" descr="Interfaz de usuario gráfica, Aplicación, Tabla, Word&#10;&#10;Descripción generada automáticamente"/>
+                    <pic:cNvPicPr/>
+                  </pic:nvPicPr>
+                  <pic:blipFill>
+                    <a:blip r:embed="rId46">
+                      <a:extLst>
+                        <a:ext uri="{28A0092B-C50C-407E-A947-70E740481C1C}">
+                          <a14:useLocalDpi xmlns:a14="http://schemas.microsoft.com/office/drawing/2010/main" val="0"/>
+                        </a:ext>
+                      </a:extLst>
+                    </a:blip>
+                    <a:stretch>
+                      <a:fillRect/>
+                    </a:stretch>
+                  </pic:blipFill>
+                  <pic:spPr>
+                    <a:xfrm>
+                      <a:off x="0" y="0"/>
+                      <a:ext cx="1164713" cy="619687"/>
+                    </a:xfrm>
+                    <a:prstGeom prst="rect">
+                      <a:avLst/>
+                    </a:prstGeom>
+                  </pic:spPr>
+                </pic:pic>
+              </a:graphicData>
+            </a:graphic>
+          </wp:inline>
+        </w:drawing>
+      </w:r>
+    </w:p>
+    <w:p>
+      <w:pPr>
+        <w:pStyle w:val="Ttulo3"/>
+        <w:rPr>
+          <w:rFonts w:ascii="Times" w:eastAsia="Times" w:hAnsi="Times" w:cs="Times"/>
+          <w:b/>
+          <w:bCs/>
+          <w:color w:val="000000" w:themeColor="text1"/>
+          <w:sz w:val="22"/>
+          <w:szCs w:val="22"/>
+        </w:rPr>
+      </w:pPr>
+      <w:r>
+        <w:rPr>
+          <w:rFonts w:ascii="Times" w:eastAsia="Times" w:hAnsi="Times" w:cs="Times"/>
+          <w:b/>
+          <w:bCs/>
+          <w:color w:val="000000" w:themeColor="text1"/>
+          <w:sz w:val="22"/>
+          <w:szCs w:val="22"/>
+        </w:rPr>
+        <w:t xml:space="preserve">Creando </w:t>
+      </w:r>
+      <w:r>
+        <w:rPr>
+          <w:rFonts w:ascii="Times" w:eastAsia="Times" w:hAnsi="Times" w:cs="Times"/>
+          <w:b/>
+          <w:bCs/>
+          <w:color w:val="000000" w:themeColor="text1"/>
+          <w:sz w:val="22"/>
+          <w:szCs w:val="22"/>
+        </w:rPr>
+        <w:t>nuestro campo calculado</w:t>
+      </w:r>
+      <w:r>
+        <w:rPr>
+          <w:rFonts w:ascii="Times" w:eastAsia="Times" w:hAnsi="Times" w:cs="Times"/>
+          <w:b/>
+          <w:bCs/>
+          <w:color w:val="000000" w:themeColor="text1"/>
+          <w:sz w:val="22"/>
+          <w:szCs w:val="22"/>
+        </w:rPr>
+        <w:br/>
+      </w:r>
+    </w:p>
+    <w:p>
+      <w:pPr>
+        <w:rPr>
+          <w:rFonts w:ascii="Times" w:eastAsia="Times" w:hAnsi="Times"/>
+          <w:color w:val="000000"/>
+          <w:sz w:val="20"/>
+          <w:szCs w:val="20"/>
+        </w:rPr>
+      </w:pPr>
+      <w:r>
+        <w:rPr>
+          <w:rFonts w:ascii="Times" w:eastAsia="Times" w:hAnsi="Times"/>
+          <w:color w:val="000000"/>
+          <w:sz w:val="20"/>
+          <w:szCs w:val="20"/>
+        </w:rPr>
+        <w:t xml:space="preserve">Hagamos clic derecho sobre el campo </w:t>
+      </w:r>
+      <w:r>
+        <w:rPr>
+          <w:rFonts w:ascii="Times" w:eastAsia="Times" w:hAnsi="Times"/>
+          <w:b/>
+          <w:bCs/>
+          <w:i/>
+          <w:iCs/>
+          <w:color w:val="000000"/>
+          <w:sz w:val="20"/>
+          <w:szCs w:val="20"/>
+        </w:rPr>
+        <w:t xml:space="preserve">Sales </w:t>
+      </w:r>
+      <w:r>
+        <w:rPr>
+          <w:rFonts w:ascii="Times" w:eastAsia="Times" w:hAnsi="Times"/>
+          <w:color w:val="000000"/>
+          <w:sz w:val="20"/>
+          <w:szCs w:val="20"/>
+        </w:rPr>
+        <w:t xml:space="preserve">y seleccionemos la opción </w:t>
+      </w:r>
+      <w:r>
+        <w:rPr>
+          <w:rFonts w:ascii="Times" w:eastAsia="Times" w:hAnsi="Times"/>
+          <w:i/>
+          <w:iCs/>
+          <w:color w:val="000000"/>
+          <w:sz w:val="20"/>
+          <w:szCs w:val="20"/>
+        </w:rPr>
+        <w:t xml:space="preserve">Campo calculado… </w:t>
+      </w:r>
+      <w:r>
+        <w:rPr>
+          <w:rFonts w:ascii="Times" w:eastAsia="Times" w:hAnsi="Times"/>
+          <w:color w:val="000000"/>
+          <w:sz w:val="20"/>
+          <w:szCs w:val="20"/>
+        </w:rPr>
+        <w:t xml:space="preserve">después de </w:t>
+      </w:r>
+      <w:r>
+        <w:rPr>
+          <w:rFonts w:ascii="Times" w:eastAsia="Times" w:hAnsi="Times"/>
+          <w:color w:val="000000"/>
+          <w:sz w:val="20"/>
+          <w:szCs w:val="20"/>
+        </w:rPr>
+        <w:t xml:space="preserve">hacer clic en la opción </w:t>
+      </w:r>
+      <w:r>
+        <w:rPr>
+          <w:rFonts w:ascii="Times" w:eastAsia="Times" w:hAnsi="Times"/>
+          <w:i/>
+          <w:iCs/>
+          <w:color w:val="000000"/>
+          <w:sz w:val="20"/>
+          <w:szCs w:val="20"/>
+        </w:rPr>
+        <w:t>Crear</w:t>
+      </w:r>
+      <w:r>
+        <w:rPr>
+          <w:rFonts w:ascii="Times" w:eastAsia="Times" w:hAnsi="Times"/>
+          <w:color w:val="000000"/>
+          <w:sz w:val="20"/>
+          <w:szCs w:val="20"/>
+        </w:rPr>
+        <w:t>.</w:t>
+      </w:r>
+      <w:r>
+        <w:rPr>
+          <w:rFonts w:ascii="Times" w:eastAsia="Times" w:hAnsi="Times"/>
+          <w:color w:val="000000"/>
+          <w:sz w:val="20"/>
+          <w:szCs w:val="20"/>
+        </w:rPr>
+        <w:t xml:space="preserve"> </w:t>
+      </w:r>
+      <w:r>
+        <w:rPr>
+          <w:rFonts w:ascii="Times" w:eastAsia="Times" w:hAnsi="Times"/>
+          <w:color w:val="000000"/>
+          <w:sz w:val="20"/>
+          <w:szCs w:val="20"/>
+        </w:rPr>
+        <w:t xml:space="preserve">En el recuadro </w:t>
+      </w:r>
+      <w:r>
+        <w:rPr>
+          <w:rFonts w:ascii="Times" w:eastAsia="Times" w:hAnsi="Times"/>
+          <w:color w:val="000000"/>
+          <w:sz w:val="20"/>
+          <w:szCs w:val="20"/>
+        </w:rPr>
+        <w:t>para</w:t>
+      </w:r>
+      <w:r>
+        <w:rPr>
+          <w:rFonts w:ascii="Times" w:eastAsia="Times" w:hAnsi="Times"/>
+          <w:color w:val="000000"/>
+          <w:sz w:val="20"/>
+          <w:szCs w:val="20"/>
+        </w:rPr>
+        <w:t xml:space="preserve"> la</w:t>
+      </w:r>
+      <w:r>
+        <w:rPr>
+          <w:rFonts w:ascii="Times" w:eastAsia="Times" w:hAnsi="Times"/>
+          <w:color w:val="000000"/>
+          <w:sz w:val="20"/>
+          <w:szCs w:val="20"/>
+        </w:rPr>
+        <w:t xml:space="preserve"> crea</w:t>
+      </w:r>
+      <w:r>
+        <w:rPr>
+          <w:rFonts w:ascii="Times" w:eastAsia="Times" w:hAnsi="Times"/>
+          <w:color w:val="000000"/>
+          <w:sz w:val="20"/>
+          <w:szCs w:val="20"/>
+        </w:rPr>
+        <w:t>ción de su</w:t>
+      </w:r>
+      <w:r>
+        <w:rPr>
+          <w:rFonts w:ascii="Times" w:eastAsia="Times" w:hAnsi="Times"/>
+          <w:color w:val="000000"/>
+          <w:sz w:val="20"/>
+          <w:szCs w:val="20"/>
+        </w:rPr>
+        <w:t xml:space="preserve"> </w:t>
+      </w:r>
+      <w:r>
+        <w:rPr>
+          <w:rFonts w:ascii="Times" w:eastAsia="Times" w:hAnsi="Times"/>
+          <w:i/>
+          <w:iCs/>
+          <w:color w:val="000000"/>
+          <w:sz w:val="20"/>
+          <w:szCs w:val="20"/>
+        </w:rPr>
+        <w:t xml:space="preserve">Campo calculado </w:t>
+      </w:r>
+      <w:r>
+        <w:rPr>
+          <w:rFonts w:ascii="Times" w:eastAsia="Times" w:hAnsi="Times"/>
+          <w:color w:val="000000"/>
+          <w:sz w:val="20"/>
+          <w:szCs w:val="20"/>
+        </w:rPr>
+        <w:t xml:space="preserve">debe tener inicialmente lo siguiente: </w:t>
+      </w:r>
+    </w:p>
+    <w:p>
+      <w:pPr>
+        <w:rPr>
+          <w:rFonts w:ascii="Times" w:eastAsia="Times" w:hAnsi="Times"/>
+          <w:color w:val="000000"/>
+          <w:sz w:val="20"/>
+          <w:szCs w:val="20"/>
+        </w:rPr>
+      </w:pPr>
+      <w:r>
+        <w:rPr>
+          <w:rFonts w:ascii="Times" w:eastAsia="Times" w:hAnsi="Times"/>
+          <w:noProof/>
+          <w:color w:val="000000"/>
+          <w:sz w:val="20"/>
+          <w:szCs w:val="20"/>
+        </w:rPr>
+        <w:drawing>
+          <wp:inline distT="0" distB="0" distL="0" distR="0" wp14:anchorId="5C2F8E94" wp14:editId="4004313C">
+            <wp:extent cx="4829849" cy="828791"/>
+            <wp:effectExtent l="0" t="0" r="0" b="9525"/>
+            <wp:docPr id="43" name="Imagen 43" descr="Interfaz de usuario gráfica, Texto, Aplicación, Chat o mensaje de texto&#10;&#10;Descripción generada automáticamente"/>
+            <wp:cNvGraphicFramePr>
+              <a:graphicFrameLocks xmlns:a="http://schemas.openxmlformats.org/drawingml/2006/main" noChangeAspect="1"/>
+            </wp:cNvGraphicFramePr>
+            <a:graphic xmlns:a="http://schemas.openxmlformats.org/drawingml/2006/main">
+              <a:graphicData uri="http://schemas.openxmlformats.org/drawingml/2006/picture">
+                <pic:pic xmlns:pic="http://schemas.openxmlformats.org/drawingml/2006/picture">
+                  <pic:nvPicPr>
+                    <pic:cNvPr id="43" name="Imagen 43" descr="Interfaz de usuario gráfica, Texto, Aplicación, Chat o mensaje de texto&#10;&#10;Descripción generada automáticamente"/>
+                    <pic:cNvPicPr/>
+                  </pic:nvPicPr>
+                  <pic:blipFill>
+                    <a:blip r:embed="rId47">
+                      <a:extLst>
+                        <a:ext uri="{28A0092B-C50C-407E-A947-70E740481C1C}">
+                          <a14:useLocalDpi xmlns:a14="http://schemas.microsoft.com/office/drawing/2010/main" val="0"/>
+                        </a:ext>
+                      </a:extLst>
+                    </a:blip>
+                    <a:stretch>
+                      <a:fillRect/>
+                    </a:stretch>
+                  </pic:blipFill>
+                  <pic:spPr>
+                    <a:xfrm>
+                      <a:off x="0" y="0"/>
+                      <a:ext cx="4829849" cy="828791"/>
+                    </a:xfrm>
+                    <a:prstGeom prst="rect">
+                      <a:avLst/>
+                    </a:prstGeom>
+                  </pic:spPr>
+                </pic:pic>
+              </a:graphicData>
+            </a:graphic>
+          </wp:inline>
+        </w:drawing>
+      </w:r>
+    </w:p>
+    <w:p>
+      <w:pPr>
+        <w:rPr>
+          <w:rFonts w:ascii="Times" w:eastAsia="Times" w:hAnsi="Times"/>
+          <w:color w:val="000000"/>
+          <w:sz w:val="20"/>
+          <w:szCs w:val="20"/>
+        </w:rPr>
+      </w:pPr>
+      <w:r>
+        <w:rPr>
+          <w:rFonts w:ascii="Times" w:eastAsia="Times" w:hAnsi="Times"/>
+          <w:color w:val="000000"/>
+          <w:sz w:val="20"/>
+          <w:szCs w:val="20"/>
+        </w:rPr>
+        <w:t xml:space="preserve">Ahora, como le interesa restar su </w:t>
+      </w:r>
+      <w:r>
+        <w:rPr>
+          <w:rFonts w:ascii="Times" w:eastAsia="Times" w:hAnsi="Times"/>
+          <w:b/>
+          <w:bCs/>
+          <w:i/>
+          <w:iCs/>
+          <w:color w:val="000000"/>
+          <w:sz w:val="20"/>
+          <w:szCs w:val="20"/>
+        </w:rPr>
+        <w:t xml:space="preserve">Target </w:t>
+      </w:r>
+      <w:r>
+        <w:rPr>
+          <w:rFonts w:ascii="Times" w:eastAsia="Times" w:hAnsi="Times"/>
+          <w:color w:val="000000"/>
+          <w:sz w:val="20"/>
+          <w:szCs w:val="20"/>
+        </w:rPr>
+        <w:t xml:space="preserve">a </w:t>
+      </w:r>
+      <w:r>
+        <w:rPr>
+          <w:rFonts w:ascii="Times" w:eastAsia="Times" w:hAnsi="Times"/>
+          <w:b/>
+          <w:bCs/>
+          <w:i/>
+          <w:iCs/>
+          <w:color w:val="000000"/>
+          <w:sz w:val="20"/>
+          <w:szCs w:val="20"/>
+        </w:rPr>
+        <w:t>Sales</w:t>
+      </w:r>
+      <w:r>
+        <w:rPr>
+          <w:rFonts w:ascii="Times" w:eastAsia="Times" w:hAnsi="Times"/>
+          <w:color w:val="000000"/>
+          <w:sz w:val="20"/>
+          <w:szCs w:val="20"/>
+        </w:rPr>
+        <w:t xml:space="preserve">, tiene que dirigirse a su otra fuente de datos y, desde ahí, arrastrar </w:t>
+      </w:r>
+      <w:r>
+        <w:rPr>
+          <w:rFonts w:ascii="Times" w:eastAsia="Times" w:hAnsi="Times"/>
+          <w:b/>
+          <w:bCs/>
+          <w:i/>
+          <w:iCs/>
+          <w:color w:val="000000"/>
+          <w:sz w:val="20"/>
+          <w:szCs w:val="20"/>
+        </w:rPr>
+        <w:t xml:space="preserve">Target </w:t>
+      </w:r>
+      <w:r>
+        <w:rPr>
+          <w:rFonts w:ascii="Times" w:eastAsia="Times" w:hAnsi="Times"/>
+          <w:color w:val="000000"/>
+          <w:sz w:val="20"/>
+          <w:szCs w:val="20"/>
+        </w:rPr>
+        <w:t>al recuadro de</w:t>
+      </w:r>
+      <w:r>
+        <w:rPr>
+          <w:rFonts w:ascii="Times" w:eastAsia="Times" w:hAnsi="Times"/>
+          <w:color w:val="000000"/>
+          <w:sz w:val="20"/>
+          <w:szCs w:val="20"/>
+        </w:rPr>
+        <w:t xml:space="preserve"> </w:t>
+      </w:r>
+      <w:r>
+        <w:rPr>
+          <w:rFonts w:ascii="Times" w:eastAsia="Times" w:hAnsi="Times"/>
+          <w:b/>
+          <w:bCs/>
+          <w:i/>
+          <w:iCs/>
+          <w:color w:val="000000"/>
+          <w:sz w:val="20"/>
+          <w:szCs w:val="20"/>
+        </w:rPr>
+        <w:t xml:space="preserve">Campo calculado. </w:t>
+      </w:r>
+      <w:r>
+        <w:rPr>
+          <w:rFonts w:ascii="Times" w:eastAsia="Times" w:hAnsi="Times"/>
+          <w:color w:val="000000"/>
+          <w:sz w:val="20"/>
+          <w:szCs w:val="20"/>
+        </w:rPr>
+        <w:t>Verá lo siguiente:</w:t>
+      </w:r>
+    </w:p>
+    <w:p>
+      <w:pPr>
+        <w:rPr>
+          <w:rFonts w:ascii="Times" w:eastAsia="Times" w:hAnsi="Times"/>
+          <w:color w:val="000000"/>
+          <w:sz w:val="20"/>
+          <w:szCs w:val="20"/>
+        </w:rPr>
+      </w:pPr>
+      <w:r>
+        <w:rPr>
+          <w:rFonts w:ascii="Times" w:eastAsia="Times" w:hAnsi="Times"/>
+          <w:noProof/>
+          <w:color w:val="000000"/>
+          <w:sz w:val="20"/>
+          <w:szCs w:val="20"/>
+        </w:rPr>
+        <w:drawing>
+          <wp:inline distT="0" distB="0" distL="0" distR="0" wp14:anchorId="020D0E95" wp14:editId="3DD6C379">
+            <wp:extent cx="4848902" cy="819264"/>
+            <wp:effectExtent l="0" t="0" r="8890" b="0"/>
+            <wp:docPr id="44" name="Imagen 44" descr="Interfaz de usuario gráfica, Texto, Aplicación&#10;&#10;Descripción generada automáticamente"/>
+            <wp:cNvGraphicFramePr>
+              <a:graphicFrameLocks xmlns:a="http://schemas.openxmlformats.org/drawingml/2006/main" noChangeAspect="1"/>
+            </wp:cNvGraphicFramePr>
+            <a:graphic xmlns:a="http://schemas.openxmlformats.org/drawingml/2006/main">
+              <a:graphicData uri="http://schemas.openxmlformats.org/drawingml/2006/picture">
+                <pic:pic xmlns:pic="http://schemas.openxmlformats.org/drawingml/2006/picture">
+                  <pic:nvPicPr>
+                    <pic:cNvPr id="44" name="Imagen 44" descr="Interfaz de usuario gráfica, Texto, Aplicación&#10;&#10;Descripción generada automáticamente"/>
+                    <pic:cNvPicPr/>
+                  </pic:nvPicPr>
+                  <pic:blipFill>
+                    <a:blip r:embed="rId48">
+                      <a:extLst>
+                        <a:ext uri="{28A0092B-C50C-407E-A947-70E740481C1C}">
+                          <a14:useLocalDpi xmlns:a14="http://schemas.microsoft.com/office/drawing/2010/main" val="0"/>
+                        </a:ext>
+                      </a:extLst>
+                    </a:blip>
+                    <a:stretch>
+                      <a:fillRect/>
+                    </a:stretch>
+                  </pic:blipFill>
+                  <pic:spPr>
+                    <a:xfrm>
+                      <a:off x="0" y="0"/>
+                      <a:ext cx="4848902" cy="819264"/>
+                    </a:xfrm>
+                    <a:prstGeom prst="rect">
+                      <a:avLst/>
+                    </a:prstGeom>
+                  </pic:spPr>
+                </pic:pic>
+              </a:graphicData>
+            </a:graphic>
+          </wp:inline>
+        </w:drawing>
+      </w:r>
+    </w:p>
+    <w:p>
+      <w:pPr>
+        <w:rPr>
+          <w:rFonts w:ascii="Times" w:eastAsia="Times" w:hAnsi="Times"/>
+          <w:color w:val="000000"/>
+          <w:sz w:val="20"/>
+          <w:szCs w:val="20"/>
+        </w:rPr>
+      </w:pPr>
+      <w:r>
+        <w:rPr>
+          <w:rFonts w:ascii="Times" w:eastAsia="Times" w:hAnsi="Times"/>
+          <w:color w:val="000000"/>
+          <w:sz w:val="20"/>
+          <w:szCs w:val="20"/>
+        </w:rPr>
+        <w:lastRenderedPageBreak/>
+        <w:t xml:space="preserve">En principio, </w:t>
+      </w:r>
+      <w:r>
+        <w:rPr>
+          <w:rFonts w:ascii="Times" w:eastAsia="Times" w:hAnsi="Times"/>
+          <w:color w:val="000000"/>
+          <w:sz w:val="20"/>
+          <w:szCs w:val="20"/>
+        </w:rPr>
+        <w:t xml:space="preserve">la </w:t>
+      </w:r>
+      <w:r>
+        <w:rPr>
+          <w:rFonts w:ascii="Times" w:eastAsia="Times" w:hAnsi="Times"/>
+          <w:color w:val="000000"/>
+          <w:sz w:val="20"/>
+          <w:szCs w:val="20"/>
+        </w:rPr>
+        <w:t xml:space="preserve">anterior </w:t>
+      </w:r>
+      <w:r>
+        <w:rPr>
+          <w:rFonts w:ascii="Times" w:eastAsia="Times" w:hAnsi="Times"/>
+          <w:color w:val="000000"/>
+          <w:sz w:val="20"/>
+          <w:szCs w:val="20"/>
+        </w:rPr>
+        <w:t>ecuación marca</w:t>
+      </w:r>
+      <w:r>
+        <w:rPr>
+          <w:rFonts w:ascii="Times" w:eastAsia="Times" w:hAnsi="Times"/>
+          <w:color w:val="000000"/>
+          <w:sz w:val="20"/>
+          <w:szCs w:val="20"/>
+        </w:rPr>
+        <w:t>ría</w:t>
+      </w:r>
+      <w:r>
+        <w:rPr>
+          <w:rFonts w:ascii="Times" w:eastAsia="Times" w:hAnsi="Times"/>
+          <w:color w:val="000000"/>
+          <w:sz w:val="20"/>
+          <w:szCs w:val="20"/>
+        </w:rPr>
+        <w:t xml:space="preserve"> </w:t>
+      </w:r>
+      <w:r>
+        <w:rPr>
+          <w:rFonts w:ascii="Times" w:eastAsia="Times" w:hAnsi="Times"/>
+          <w:i/>
+          <w:iCs/>
+          <w:color w:val="000000"/>
+          <w:sz w:val="20"/>
+          <w:szCs w:val="20"/>
+        </w:rPr>
+        <w:t>error</w:t>
+      </w:r>
+      <w:r>
+        <w:rPr>
+          <w:rFonts w:ascii="Times" w:eastAsia="Times" w:hAnsi="Times"/>
+          <w:i/>
+          <w:iCs/>
+          <w:color w:val="000000"/>
+          <w:sz w:val="20"/>
+          <w:szCs w:val="20"/>
+        </w:rPr>
+        <w:t xml:space="preserve"> </w:t>
+      </w:r>
+      <w:r>
+        <w:rPr>
+          <w:rFonts w:ascii="Times" w:eastAsia="Times" w:hAnsi="Times"/>
+          <w:color w:val="000000"/>
+          <w:sz w:val="20"/>
+          <w:szCs w:val="20"/>
+        </w:rPr>
+        <w:t xml:space="preserve">debido a que </w:t>
+      </w:r>
+      <w:r>
+        <w:rPr>
+          <w:rFonts w:ascii="Times" w:eastAsia="Times" w:hAnsi="Times"/>
+          <w:color w:val="000000"/>
+          <w:sz w:val="20"/>
+          <w:szCs w:val="20"/>
+        </w:rPr>
+        <w:t>estamos intentando operar matemáticamente un campo agregado</w:t>
+      </w:r>
+      <w:r>
+        <w:rPr>
+          <w:rFonts w:ascii="Times" w:eastAsia="Times" w:hAnsi="Times"/>
+          <w:color w:val="000000"/>
+          <w:sz w:val="20"/>
+          <w:szCs w:val="20"/>
+        </w:rPr>
+        <w:t xml:space="preserve"> (</w:t>
+      </w:r>
+      <w:r>
+        <w:rPr>
+          <w:rFonts w:ascii="Times" w:eastAsia="Times" w:hAnsi="Times"/>
+          <w:b/>
+          <w:bCs/>
+          <w:i/>
+          <w:iCs/>
+          <w:color w:val="000000"/>
+          <w:sz w:val="20"/>
+          <w:szCs w:val="20"/>
+        </w:rPr>
+        <w:t>Target</w:t>
+      </w:r>
+      <w:r>
+        <w:rPr>
+          <w:rFonts w:ascii="Times" w:eastAsia="Times" w:hAnsi="Times"/>
+          <w:color w:val="000000"/>
+          <w:sz w:val="20"/>
+          <w:szCs w:val="20"/>
+        </w:rPr>
+        <w:t>)</w:t>
+      </w:r>
+      <w:r>
+        <w:rPr>
+          <w:rFonts w:ascii="Times" w:eastAsia="Times" w:hAnsi="Times"/>
+          <w:color w:val="000000"/>
+          <w:sz w:val="20"/>
+          <w:szCs w:val="20"/>
+        </w:rPr>
+        <w:t xml:space="preserve"> con otro que no</w:t>
+      </w:r>
+      <w:r>
+        <w:rPr>
+          <w:rFonts w:ascii="Times" w:eastAsia="Times" w:hAnsi="Times"/>
+          <w:color w:val="000000"/>
+          <w:sz w:val="20"/>
+          <w:szCs w:val="20"/>
+        </w:rPr>
+        <w:t xml:space="preserve"> (</w:t>
+      </w:r>
+      <w:r>
+        <w:rPr>
+          <w:rFonts w:ascii="Times" w:eastAsia="Times" w:hAnsi="Times"/>
+          <w:b/>
+          <w:bCs/>
+          <w:i/>
+          <w:iCs/>
+          <w:color w:val="000000"/>
+          <w:sz w:val="20"/>
+          <w:szCs w:val="20"/>
+        </w:rPr>
+        <w:t>Sales</w:t>
+      </w:r>
+      <w:r>
+        <w:rPr>
+          <w:rFonts w:ascii="Times" w:eastAsia="Times" w:hAnsi="Times"/>
+          <w:color w:val="000000"/>
+          <w:sz w:val="20"/>
+          <w:szCs w:val="20"/>
+        </w:rPr>
+        <w:t>)</w:t>
+      </w:r>
+      <w:r>
+        <w:rPr>
+          <w:rFonts w:ascii="Times" w:eastAsia="Times" w:hAnsi="Times"/>
+          <w:color w:val="000000"/>
+          <w:sz w:val="20"/>
+          <w:szCs w:val="20"/>
+        </w:rPr>
+        <w:t>; entonces, para que el cálculo sea legítimo</w:t>
+      </w:r>
+      <w:r>
+        <w:rPr>
+          <w:rFonts w:ascii="Times" w:eastAsia="Times" w:hAnsi="Times"/>
+          <w:color w:val="000000"/>
+          <w:sz w:val="20"/>
+          <w:szCs w:val="20"/>
+        </w:rPr>
+        <w:t xml:space="preserve"> y correcto (al menos en un </w:t>
+      </w:r>
+      <w:r>
+        <w:rPr>
+          <w:rFonts w:ascii="Times" w:eastAsia="Times" w:hAnsi="Times"/>
+          <w:b/>
+          <w:bCs/>
+          <w:i/>
+          <w:iCs/>
+          <w:color w:val="000000"/>
+          <w:sz w:val="20"/>
+          <w:szCs w:val="20"/>
+        </w:rPr>
+        <w:t>Blend</w:t>
+      </w:r>
+      <w:r>
+        <w:rPr>
+          <w:rFonts w:ascii="Times" w:eastAsia="Times" w:hAnsi="Times"/>
+          <w:color w:val="000000"/>
+          <w:sz w:val="20"/>
+          <w:szCs w:val="20"/>
+        </w:rPr>
+        <w:t>)</w:t>
+      </w:r>
+      <w:r>
+        <w:rPr>
+          <w:rFonts w:ascii="Times" w:eastAsia="Times" w:hAnsi="Times"/>
+          <w:color w:val="000000"/>
+          <w:sz w:val="20"/>
+          <w:szCs w:val="20"/>
+        </w:rPr>
+        <w:t xml:space="preserve">, debemos </w:t>
+      </w:r>
+      <w:r>
+        <w:rPr>
+          <w:rFonts w:ascii="Times" w:eastAsia="Times" w:hAnsi="Times"/>
+          <w:i/>
+          <w:iCs/>
+          <w:color w:val="000000"/>
+          <w:sz w:val="20"/>
+          <w:szCs w:val="20"/>
+        </w:rPr>
+        <w:t>agregar</w:t>
+      </w:r>
+      <w:r>
+        <w:rPr>
+          <w:rFonts w:ascii="Times" w:eastAsia="Times" w:hAnsi="Times"/>
+          <w:color w:val="000000"/>
+          <w:sz w:val="20"/>
+          <w:szCs w:val="20"/>
+        </w:rPr>
+        <w:t xml:space="preserve"> todos</w:t>
+      </w:r>
+      <w:r>
+        <w:rPr>
+          <w:rFonts w:ascii="Times" w:eastAsia="Times" w:hAnsi="Times"/>
+          <w:color w:val="000000"/>
+          <w:sz w:val="20"/>
+          <w:szCs w:val="20"/>
+        </w:rPr>
+        <w:t xml:space="preserve"> los campos</w:t>
+      </w:r>
+      <w:r>
+        <w:rPr>
+          <w:rFonts w:ascii="Times" w:eastAsia="Times" w:hAnsi="Times"/>
+          <w:color w:val="000000"/>
+          <w:sz w:val="20"/>
+          <w:szCs w:val="20"/>
+        </w:rPr>
+        <w:t>. Tal que así:</w:t>
+      </w:r>
+    </w:p>
+    <w:p>
+      <w:pPr>
+        <w:rPr>
+          <w:rFonts w:ascii="Times" w:eastAsia="Times" w:hAnsi="Times"/>
+          <w:color w:val="000000"/>
+          <w:sz w:val="20"/>
+          <w:szCs w:val="20"/>
+        </w:rPr>
+      </w:pPr>
+      <w:r>
+        <w:rPr>
+          <w:rFonts w:ascii="Times" w:eastAsia="Times" w:hAnsi="Times"/>
+          <w:noProof/>
+          <w:color w:val="000000"/>
+          <w:sz w:val="20"/>
+          <w:szCs w:val="20"/>
+        </w:rPr>
+        <w:drawing>
+          <wp:inline distT="0" distB="0" distL="0" distR="0" wp14:anchorId="42ED1283" wp14:editId="74A15D78">
+            <wp:extent cx="4839375" cy="2829320"/>
+            <wp:effectExtent l="0" t="0" r="0" b="9525"/>
+            <wp:docPr id="45" name="Imagen 45" descr="Interfaz de usuario gráfica, Texto, Aplicación, Correo electrónico&#10;&#10;Descripción generada automáticamente"/>
+            <wp:cNvGraphicFramePr>
+              <a:graphicFrameLocks xmlns:a="http://schemas.openxmlformats.org/drawingml/2006/main" noChangeAspect="1"/>
+            </wp:cNvGraphicFramePr>
+            <a:graphic xmlns:a="http://schemas.openxmlformats.org/drawingml/2006/main">
+              <a:graphicData uri="http://schemas.openxmlformats.org/drawingml/2006/picture">
+                <pic:pic xmlns:pic="http://schemas.openxmlformats.org/drawingml/2006/picture">
+                  <pic:nvPicPr>
+                    <pic:cNvPr id="45" name="Imagen 45" descr="Interfaz de usuario gráfica, Texto, Aplicación, Correo electrónico&#10;&#10;Descripción generada automáticamente"/>
+                    <pic:cNvPicPr/>
+                  </pic:nvPicPr>
+                  <pic:blipFill>
+                    <a:blip r:embed="rId49">
+                      <a:extLst>
+                        <a:ext uri="{28A0092B-C50C-407E-A947-70E740481C1C}">
+                          <a14:useLocalDpi xmlns:a14="http://schemas.microsoft.com/office/drawing/2010/main" val="0"/>
+                        </a:ext>
+                      </a:extLst>
+                    </a:blip>
+                    <a:stretch>
+                      <a:fillRect/>
+                    </a:stretch>
+                  </pic:blipFill>
+                  <pic:spPr>
+                    <a:xfrm>
+                      <a:off x="0" y="0"/>
+                      <a:ext cx="4839375" cy="2829320"/>
+                    </a:xfrm>
+                    <a:prstGeom prst="rect">
+                      <a:avLst/>
+                    </a:prstGeom>
+                  </pic:spPr>
+                </pic:pic>
+              </a:graphicData>
+            </a:graphic>
+          </wp:inline>
+        </w:drawing>
+      </w:r>
+    </w:p>
+    <w:p>
+      <w:pPr>
+        <w:rPr>
+          <w:rFonts w:ascii="Times" w:eastAsia="Times" w:hAnsi="Times"/>
+          <w:color w:val="000000"/>
+          <w:sz w:val="20"/>
+          <w:szCs w:val="20"/>
+        </w:rPr>
+      </w:pPr>
+      <w:r>
+        <w:rPr>
+          <w:rFonts w:ascii="Times" w:eastAsia="Times" w:hAnsi="Times"/>
+          <w:color w:val="000000"/>
+          <w:sz w:val="20"/>
+          <w:szCs w:val="20"/>
+        </w:rPr>
+        <w:t>n</w:t>
+      </w:r>
+      <w:r>
+        <w:rPr>
+          <w:rFonts w:ascii="Times" w:eastAsia="Times" w:hAnsi="Times"/>
+          <w:color w:val="000000"/>
+          <w:sz w:val="20"/>
+          <w:szCs w:val="20"/>
+        </w:rPr>
+        <w:t xml:space="preserve">ota: Al campo calculado le pasamos el nombre </w:t>
+      </w:r>
+      <w:r>
+        <w:rPr>
+          <w:rFonts w:ascii="Times" w:eastAsia="Times" w:hAnsi="Times"/>
+          <w:b/>
+          <w:bCs/>
+          <w:i/>
+          <w:iCs/>
+          <w:color w:val="000000"/>
+          <w:sz w:val="20"/>
+          <w:szCs w:val="20"/>
+        </w:rPr>
+        <w:t>‘Excess of Target’</w:t>
+      </w:r>
+      <w:r>
+        <w:rPr>
+          <w:rFonts w:ascii="Times" w:eastAsia="Times" w:hAnsi="Times"/>
+          <w:color w:val="000000"/>
+          <w:sz w:val="20"/>
+          <w:szCs w:val="20"/>
+        </w:rPr>
+        <w:t>.</w:t>
+      </w:r>
+    </w:p>
+    <w:p>
+      <w:pPr>
+        <w:rPr>
+          <w:rFonts w:ascii="Times" w:eastAsia="Times" w:hAnsi="Times"/>
+          <w:color w:val="000000"/>
+          <w:sz w:val="20"/>
+          <w:szCs w:val="20"/>
+        </w:rPr>
+      </w:pPr>
+      <w:r>
+        <w:rPr>
+          <w:rFonts w:ascii="Times" w:eastAsia="Times" w:hAnsi="Times"/>
+          <w:color w:val="000000"/>
+          <w:sz w:val="20"/>
+          <w:szCs w:val="20"/>
+        </w:rPr>
+        <w:t xml:space="preserve">Ahora arrastre su nuevo campo calculado </w:t>
+      </w:r>
+      <w:r>
+        <w:rPr>
+          <w:rFonts w:ascii="Times" w:eastAsia="Times" w:hAnsi="Times"/>
+          <w:b/>
+          <w:bCs/>
+          <w:i/>
+          <w:iCs/>
+          <w:color w:val="000000"/>
+          <w:sz w:val="20"/>
+          <w:szCs w:val="20"/>
+        </w:rPr>
+        <w:t>‘Excess of Target’</w:t>
+      </w:r>
+      <w:r>
+        <w:rPr>
+          <w:rFonts w:ascii="Times" w:eastAsia="Times" w:hAnsi="Times"/>
+          <w:color w:val="000000"/>
+          <w:sz w:val="20"/>
+          <w:szCs w:val="20"/>
+        </w:rPr>
+        <w:t xml:space="preserve"> </w:t>
+      </w:r>
+      <w:r>
+        <w:rPr>
+          <w:rFonts w:ascii="Times" w:eastAsia="Times" w:hAnsi="Times"/>
+          <w:color w:val="000000"/>
+          <w:sz w:val="20"/>
+          <w:szCs w:val="20"/>
+        </w:rPr>
+        <w:t xml:space="preserve">a la fila, </w:t>
+      </w:r>
+    </w:p>
+    <w:p>
+      <w:pPr>
+        <w:rPr>
+          <w:rFonts w:ascii="Times" w:eastAsia="Times" w:hAnsi="Times"/>
+          <w:color w:val="000000"/>
+          <w:sz w:val="20"/>
+          <w:szCs w:val="20"/>
+        </w:rPr>
+      </w:pPr>
+      <w:r>
+        <w:rPr>
+          <w:rFonts w:ascii="Times" w:eastAsia="Times" w:hAnsi="Times"/>
+          <w:noProof/>
+          <w:color w:val="000000"/>
+          <w:sz w:val="20"/>
+          <w:szCs w:val="20"/>
+        </w:rPr>
+        <w:drawing>
+          <wp:inline distT="0" distB="0" distL="0" distR="0" wp14:anchorId="16DAFCB1" wp14:editId="07D6344A">
+            <wp:extent cx="5612130" cy="235585"/>
+            <wp:effectExtent l="0" t="0" r="7620" b="0"/>
+            <wp:docPr id="46" name="Imagen 46"/>
+            <wp:cNvGraphicFramePr>
+              <a:graphicFrameLocks xmlns:a="http://schemas.openxmlformats.org/drawingml/2006/main" noChangeAspect="1"/>
+            </wp:cNvGraphicFramePr>
+            <a:graphic xmlns:a="http://schemas.openxmlformats.org/drawingml/2006/main">
+              <a:graphicData uri="http://schemas.openxmlformats.org/drawingml/2006/picture">
+                <pic:pic xmlns:pic="http://schemas.openxmlformats.org/drawingml/2006/picture">
+                  <pic:nvPicPr>
+                    <pic:cNvPr id="46" name="Imagen 46"/>
+                    <pic:cNvPicPr/>
+                  </pic:nvPicPr>
+                  <pic:blipFill>
+                    <a:blip r:embed="rId50">
+                      <a:extLst>
+                        <a:ext uri="{28A0092B-C50C-407E-A947-70E740481C1C}">
+                          <a14:useLocalDpi xmlns:a14="http://schemas.microsoft.com/office/drawing/2010/main" val="0"/>
+                        </a:ext>
+                      </a:extLst>
+                    </a:blip>
+                    <a:stretch>
+                      <a:fillRect/>
+                    </a:stretch>
+                  </pic:blipFill>
+                  <pic:spPr>
+                    <a:xfrm>
+                      <a:off x="0" y="0"/>
+                      <a:ext cx="5612130" cy="235585"/>
+                    </a:xfrm>
+                    <a:prstGeom prst="rect">
+                      <a:avLst/>
+                    </a:prstGeom>
+                  </pic:spPr>
+                </pic:pic>
+              </a:graphicData>
+            </a:graphic>
+          </wp:inline>
+        </w:drawing>
+      </w:r>
+    </w:p>
+    <w:p>
+      <w:pPr>
+        <w:rPr>
+          <w:rFonts w:ascii="Times" w:eastAsia="Times" w:hAnsi="Times"/>
+          <w:color w:val="000000"/>
+          <w:sz w:val="20"/>
+          <w:szCs w:val="20"/>
+        </w:rPr>
+      </w:pPr>
+      <w:r>
+        <w:rPr>
+          <w:rFonts w:ascii="Times" w:eastAsia="Times" w:hAnsi="Times"/>
+          <w:color w:val="000000"/>
+          <w:sz w:val="20"/>
+          <w:szCs w:val="20"/>
+        </w:rPr>
+        <w:t>Quedando su visualización así</w:t>
+      </w:r>
+      <w:r>
+        <w:rPr>
+          <w:rFonts w:ascii="Times" w:eastAsia="Times" w:hAnsi="Times"/>
+          <w:color w:val="000000"/>
+          <w:sz w:val="20"/>
+          <w:szCs w:val="20"/>
+        </w:rPr>
+        <w:t xml:space="preserve"> (</w:t>
+      </w:r>
+      <w:r>
+        <w:rPr>
+          <w:rFonts w:ascii="Times" w:eastAsia="Times" w:hAnsi="Times"/>
+          <w:i/>
+          <w:iCs/>
+          <w:color w:val="000000"/>
+          <w:sz w:val="20"/>
+          <w:szCs w:val="20"/>
+        </w:rPr>
+        <w:t>agregando también un poco de etiqueta y formato a</w:t>
+      </w:r>
+      <w:r>
+        <w:rPr>
+          <w:rFonts w:ascii="Times" w:eastAsia="Times" w:hAnsi="Times"/>
+          <w:color w:val="000000"/>
+          <w:sz w:val="20"/>
+          <w:szCs w:val="20"/>
+        </w:rPr>
+        <w:t xml:space="preserve"> </w:t>
+      </w:r>
+      <w:r>
+        <w:rPr>
+          <w:rFonts w:ascii="Times" w:eastAsia="Times" w:hAnsi="Times"/>
+          <w:b/>
+          <w:bCs/>
+          <w:i/>
+          <w:iCs/>
+          <w:color w:val="000000"/>
+          <w:sz w:val="20"/>
+          <w:szCs w:val="20"/>
+        </w:rPr>
+        <w:t>‘Excess of Target’</w:t>
+      </w:r>
+      <w:r>
+        <w:rPr>
+          <w:rFonts w:ascii="Times" w:eastAsia="Times" w:hAnsi="Times"/>
+          <w:color w:val="000000"/>
+          <w:sz w:val="20"/>
+          <w:szCs w:val="20"/>
+        </w:rPr>
+        <w:t>)</w:t>
+      </w:r>
+      <w:r>
+        <w:rPr>
+          <w:rFonts w:ascii="Times" w:eastAsia="Times" w:hAnsi="Times"/>
+          <w:color w:val="000000"/>
+          <w:sz w:val="20"/>
+          <w:szCs w:val="20"/>
+        </w:rPr>
+        <w:t xml:space="preserve">: </w:t>
+      </w:r>
+    </w:p>
+    <w:p>
+      <w:pPr>
+        <w:rPr>
+          <w:rFonts w:ascii="Times" w:eastAsia="Times" w:hAnsi="Times"/>
+          <w:color w:val="000000"/>
+          <w:sz w:val="20"/>
+          <w:szCs w:val="20"/>
+        </w:rPr>
+      </w:pPr>
+      <w:r>
+        <w:rPr>
+          <w:rFonts w:ascii="Times" w:eastAsia="Times" w:hAnsi="Times"/>
+          <w:noProof/>
+          <w:color w:val="000000"/>
+          <w:sz w:val="20"/>
+          <w:szCs w:val="20"/>
+        </w:rPr>
+        <w:drawing>
+          <wp:inline distT="0" distB="0" distL="0" distR="0" wp14:anchorId="0675A287" wp14:editId="2A832FE2">
+            <wp:extent cx="5612130" cy="2291715"/>
+            <wp:effectExtent l="0" t="0" r="7620" b="0"/>
+            <wp:docPr id="48" name="Imagen 48" descr="Gráfico&#10;&#10;Descripción generada automáticamente"/>
+            <wp:cNvGraphicFramePr>
+              <a:graphicFrameLocks xmlns:a="http://schemas.openxmlformats.org/drawingml/2006/main" noChangeAspect="1"/>
+            </wp:cNvGraphicFramePr>
+            <a:graphic xmlns:a="http://schemas.openxmlformats.org/drawingml/2006/main">
+              <a:graphicData uri="http://schemas.openxmlformats.org/drawingml/2006/picture">
+                <pic:pic xmlns:pic="http://schemas.openxmlformats.org/drawingml/2006/picture">
+                  <pic:nvPicPr>
+                    <pic:cNvPr id="48" name="Imagen 48" descr="Gráfico&#10;&#10;Descripción generada automáticamente"/>
+                    <pic:cNvPicPr/>
+                  </pic:nvPicPr>
+                  <pic:blipFill>
+                    <a:blip r:embed="rId51" cstate="print">
+                      <a:extLst>
+                        <a:ext uri="{28A0092B-C50C-407E-A947-70E740481C1C}">
+                          <a14:useLocalDpi xmlns:a14="http://schemas.microsoft.com/office/drawing/2010/main" val="0"/>
+                        </a:ext>
+                      </a:extLst>
+                    </a:blip>
+                    <a:stretch>
+                      <a:fillRect/>
+                    </a:stretch>
+                  </pic:blipFill>
+                  <pic:spPr>
+                    <a:xfrm>
+                      <a:off x="0" y="0"/>
+                      <a:ext cx="5612130" cy="2291715"/>
+                    </a:xfrm>
+                    <a:prstGeom prst="rect">
+                      <a:avLst/>
+                    </a:prstGeom>
+                  </pic:spPr>
+                </pic:pic>
+              </a:graphicData>
+            </a:graphic>
+          </wp:inline>
+        </w:drawing>
+      </w:r>
+    </w:p>
+    <w:p>
+      <w:pPr>
+        <w:rPr>
+          <w:rFonts w:ascii="Times" w:eastAsia="Times" w:hAnsi="Times"/>
+          <w:color w:val="000000"/>
+          <w:sz w:val="20"/>
+          <w:szCs w:val="20"/>
+        </w:rPr>
+      </w:pPr>
+      <w:r>
+        <w:rPr>
+          <w:rFonts w:ascii="Times" w:eastAsia="Times" w:hAnsi="Times"/>
+          <w:color w:val="000000"/>
+          <w:sz w:val="20"/>
+          <w:szCs w:val="20"/>
+        </w:rPr>
+        <w:t>En nuevo gráfico de barras</w:t>
+      </w:r>
+      <w:r>
+        <w:rPr>
+          <w:rFonts w:ascii="Times" w:eastAsia="Times" w:hAnsi="Times"/>
+          <w:color w:val="000000"/>
+          <w:sz w:val="20"/>
+          <w:szCs w:val="20"/>
+        </w:rPr>
+        <w:t xml:space="preserve">, se nos muestra la diferencia visual exacta, entre </w:t>
+      </w:r>
+      <w:r>
+        <w:rPr>
+          <w:rFonts w:ascii="Times" w:eastAsia="Times" w:hAnsi="Times"/>
+          <w:b/>
+          <w:bCs/>
+          <w:i/>
+          <w:iCs/>
+          <w:color w:val="000000"/>
+          <w:sz w:val="20"/>
+          <w:szCs w:val="20"/>
+        </w:rPr>
+        <w:t xml:space="preserve">Sales </w:t>
+      </w:r>
+      <w:r>
+        <w:rPr>
+          <w:rFonts w:ascii="Times" w:eastAsia="Times" w:hAnsi="Times"/>
+          <w:color w:val="000000"/>
+          <w:sz w:val="20"/>
+          <w:szCs w:val="20"/>
+        </w:rPr>
+        <w:t xml:space="preserve">&amp; </w:t>
+      </w:r>
+      <w:r>
+        <w:rPr>
+          <w:rFonts w:ascii="Times" w:eastAsia="Times" w:hAnsi="Times"/>
+          <w:b/>
+          <w:bCs/>
+          <w:i/>
+          <w:iCs/>
+          <w:color w:val="000000"/>
+          <w:sz w:val="20"/>
+          <w:szCs w:val="20"/>
+        </w:rPr>
+        <w:t>Target</w:t>
+      </w:r>
+      <w:r>
+        <w:rPr>
+          <w:rFonts w:ascii="Times" w:eastAsia="Times" w:hAnsi="Times"/>
+          <w:color w:val="000000"/>
+          <w:sz w:val="20"/>
+          <w:szCs w:val="20"/>
+        </w:rPr>
+        <w:t>; es decir, es esta la representación gráfica de</w:t>
+      </w:r>
+      <w:r>
+        <w:rPr>
+          <w:rFonts w:ascii="Times" w:eastAsia="Times" w:hAnsi="Times"/>
+          <w:color w:val="000000"/>
+          <w:sz w:val="20"/>
+          <w:szCs w:val="20"/>
+        </w:rPr>
+        <w:t xml:space="preserve">l campo calculado </w:t>
+      </w:r>
+      <w:r>
+        <w:rPr>
+          <w:rFonts w:ascii="Times" w:eastAsia="Times" w:hAnsi="Times"/>
+          <w:b/>
+          <w:bCs/>
+          <w:i/>
+          <w:iCs/>
+          <w:color w:val="000000"/>
+          <w:sz w:val="20"/>
+          <w:szCs w:val="20"/>
+        </w:rPr>
+        <w:t>‘Excess of Target’</w:t>
+      </w:r>
+      <w:r>
+        <w:rPr>
+          <w:rFonts w:ascii="Times" w:eastAsia="Times" w:hAnsi="Times"/>
+          <w:color w:val="000000"/>
+          <w:sz w:val="20"/>
+          <w:szCs w:val="20"/>
+        </w:rPr>
+        <w:t>.</w:t>
+      </w:r>
+    </w:p>
+    <w:p>
+      <w:pPr>
+        <w:rPr>
+          <w:rFonts w:ascii="Times" w:eastAsia="Times" w:hAnsi="Times"/>
+          <w:color w:val="000000"/>
+          <w:sz w:val="20"/>
+          <w:szCs w:val="20"/>
+        </w:rPr>
+      </w:pPr>
+    </w:p>
+    <w:p>
+      <w:pPr>
+        <w:rPr>
+          <w:rFonts w:ascii="Times" w:eastAsia="Times" w:hAnsi="Times"/>
+          <w:color w:val="000000"/>
+          <w:sz w:val="20"/>
+          <w:szCs w:val="20"/>
+        </w:rPr>
+      </w:pPr>
+    </w:p>
+    <w:p>
+      <w:pPr>
+        <w:rPr>
+          <w:rFonts w:ascii="Times" w:eastAsia="Times" w:hAnsi="Times"/>
+          <w:color w:val="000000"/>
+          <w:sz w:val="20"/>
+          <w:szCs w:val="20"/>
+        </w:rPr>
+      </w:pPr>
     </w:p>
     <w:sectPr>
-      <w:footerReference w:type="default" r:id="rId46"/>
+      <w:footerReference w:type="default" r:id="rId52"/>
       <w:type w:val="continuous"/>
       <w:pgSz w:w="12240" w:h="15840"/>
       <w:pgMar w:top="1417" w:right="1701" w:bottom="1417" w:left="1701" w:header="720" w:footer="720" w:gutter="0"/>
@@ -22728,7 +25470,7 @@
     </w:lvl>
   </w:abstractNum>
   <w:abstractNum w:abstractNumId="11" w15:restartNumberingAfterBreak="0">
-    <w:nsid w:val="488E3631"/>
+    <w:nsid w:val="3F0149EC"/>
     <w:multiLevelType w:val="hybridMultilevel"/>
     <w:tmpl w:val="25DCEAEA"/>
     <w:lvl w:ilvl="0" w:tplc="FFFFFFFF">
@@ -22817,7 +25559,7 @@
     </w:lvl>
   </w:abstractNum>
   <w:abstractNum w:abstractNumId="12" w15:restartNumberingAfterBreak="0">
-    <w:nsid w:val="4C8959E8"/>
+    <w:nsid w:val="488E3631"/>
     <w:multiLevelType w:val="hybridMultilevel"/>
     <w:tmpl w:val="25DCEAEA"/>
     <w:lvl w:ilvl="0" w:tplc="FFFFFFFF">
@@ -22906,6 +25648,95 @@
     </w:lvl>
   </w:abstractNum>
   <w:abstractNum w:abstractNumId="13" w15:restartNumberingAfterBreak="0">
+    <w:nsid w:val="4C8959E8"/>
+    <w:multiLevelType w:val="hybridMultilevel"/>
+    <w:tmpl w:val="25DCEAEA"/>
+    <w:lvl w:ilvl="0" w:tplc="FFFFFFFF">
+      <w:start w:val="1"/>
+      <w:numFmt w:val="decimal"/>
+      <w:lvlText w:val="%1."/>
+      <w:lvlJc w:val="left"/>
+      <w:pPr>
+        <w:ind w:left="720" w:hanging="360"/>
+      </w:pPr>
+      <w:rPr>
+        <w:rFonts w:hint="default"/>
+      </w:rPr>
+    </w:lvl>
+    <w:lvl w:ilvl="1" w:tplc="FFFFFFFF" w:tentative="1">
+      <w:start w:val="1"/>
+      <w:numFmt w:val="lowerLetter"/>
+      <w:lvlText w:val="%2."/>
+      <w:lvlJc w:val="left"/>
+      <w:pPr>
+        <w:ind w:left="1440" w:hanging="360"/>
+      </w:pPr>
+    </w:lvl>
+    <w:lvl w:ilvl="2" w:tplc="FFFFFFFF" w:tentative="1">
+      <w:start w:val="1"/>
+      <w:numFmt w:val="lowerRoman"/>
+      <w:lvlText w:val="%3."/>
+      <w:lvlJc w:val="right"/>
+      <w:pPr>
+        <w:ind w:left="2160" w:hanging="180"/>
+      </w:pPr>
+    </w:lvl>
+    <w:lvl w:ilvl="3" w:tplc="FFFFFFFF" w:tentative="1">
+      <w:start w:val="1"/>
+      <w:numFmt w:val="decimal"/>
+      <w:lvlText w:val="%4."/>
+      <w:lvlJc w:val="left"/>
+      <w:pPr>
+        <w:ind w:left="2880" w:hanging="360"/>
+      </w:pPr>
+    </w:lvl>
+    <w:lvl w:ilvl="4" w:tplc="FFFFFFFF" w:tentative="1">
+      <w:start w:val="1"/>
+      <w:numFmt w:val="lowerLetter"/>
+      <w:lvlText w:val="%5."/>
+      <w:lvlJc w:val="left"/>
+      <w:pPr>
+        <w:ind w:left="3600" w:hanging="360"/>
+      </w:pPr>
+    </w:lvl>
+    <w:lvl w:ilvl="5" w:tplc="FFFFFFFF" w:tentative="1">
+      <w:start w:val="1"/>
+      <w:numFmt w:val="lowerRoman"/>
+      <w:lvlText w:val="%6."/>
+      <w:lvlJc w:val="right"/>
+      <w:pPr>
+        <w:ind w:left="4320" w:hanging="180"/>
+      </w:pPr>
+    </w:lvl>
+    <w:lvl w:ilvl="6" w:tplc="FFFFFFFF" w:tentative="1">
+      <w:start w:val="1"/>
+      <w:numFmt w:val="decimal"/>
+      <w:lvlText w:val="%7."/>
+      <w:lvlJc w:val="left"/>
+      <w:pPr>
+        <w:ind w:left="5040" w:hanging="360"/>
+      </w:pPr>
+    </w:lvl>
+    <w:lvl w:ilvl="7" w:tplc="FFFFFFFF" w:tentative="1">
+      <w:start w:val="1"/>
+      <w:numFmt w:val="lowerLetter"/>
+      <w:lvlText w:val="%8."/>
+      <w:lvlJc w:val="left"/>
+      <w:pPr>
+        <w:ind w:left="5760" w:hanging="360"/>
+      </w:pPr>
+    </w:lvl>
+    <w:lvl w:ilvl="8" w:tplc="FFFFFFFF" w:tentative="1">
+      <w:start w:val="1"/>
+      <w:numFmt w:val="lowerRoman"/>
+      <w:lvlText w:val="%9."/>
+      <w:lvlJc w:val="right"/>
+      <w:pPr>
+        <w:ind w:left="6480" w:hanging="180"/>
+      </w:pPr>
+    </w:lvl>
+  </w:abstractNum>
+  <w:abstractNum w:abstractNumId="14" w15:restartNumberingAfterBreak="0">
     <w:nsid w:val="4E542836"/>
     <w:multiLevelType w:val="hybridMultilevel"/>
     <w:tmpl w:val="B6021854"/>
@@ -22994,7 +25825,7 @@
       </w:pPr>
     </w:lvl>
   </w:abstractNum>
-  <w:abstractNum w:abstractNumId="14" w15:restartNumberingAfterBreak="0">
+  <w:abstractNum w:abstractNumId="15" w15:restartNumberingAfterBreak="0">
     <w:nsid w:val="55AC6032"/>
     <w:multiLevelType w:val="hybridMultilevel"/>
     <w:tmpl w:val="25DCEAEA"/>
@@ -23083,7 +25914,7 @@
       </w:pPr>
     </w:lvl>
   </w:abstractNum>
-  <w:abstractNum w:abstractNumId="15" w15:restartNumberingAfterBreak="0">
+  <w:abstractNum w:abstractNumId="16" w15:restartNumberingAfterBreak="0">
     <w:nsid w:val="5A066042"/>
     <w:multiLevelType w:val="hybridMultilevel"/>
     <w:tmpl w:val="25DCEAEA"/>
@@ -23172,7 +26003,7 @@
       </w:pPr>
     </w:lvl>
   </w:abstractNum>
-  <w:abstractNum w:abstractNumId="16" w15:restartNumberingAfterBreak="0">
+  <w:abstractNum w:abstractNumId="17" w15:restartNumberingAfterBreak="0">
     <w:nsid w:val="60864F68"/>
     <w:multiLevelType w:val="hybridMultilevel"/>
     <w:tmpl w:val="25DCEAEA"/>
@@ -23261,7 +26092,7 @@
       </w:pPr>
     </w:lvl>
   </w:abstractNum>
-  <w:abstractNum w:abstractNumId="17" w15:restartNumberingAfterBreak="0">
+  <w:abstractNum w:abstractNumId="18" w15:restartNumberingAfterBreak="0">
     <w:nsid w:val="66087FC5"/>
     <w:multiLevelType w:val="hybridMultilevel"/>
     <w:tmpl w:val="25DCEAEA"/>
@@ -23350,7 +26181,7 @@
       </w:pPr>
     </w:lvl>
   </w:abstractNum>
-  <w:abstractNum w:abstractNumId="18" w15:restartNumberingAfterBreak="0">
+  <w:abstractNum w:abstractNumId="19" w15:restartNumberingAfterBreak="0">
     <w:nsid w:val="6CEF63C1"/>
     <w:multiLevelType w:val="hybridMultilevel"/>
     <w:tmpl w:val="16AC07C0"/>
@@ -23439,7 +26270,7 @@
       </w:pPr>
     </w:lvl>
   </w:abstractNum>
-  <w:abstractNum w:abstractNumId="19" w15:restartNumberingAfterBreak="0">
+  <w:abstractNum w:abstractNumId="20" w15:restartNumberingAfterBreak="0">
     <w:nsid w:val="70897B17"/>
     <w:multiLevelType w:val="hybridMultilevel"/>
     <w:tmpl w:val="25DCEAEA"/>
@@ -23528,7 +26359,7 @@
       </w:pPr>
     </w:lvl>
   </w:abstractNum>
-  <w:abstractNum w:abstractNumId="20" w15:restartNumberingAfterBreak="0">
+  <w:abstractNum w:abstractNumId="21" w15:restartNumberingAfterBreak="0">
     <w:nsid w:val="739208DB"/>
     <w:multiLevelType w:val="hybridMultilevel"/>
     <w:tmpl w:val="4D588068"/>
@@ -23617,7 +26448,7 @@
       </w:pPr>
     </w:lvl>
   </w:abstractNum>
-  <w:abstractNum w:abstractNumId="21" w15:restartNumberingAfterBreak="0">
+  <w:abstractNum w:abstractNumId="22" w15:restartNumberingAfterBreak="0">
     <w:nsid w:val="7C582059"/>
     <w:multiLevelType w:val="hybridMultilevel"/>
     <w:tmpl w:val="25DCEAEA"/>
@@ -23722,16 +26553,16 @@
     <w:abstractNumId w:val="7"/>
   </w:num>
   <w:num w:numId="6" w16cid:durableId="1370951005">
-    <w:abstractNumId w:val="13"/>
+    <w:abstractNumId w:val="14"/>
   </w:num>
   <w:num w:numId="7" w16cid:durableId="944732592">
-    <w:abstractNumId w:val="15"/>
+    <w:abstractNumId w:val="16"/>
   </w:num>
   <w:num w:numId="8" w16cid:durableId="1230534807">
-    <w:abstractNumId w:val="18"/>
+    <w:abstractNumId w:val="19"/>
   </w:num>
   <w:num w:numId="9" w16cid:durableId="300312285">
-    <w:abstractNumId w:val="16"/>
+    <w:abstractNumId w:val="17"/>
   </w:num>
   <w:num w:numId="10" w16cid:durableId="483204960">
     <w:abstractNumId w:val="10"/>
@@ -23740,16 +26571,16 @@
     <w:abstractNumId w:val="0"/>
   </w:num>
   <w:num w:numId="12" w16cid:durableId="101145338">
-    <w:abstractNumId w:val="19"/>
+    <w:abstractNumId w:val="20"/>
   </w:num>
   <w:num w:numId="13" w16cid:durableId="533687697">
-    <w:abstractNumId w:val="14"/>
+    <w:abstractNumId w:val="15"/>
   </w:num>
   <w:num w:numId="14" w16cid:durableId="796339948">
-    <w:abstractNumId w:val="11"/>
+    <w:abstractNumId w:val="12"/>
   </w:num>
   <w:num w:numId="15" w16cid:durableId="568151511">
-    <w:abstractNumId w:val="21"/>
+    <w:abstractNumId w:val="22"/>
   </w:num>
   <w:num w:numId="16" w16cid:durableId="1589732298">
     <w:abstractNumId w:val="4"/>
@@ -23758,7 +26589,7 @@
     <w:abstractNumId w:val="8"/>
   </w:num>
   <w:num w:numId="18" w16cid:durableId="50884684">
-    <w:abstractNumId w:val="20"/>
+    <w:abstractNumId w:val="21"/>
   </w:num>
   <w:num w:numId="19" w16cid:durableId="1574316008">
     <w:abstractNumId w:val="3"/>
@@ -23767,10 +26598,13 @@
     <w:abstractNumId w:val="1"/>
   </w:num>
   <w:num w:numId="21" w16cid:durableId="1652295641">
-    <w:abstractNumId w:val="12"/>
+    <w:abstractNumId w:val="13"/>
   </w:num>
   <w:num w:numId="22" w16cid:durableId="2033610906">
-    <w:abstractNumId w:val="17"/>
+    <w:abstractNumId w:val="18"/>
+  </w:num>
+  <w:num w:numId="23" w16cid:durableId="829562941">
+    <w:abstractNumId w:val="11"/>
   </w:num>
 </w:numbering>
 </file>
@@ -24284,7 +27118,6 @@
   <w:style w:type="character" w:default="1" w:styleId="Fuentedeprrafopredeter">
     <w:name w:val="Default Paragraph Font"/>
     <w:uiPriority w:val="1"/>
-    <w:semiHidden/>
     <w:unhideWhenUsed/>
   </w:style>
   <w:style w:type="table" w:default="1" w:styleId="Tablanormal">

</xml_diff>

<commit_message>
Creación & unión de dataframes
</commit_message>
<xml_diff>
--- a/Tableau/Sección 4; Uniendo y Combinando Datos & Gráficos de Doble Eje/Uniendo y Combinando Datos & Gráficos de Doble Eje.docx
+++ b/Tableau/Sección 4; Uniendo y Combinando Datos & Gráficos de Doble Eje/Uniendo y Combinando Datos & Gráficos de Doble Eje.docx
@@ -26284,6 +26284,126 @@
         </w:rPr>
         <w:t>.</w:t>
       </w:r>
+      <w:r>
+        <w:rPr>
+          <w:rFonts w:ascii="Times" w:hAnsi="Times" w:cs="Times"/>
+          <w:sz w:val="20"/>
+          <w:szCs w:val="20"/>
+        </w:rPr>
+        <w:t xml:space="preserve"> </w:t>
+      </w:r>
+      <w:r>
+        <w:rPr>
+          <w:rFonts w:ascii="Times" w:hAnsi="Times" w:cs="Times"/>
+          <w:b/>
+          <w:bCs/>
+          <w:sz w:val="20"/>
+          <w:szCs w:val="20"/>
+        </w:rPr>
+        <w:t xml:space="preserve">En todo caso, si precisa </w:t>
+      </w:r>
+      <w:r>
+        <w:rPr>
+          <w:rFonts w:ascii="Times" w:hAnsi="Times" w:cs="Times"/>
+          <w:b/>
+          <w:bCs/>
+          <w:sz w:val="20"/>
+          <w:szCs w:val="20"/>
+        </w:rPr>
+        <w:t xml:space="preserve">más bien </w:t>
+      </w:r>
+      <w:r>
+        <w:rPr>
+          <w:rFonts w:ascii="Times" w:hAnsi="Times" w:cs="Times"/>
+          <w:b/>
+          <w:bCs/>
+          <w:sz w:val="20"/>
+          <w:szCs w:val="20"/>
+        </w:rPr>
+        <w:t xml:space="preserve">un </w:t>
+      </w:r>
+      <w:r>
+        <w:rPr>
+          <w:rFonts w:ascii="Times" w:hAnsi="Times" w:cs="Times"/>
+          <w:b/>
+          <w:bCs/>
+          <w:i/>
+          <w:iCs/>
+          <w:sz w:val="20"/>
+          <w:szCs w:val="20"/>
+        </w:rPr>
+        <w:t>Join</w:t>
+      </w:r>
+      <w:r>
+        <w:rPr>
+          <w:rFonts w:ascii="Times" w:hAnsi="Times" w:cs="Times"/>
+          <w:b/>
+          <w:bCs/>
+          <w:sz w:val="20"/>
+          <w:szCs w:val="20"/>
+        </w:rPr>
+        <w:t xml:space="preserve"> entre 2 tablas</w:t>
+      </w:r>
+      <w:r>
+        <w:rPr>
+          <w:rFonts w:ascii="Times" w:hAnsi="Times" w:cs="Times"/>
+          <w:b/>
+          <w:bCs/>
+          <w:sz w:val="20"/>
+          <w:szCs w:val="20"/>
+        </w:rPr>
+        <w:t xml:space="preserve"> de su mismo Modelo de datos</w:t>
+      </w:r>
+      <w:r>
+        <w:rPr>
+          <w:rFonts w:ascii="Times" w:hAnsi="Times" w:cs="Times"/>
+          <w:b/>
+          <w:bCs/>
+          <w:sz w:val="20"/>
+          <w:szCs w:val="20"/>
+        </w:rPr>
+        <w:t>,</w:t>
+      </w:r>
+      <w:r>
+        <w:rPr>
+          <w:rFonts w:ascii="Times" w:hAnsi="Times" w:cs="Times"/>
+          <w:b/>
+          <w:bCs/>
+          <w:sz w:val="20"/>
+          <w:szCs w:val="20"/>
+        </w:rPr>
+        <w:t xml:space="preserve"> no una relación entre </w:t>
+      </w:r>
+      <w:r>
+        <w:rPr>
+          <w:rFonts w:ascii="Times" w:hAnsi="Times" w:cs="Times"/>
+          <w:b/>
+          <w:bCs/>
+          <w:sz w:val="20"/>
+          <w:szCs w:val="20"/>
+        </w:rPr>
+        <w:t>ellas</w:t>
+      </w:r>
+      <w:r>
+        <w:rPr>
+          <w:rFonts w:ascii="Times" w:hAnsi="Times" w:cs="Times"/>
+          <w:b/>
+          <w:bCs/>
+          <w:sz w:val="20"/>
+          <w:szCs w:val="20"/>
+        </w:rPr>
+        <w:t>,</w:t>
+      </w:r>
+      <w:r>
+        <w:rPr>
+          <w:rFonts w:ascii="Times" w:hAnsi="Times" w:cs="Times"/>
+          <w:b/>
+          <w:bCs/>
+          <w:sz w:val="20"/>
+          <w:szCs w:val="20"/>
+        </w:rPr>
+        <w:t xml:space="preserve"> bien proceda.</w:t>
+      </w:r>
     </w:p>
     <w:p>
       <w:pPr>
@@ -30429,7 +30549,25 @@
           <w:sz w:val="20"/>
           <w:szCs w:val="20"/>
         </w:rPr>
-        <w:t xml:space="preserve">para observar qué tablas tienen un vinculo directo entre sí y qué no. </w:t>
+        <w:t xml:space="preserve">para observar qué tablas tienen un </w:t>
+      </w:r>
+      <w:proofErr w:type="spellStart"/>
+      <w:r>
+        <w:rPr>
+          <w:rFonts w:ascii="Times" w:hAnsi="Times" w:cs="Times"/>
+          <w:sz w:val="20"/>
+          <w:szCs w:val="20"/>
+        </w:rPr>
+        <w:t>vinculo</w:t>
+      </w:r>
+      <w:proofErr w:type="spellEnd"/>
+      <w:r>
+        <w:rPr>
+          <w:rFonts w:ascii="Times" w:hAnsi="Times" w:cs="Times"/>
+          <w:sz w:val="20"/>
+          <w:szCs w:val="20"/>
+        </w:rPr>
+        <w:t xml:space="preserve"> directo entre sí y qué no. </w:t>
       </w:r>
     </w:p>
     <w:p>
@@ -33560,17 +33698,7 @@
           <w:sz w:val="20"/>
           <w:szCs w:val="20"/>
         </w:rPr>
-        <w:t>Geolocation Lat &amp; Geolocation Lng</w:t>
-      </w:r>
-      <w:r>
-        <w:rPr>
-          <w:rFonts w:ascii="Times" w:hAnsi="Times" w:cs="Times"/>
-          <w:b/>
-          <w:bCs/>
-          <w:sz w:val="20"/>
-          <w:szCs w:val="20"/>
-        </w:rPr>
-        <w:t>.</w:t>
+        <w:t>Geolocation Lat &amp; Geolocation Lng.</w:t>
       </w:r>
       <w:r>
         <w:rPr>
@@ -34860,15 +34988,7 @@
           <w:sz w:val="20"/>
           <w:szCs w:val="20"/>
         </w:rPr>
-        <w:t xml:space="preserve"> </w:t>
-      </w:r>
-      <w:r>
-        <w:rPr>
-          <w:rFonts w:ascii="Times" w:hAnsi="Times" w:cs="Times"/>
-          <w:sz w:val="20"/>
-          <w:szCs w:val="20"/>
-        </w:rPr>
-        <w:t xml:space="preserve">que varían de </w:t>
+        <w:t xml:space="preserve"> que varían de </w:t>
       </w:r>
       <w:r>
         <w:rPr>
@@ -35059,17 +35179,7 @@
           <w:sz w:val="20"/>
           <w:szCs w:val="20"/>
         </w:rPr>
-        <w:t>Payment Value</w:t>
-      </w:r>
-      <w:r>
-        <w:rPr>
-          <w:rFonts w:ascii="Times" w:hAnsi="Times" w:cs="Times"/>
-          <w:b/>
-          <w:bCs/>
-          <w:sz w:val="20"/>
-          <w:szCs w:val="20"/>
-        </w:rPr>
-        <w:t xml:space="preserve"> </w:t>
+        <w:t xml:space="preserve">Payment Value </w:t>
       </w:r>
       <w:r>
         <w:rPr>
@@ -35113,7 +35223,23 @@
           <w:sz w:val="20"/>
           <w:szCs w:val="20"/>
         </w:rPr>
-        <w:t xml:space="preserve">que no tiene vinculo directo alguno, mediante </w:t>
+        <w:t xml:space="preserve">que no tiene </w:t>
+      </w:r>
+      <w:r>
+        <w:rPr>
+          <w:rFonts w:ascii="Times" w:hAnsi="Times" w:cs="Times"/>
+          <w:sz w:val="20"/>
+          <w:szCs w:val="20"/>
+        </w:rPr>
+        <w:t>vínculo</w:t>
+      </w:r>
+      <w:r>
+        <w:rPr>
+          <w:rFonts w:ascii="Times" w:hAnsi="Times" w:cs="Times"/>
+          <w:sz w:val="20"/>
+          <w:szCs w:val="20"/>
+        </w:rPr>
+        <w:t xml:space="preserve"> directo alguno, mediante </w:t>
       </w:r>
       <w:r>
         <w:rPr>
@@ -35412,20 +35538,7 @@
           <w:sz w:val="20"/>
           <w:szCs w:val="20"/>
         </w:rPr>
-        <w:t>Los datasets requeridos para nuestra consulta</w:t>
-      </w:r>
-      <w:r>
-        <w:rPr>
-          <w:rFonts w:ascii="Times" w:eastAsia="Times" w:hAnsi="Times" w:cs="Times"/>
-          <w:b/>
-          <w:bCs/>
-          <w:i/>
-          <w:iCs/>
-          <w:color w:val="000000" w:themeColor="text1"/>
-          <w:sz w:val="20"/>
-          <w:szCs w:val="20"/>
-        </w:rPr>
-        <w:t>’</w:t>
+        <w:t>Los datasets requeridos para nuestra consulta’</w:t>
       </w:r>
       <w:r>
         <w:rPr>
@@ -35506,17 +35619,7 @@
           <w:sz w:val="20"/>
           <w:szCs w:val="20"/>
         </w:rPr>
-        <w:t>Payment Value</w:t>
-      </w:r>
-      <w:r>
-        <w:rPr>
-          <w:rFonts w:ascii="Times" w:hAnsi="Times" w:cs="Times"/>
-          <w:b/>
-          <w:bCs/>
-          <w:sz w:val="20"/>
-          <w:szCs w:val="20"/>
-        </w:rPr>
-        <w:t xml:space="preserve"> </w:t>
+        <w:t xml:space="preserve">Payment Value </w:t>
       </w:r>
       <w:r>
         <w:rPr>
@@ -35970,17 +36073,7 @@
           <w:sz w:val="20"/>
           <w:szCs w:val="20"/>
         </w:rPr>
-        <w:t>olist_sellers_dataset</w:t>
-      </w:r>
-      <w:r>
-        <w:rPr>
-          <w:rFonts w:ascii="Times" w:hAnsi="Times" w:cs="Times"/>
-          <w:b/>
-          <w:bCs/>
-          <w:sz w:val="20"/>
-          <w:szCs w:val="20"/>
-        </w:rPr>
-        <w:t>,</w:t>
+        <w:t>olist_sellers_dataset,</w:t>
       </w:r>
       <w:r>
         <w:rPr>
@@ -36589,6 +36682,7 @@
       <w:r>
         <w:rPr>
           <w:rFonts w:ascii="Times" w:eastAsia="Times" w:hAnsi="Times" w:cs="Times"/>
+          <w:noProof/>
           <w:color w:val="000000" w:themeColor="text1"/>
           <w:sz w:val="20"/>
           <w:szCs w:val="20"/>
@@ -37042,6 +37136,7 @@
       <w:r>
         <w:rPr>
           <w:rFonts w:ascii="Times" w:eastAsia="Times" w:hAnsi="Times" w:cs="Times"/>
+          <w:noProof/>
           <w:color w:val="000000" w:themeColor="text1"/>
           <w:sz w:val="20"/>
           <w:szCs w:val="20"/>

</xml_diff>